<commit_message>
Split the code into multiple files and fixed the errors in Telem.py
</commit_message>
<xml_diff>
--- a/Notes.docx
+++ b/Notes.docx
@@ -239,7 +239,13 @@
       </w:r>
       <w:proofErr w:type="gramEnd"/>
       <w:r>
-        <w:t xml:space="preserve"> for other functions. This module will also have a GPS antenna that will sync the internal clock and send the GPS coordinates of the car to the server using TCP to ensure receival. The Server will log </w:t>
+        <w:t xml:space="preserve"> for other functions. This module will also have a GPS antenna that will sync the internal clock and send the GPS coordinates of the car to the server using </w:t>
+      </w:r>
+      <w:r>
+        <w:t>the same UDP connection</w:t>
+      </w:r>
+      <w:r>
+        <w:t xml:space="preserve">. The Server will log </w:t>
       </w:r>
       <w:proofErr w:type="gramStart"/>
       <w:r>
@@ -385,6 +391,409 @@
     <w:p>
       <w:r>
         <w:t>Potential USB c to battery charger circuitry</w:t>
+      </w:r>
+    </w:p>
+    <w:p/>
+    <w:p>
+      <w:r>
+        <w:lastRenderedPageBreak/>
+        <w:t>ILTM Throughput calculations</w:t>
+      </w:r>
+    </w:p>
+    <w:p>
+      <w:r>
+        <w:t>Can Bus 500kbps</w:t>
+      </w:r>
+    </w:p>
+    <w:p>
+      <w:proofErr w:type="spellStart"/>
+      <w:r>
+        <w:t>Spi</w:t>
+      </w:r>
+      <w:proofErr w:type="spellEnd"/>
+      <w:r>
+        <w:t xml:space="preserve"> Bus </w:t>
+      </w:r>
+      <w:r>
+        <w:t>8,000kbps</w:t>
+      </w:r>
+    </w:p>
+    <w:p>
+      <w:r>
+        <w:t>Can message 8 bytes + overhead, call is 128bit per message</w:t>
+      </w:r>
+    </w:p>
+    <w:p>
+      <w:r>
+        <w:t>500k/128 = 3.9k messages a second (Currently sending ~500 messages per second)</w:t>
+      </w:r>
+    </w:p>
+    <w:tbl>
+      <w:tblPr>
+        <w:tblW w:w="0" w:type="auto"/>
+        <w:tblCellSpacing w:w="15" w:type="dxa"/>
+        <w:tblCellMar>
+          <w:top w:w="15" w:type="dxa"/>
+          <w:left w:w="15" w:type="dxa"/>
+          <w:bottom w:w="15" w:type="dxa"/>
+          <w:right w:w="15" w:type="dxa"/>
+        </w:tblCellMar>
+        <w:tblLook w:val="04A0" w:firstRow="1" w:lastRow="0" w:firstColumn="1" w:lastColumn="0" w:noHBand="0" w:noVBand="1"/>
+      </w:tblPr>
+      <w:tblGrid>
+        <w:gridCol w:w="1967"/>
+        <w:gridCol w:w="4117"/>
+      </w:tblGrid>
+      <w:tr>
+        <w:trPr>
+          <w:tblHeader/>
+          <w:tblCellSpacing w:w="15" w:type="dxa"/>
+        </w:trPr>
+        <w:tc>
+          <w:tcPr>
+            <w:tcW w:w="0" w:type="auto"/>
+            <w:vAlign w:val="center"/>
+            <w:hideMark/>
+          </w:tcPr>
+          <w:p>
+            <w:pPr>
+              <w:rPr>
+                <w:b/>
+                <w:bCs/>
+              </w:rPr>
+            </w:pPr>
+            <w:r>
+              <w:rPr>
+                <w:b/>
+                <w:bCs/>
+              </w:rPr>
+              <w:t>Layer</w:t>
+            </w:r>
+          </w:p>
+        </w:tc>
+        <w:tc>
+          <w:tcPr>
+            <w:tcW w:w="0" w:type="auto"/>
+            <w:vAlign w:val="center"/>
+            <w:hideMark/>
+          </w:tcPr>
+          <w:p>
+            <w:pPr>
+              <w:rPr>
+                <w:b/>
+                <w:bCs/>
+              </w:rPr>
+            </w:pPr>
+            <w:r>
+              <w:rPr>
+                <w:b/>
+                <w:bCs/>
+              </w:rPr>
+              <w:t>Max throughput (8-byte CAN payload)</w:t>
+            </w:r>
+          </w:p>
+        </w:tc>
+      </w:tr>
+      <w:tr>
+        <w:trPr>
+          <w:tblCellSpacing w:w="15" w:type="dxa"/>
+        </w:trPr>
+        <w:tc>
+          <w:tcPr>
+            <w:tcW w:w="0" w:type="auto"/>
+            <w:vAlign w:val="center"/>
+            <w:hideMark/>
+          </w:tcPr>
+          <w:p>
+            <w:r>
+              <w:t>CAN bus 500 kbps</w:t>
+            </w:r>
+          </w:p>
+        </w:tc>
+        <w:tc>
+          <w:tcPr>
+            <w:tcW w:w="0" w:type="auto"/>
+            <w:vAlign w:val="center"/>
+            <w:hideMark/>
+          </w:tcPr>
+          <w:p>
+            <w:r>
+              <w:t>~3,900 msg/sec</w:t>
+            </w:r>
+          </w:p>
+        </w:tc>
+      </w:tr>
+      <w:tr>
+        <w:trPr>
+          <w:tblCellSpacing w:w="15" w:type="dxa"/>
+        </w:trPr>
+        <w:tc>
+          <w:tcPr>
+            <w:tcW w:w="0" w:type="auto"/>
+            <w:vAlign w:val="center"/>
+            <w:hideMark/>
+          </w:tcPr>
+          <w:p>
+            <w:r>
+              <w:t>SPI 8 MHz + SD</w:t>
+            </w:r>
+          </w:p>
+        </w:tc>
+        <w:tc>
+          <w:tcPr>
+            <w:tcW w:w="0" w:type="auto"/>
+            <w:vAlign w:val="center"/>
+            <w:hideMark/>
+          </w:tcPr>
+          <w:p>
+            <w:r>
+              <w:t>~62,500 msg/sec</w:t>
+            </w:r>
+          </w:p>
+        </w:tc>
+      </w:tr>
+      <w:tr>
+        <w:trPr>
+          <w:tblCellSpacing w:w="15" w:type="dxa"/>
+        </w:trPr>
+        <w:tc>
+          <w:tcPr>
+            <w:tcW w:w="0" w:type="auto"/>
+            <w:vAlign w:val="center"/>
+            <w:hideMark/>
+          </w:tcPr>
+          <w:p>
+            <w:proofErr w:type="spellStart"/>
+            <w:r>
+              <w:t>WiFi</w:t>
+            </w:r>
+            <w:proofErr w:type="spellEnd"/>
+            <w:r>
+              <w:t xml:space="preserve"> UDP 2.4GHz</w:t>
+            </w:r>
+          </w:p>
+        </w:tc>
+        <w:tc>
+          <w:tcPr>
+            <w:tcW w:w="0" w:type="auto"/>
+            <w:vAlign w:val="center"/>
+            <w:hideMark/>
+          </w:tcPr>
+          <w:p>
+            <w:r>
+              <w:t>~68,000 msg/sec</w:t>
+            </w:r>
+          </w:p>
+        </w:tc>
+      </w:tr>
+    </w:tbl>
+    <w:p/>
+    <w:p>
+      <w:r>
+        <w:br w:type="page"/>
+      </w:r>
+    </w:p>
+    <w:p>
+      <w:pPr>
+        <w:jc w:val="center"/>
+      </w:pPr>
+      <w:r>
+        <w:lastRenderedPageBreak/>
+        <w:t>Improving Data Acquisition for the UGA Motorsports IC Team</w:t>
+      </w:r>
+    </w:p>
+    <w:p>
+      <w:pPr>
+        <w:ind w:firstLine="720"/>
+      </w:pPr>
+      <w:r>
+        <w:t xml:space="preserve">The UGA Motorsports formula team needed a way to </w:t>
+      </w:r>
+      <w:proofErr w:type="gramStart"/>
+      <w:r>
+        <w:t>accurately</w:t>
+      </w:r>
+      <w:proofErr w:type="gramEnd"/>
+      <w:r>
+        <w:t xml:space="preserve"> time and car during events such as Acceleration and </w:t>
+      </w:r>
+      <w:proofErr w:type="spellStart"/>
+      <w:r>
+        <w:t>Autox</w:t>
+      </w:r>
+      <w:proofErr w:type="spellEnd"/>
+      <w:r>
+        <w:t xml:space="preserve"> as well as </w:t>
+      </w:r>
+      <w:proofErr w:type="gramStart"/>
+      <w:r>
+        <w:t>be</w:t>
+      </w:r>
+      <w:proofErr w:type="gramEnd"/>
+      <w:r>
+        <w:t xml:space="preserve"> able to reliably view vehicle data while driving. Currently the team is using a stopwatch for timing which is quite </w:t>
+      </w:r>
+      <w:r>
+        <w:t>inaccurate</w:t>
+      </w:r>
+      <w:r>
+        <w:t>. Not only is the human reaction time slow and inconsistent, but the person cannot be at both the start and finish line, so the point at which they think the car crosses the line could, and normally is, inaccurate. A simple solution to this problem is a beam break timing system, but commercial products are often prohibitively expensive or don’t have the capability to do what the team needs.</w:t>
+      </w:r>
+      <w:r>
+        <w:t xml:space="preserve"> It would be beneficial to the team if the timing gates were able to be easily combined with engine data for easier analysis after the fact. Additionally, the current live telemetry system on the vehicle is dependent on the ECU, which limits the amount of data and speed at which it can be transmitted. The current system is also not very tolerant of bad connections, leading to it frequently going out.</w:t>
+      </w:r>
+    </w:p>
+    <w:p>
+      <w:r>
+        <w:tab/>
+        <w:t xml:space="preserve">I propose a system that combines all data acquisition into one convenient system/application that allows data to be quickly saved, viewed, synchronized, and expanded. A vehicle telemetry link capable of up to 2km (The max distance from the pit at Michigan International Speedway) for key engine statistics and timing gates capable of a typical acceleration </w:t>
+      </w:r>
+      <w:r>
+        <w:t xml:space="preserve">test, or multiple sectors in an </w:t>
+      </w:r>
+      <w:proofErr w:type="spellStart"/>
+      <w:r>
+        <w:t>Autox</w:t>
+      </w:r>
+      <w:proofErr w:type="spellEnd"/>
+      <w:r>
+        <w:t xml:space="preserve"> test. Additionally, it should be a convenient way to take driver notes, record tire data, and organize test data. This will make testing documentation easier and improve the quality of data collected. Further, it will allow for easier analysis and review of testing data.</w:t>
+      </w:r>
+    </w:p>
+    <w:p>
+      <w:r>
+        <w:tab/>
+        <w:t xml:space="preserve">The core principle linking each device together is accurate GPS timing. All data will be sent with the UTC time </w:t>
+      </w:r>
+      <w:proofErr w:type="gramStart"/>
+      <w:r>
+        <w:t>accurate</w:t>
+      </w:r>
+      <w:proofErr w:type="gramEnd"/>
+      <w:r>
+        <w:t xml:space="preserve"> to the millisecond. This will </w:t>
+      </w:r>
+      <w:proofErr w:type="gramStart"/>
+      <w:r>
+        <w:t>used</w:t>
+      </w:r>
+      <w:proofErr w:type="gramEnd"/>
+      <w:r>
+        <w:t xml:space="preserve"> to calculate the time between gate triggers and to combine the engine data with those timing events. When GPS is lost, network time protocol will be used to synchronize the devices.</w:t>
+      </w:r>
+    </w:p>
+    <w:p>
+      <w:pPr>
+        <w:jc w:val="center"/>
+      </w:pPr>
+      <w:r>
+        <w:t>Below is the initial GUI mockup for the application.</w:t>
+      </w:r>
+    </w:p>
+    <w:p>
+      <w:pPr>
+        <w:jc w:val="center"/>
+      </w:pPr>
+      <w:r>
+        <w:rPr>
+          <w:noProof/>
+        </w:rPr>
+        <w:lastRenderedPageBreak/>
+        <w:drawing>
+          <wp:inline distT="0" distB="0" distL="0" distR="0" wp14:anchorId="47B30669" wp14:editId="3722BBDF">
+            <wp:extent cx="4927600" cy="3212416"/>
+            <wp:effectExtent l="0" t="0" r="6350" b="7620"/>
+            <wp:docPr id="1040056918" name="Picture 1" descr="A screenshot of a computer&#10;&#10;AI-generated content may be incorrect."/>
+            <wp:cNvGraphicFramePr>
+              <a:graphicFrameLocks xmlns:a="http://schemas.openxmlformats.org/drawingml/2006/main" noChangeAspect="1"/>
+            </wp:cNvGraphicFramePr>
+            <a:graphic xmlns:a="http://schemas.openxmlformats.org/drawingml/2006/main">
+              <a:graphicData uri="http://schemas.openxmlformats.org/drawingml/2006/picture">
+                <pic:pic xmlns:pic="http://schemas.openxmlformats.org/drawingml/2006/picture">
+                  <pic:nvPicPr>
+                    <pic:cNvPr id="1040056918" name="Picture 1" descr="A screenshot of a computer&#10;&#10;AI-generated content may be incorrect."/>
+                    <pic:cNvPicPr/>
+                  </pic:nvPicPr>
+                  <pic:blipFill>
+                    <a:blip r:embed="rId9" cstate="print">
+                      <a:extLst>
+                        <a:ext uri="{28A0092B-C50C-407E-A947-70E740481C1C}">
+                          <a14:useLocalDpi xmlns:a14="http://schemas.microsoft.com/office/drawing/2010/main" val="0"/>
+                        </a:ext>
+                      </a:extLst>
+                    </a:blip>
+                    <a:stretch>
+                      <a:fillRect/>
+                    </a:stretch>
+                  </pic:blipFill>
+                  <pic:spPr>
+                    <a:xfrm>
+                      <a:off x="0" y="0"/>
+                      <a:ext cx="4935983" cy="3217881"/>
+                    </a:xfrm>
+                    <a:prstGeom prst="rect">
+                      <a:avLst/>
+                    </a:prstGeom>
+                  </pic:spPr>
+                </pic:pic>
+              </a:graphicData>
+            </a:graphic>
+          </wp:inline>
+        </w:drawing>
+      </w:r>
+    </w:p>
+    <w:p>
+      <w:pPr>
+        <w:jc w:val="center"/>
+      </w:pPr>
+      <w:r>
+        <w:t>Component/Functionality Diagram</w:t>
+      </w:r>
+      <w:r>
+        <w:rPr>
+          <w:noProof/>
+        </w:rPr>
+        <w:drawing>
+          <wp:inline distT="0" distB="0" distL="0" distR="0" wp14:anchorId="3720DD33" wp14:editId="47FFB07E">
+            <wp:extent cx="4648200" cy="3692240"/>
+            <wp:effectExtent l="0" t="0" r="0" b="3810"/>
+            <wp:docPr id="1879108656" name="Picture 2" descr="A whiteboard with black text and words&#10;&#10;AI-generated content may be incorrect."/>
+            <wp:cNvGraphicFramePr>
+              <a:graphicFrameLocks xmlns:a="http://schemas.openxmlformats.org/drawingml/2006/main" noChangeAspect="1"/>
+            </wp:cNvGraphicFramePr>
+            <a:graphic xmlns:a="http://schemas.openxmlformats.org/drawingml/2006/main">
+              <a:graphicData uri="http://schemas.openxmlformats.org/drawingml/2006/picture">
+                <pic:pic xmlns:pic="http://schemas.openxmlformats.org/drawingml/2006/picture">
+                  <pic:nvPicPr>
+                    <pic:cNvPr id="1879108656" name="Picture 2" descr="A whiteboard with black text and words&#10;&#10;AI-generated content may be incorrect."/>
+                    <pic:cNvPicPr/>
+                  </pic:nvPicPr>
+                  <pic:blipFill>
+                    <a:blip r:embed="rId10" cstate="print">
+                      <a:extLst>
+                        <a:ext uri="{28A0092B-C50C-407E-A947-70E740481C1C}">
+                          <a14:useLocalDpi xmlns:a14="http://schemas.microsoft.com/office/drawing/2010/main" val="0"/>
+                        </a:ext>
+                      </a:extLst>
+                    </a:blip>
+                    <a:stretch>
+                      <a:fillRect/>
+                    </a:stretch>
+                  </pic:blipFill>
+                  <pic:spPr>
+                    <a:xfrm>
+                      <a:off x="0" y="0"/>
+                      <a:ext cx="4654868" cy="3697537"/>
+                    </a:xfrm>
+                    <a:prstGeom prst="rect">
+                      <a:avLst/>
+                    </a:prstGeom>
+                  </pic:spPr>
+                </pic:pic>
+              </a:graphicData>
+            </a:graphic>
+          </wp:inline>
+        </w:drawing>
       </w:r>
     </w:p>
     <w:p/>
@@ -1310,7 +1719,6 @@
   <w:style w:type="character" w:default="1" w:styleId="DefaultParagraphFont">
     <w:name w:val="Default Paragraph Font"/>
     <w:uiPriority w:val="1"/>
-    <w:semiHidden/>
     <w:unhideWhenUsed/>
   </w:style>
   <w:style w:type="table" w:default="1" w:styleId="TableNormal">

</xml_diff>

<commit_message>
Initial NTP Sketch, womewhat working
</commit_message>
<xml_diff>
--- a/Notes.docx
+++ b/Notes.docx
@@ -14,6 +14,111 @@
           <w:b/>
           <w:bCs/>
         </w:rPr>
+        <w:t>UGA Motorsports Data Acquisition System</w:t>
+      </w:r>
+    </w:p>
+    <w:p>
+      <w:pPr>
+        <w:rPr>
+          <w:b/>
+          <w:bCs/>
+        </w:rPr>
+      </w:pPr>
+      <w:r>
+        <w:rPr>
+          <w:b/>
+          <w:bCs/>
+        </w:rPr>
+        <w:br w:type="page"/>
+      </w:r>
+    </w:p>
+    <w:sdt>
+      <w:sdtPr>
+        <w:id w:val="-1714261914"/>
+        <w:docPartObj>
+          <w:docPartGallery w:val="Table of Contents"/>
+          <w:docPartUnique/>
+        </w:docPartObj>
+      </w:sdtPr>
+      <w:sdtEndPr>
+        <w:rPr>
+          <w:rFonts w:asciiTheme="minorHAnsi" w:eastAsiaTheme="minorHAnsi" w:hAnsiTheme="minorHAnsi" w:cstheme="minorBidi"/>
+          <w:b/>
+          <w:bCs/>
+          <w:noProof/>
+          <w:color w:val="auto"/>
+          <w:kern w:val="2"/>
+          <w:sz w:val="24"/>
+          <w:szCs w:val="24"/>
+          <w14:ligatures w14:val="standardContextual"/>
+        </w:rPr>
+      </w:sdtEndPr>
+      <w:sdtContent>
+        <w:p>
+          <w:pPr>
+            <w:pStyle w:val="TOCHeading"/>
+          </w:pPr>
+          <w:r>
+            <w:t>Contents</w:t>
+          </w:r>
+        </w:p>
+        <w:p>
+          <w:r>
+            <w:fldChar w:fldCharType="begin"/>
+          </w:r>
+          <w:r>
+            <w:instrText xml:space="preserve"> TOC \o "1-3" \h \z \u </w:instrText>
+          </w:r>
+          <w:r>
+            <w:fldChar w:fldCharType="separate"/>
+          </w:r>
+          <w:r>
+            <w:rPr>
+              <w:b/>
+              <w:bCs/>
+              <w:noProof/>
+            </w:rPr>
+            <w:t>No table of contents entries found.</w:t>
+          </w:r>
+          <w:r>
+            <w:rPr>
+              <w:b/>
+              <w:bCs/>
+              <w:noProof/>
+            </w:rPr>
+            <w:fldChar w:fldCharType="end"/>
+          </w:r>
+        </w:p>
+      </w:sdtContent>
+    </w:sdt>
+    <w:p>
+      <w:pPr>
+        <w:rPr>
+          <w:b/>
+          <w:bCs/>
+        </w:rPr>
+      </w:pPr>
+      <w:r>
+        <w:rPr>
+          <w:b/>
+          <w:bCs/>
+        </w:rPr>
+        <w:br w:type="page"/>
+      </w:r>
+    </w:p>
+    <w:p>
+      <w:pPr>
+        <w:rPr>
+          <w:b/>
+          <w:bCs/>
+        </w:rPr>
+      </w:pPr>
+      <w:r>
+        <w:rPr>
+          <w:b/>
+          <w:bCs/>
+        </w:rPr>
+        <w:lastRenderedPageBreak/>
         <w:t>Accuracy without PPS at room temperature</w:t>
       </w:r>
     </w:p>
@@ -50,7 +155,7 @@
             <wp:cNvGraphicFramePr/>
             <a:graphic xmlns:a="http://schemas.openxmlformats.org/drawingml/2006/main">
               <a:graphicData uri="http://schemas.openxmlformats.org/drawingml/2006/chart">
-                <c:chart xmlns:c="http://schemas.openxmlformats.org/drawingml/2006/chart" xmlns:r="http://schemas.openxmlformats.org/officeDocument/2006/relationships" r:id="rId5"/>
+                <c:chart xmlns:c="http://schemas.openxmlformats.org/drawingml/2006/chart" xmlns:r="http://schemas.openxmlformats.org/officeDocument/2006/relationships" r:id="rId6"/>
               </a:graphicData>
             </a:graphic>
           </wp:inline>
@@ -83,10 +188,23 @@
     <w:p/>
     <w:p>
       <w:r>
+        <w:br w:type="page"/>
+      </w:r>
+    </w:p>
+    <w:p>
+      <w:pPr>
+        <w:pStyle w:val="Heading1"/>
+      </w:pPr>
+      <w:r>
+        <w:lastRenderedPageBreak/>
+        <w:t>Arduino Wiring</w:t>
+      </w:r>
+    </w:p>
+    <w:p>
+      <w:r>
         <w:rPr>
           <w:noProof/>
         </w:rPr>
-        <w:lastRenderedPageBreak/>
         <w:drawing>
           <wp:inline distT="0" distB="0" distL="0" distR="0" wp14:anchorId="3A54A760" wp14:editId="07C8D51D">
             <wp:extent cx="5943600" cy="5906135"/>
@@ -103,7 +221,7 @@
                     <pic:cNvPicPr/>
                   </pic:nvPicPr>
                   <pic:blipFill>
-                    <a:blip r:embed="rId6"/>
+                    <a:blip r:embed="rId7"/>
                     <a:stretch>
                       <a:fillRect/>
                     </a:stretch>
@@ -146,7 +264,7 @@
                     <pic:cNvPicPr/>
                   </pic:nvPicPr>
                   <pic:blipFill>
-                    <a:blip r:embed="rId7"/>
+                    <a:blip r:embed="rId8"/>
                     <a:stretch>
                       <a:fillRect/>
                     </a:stretch>
@@ -169,8 +287,25 @@
     </w:p>
     <w:p/>
     <w:p>
-      <w:r>
-        <w:t>Planning out the whole system.</w:t>
+      <w:pPr>
+        <w:rPr>
+          <w:rFonts w:asciiTheme="majorHAnsi" w:eastAsiaTheme="majorEastAsia" w:hAnsiTheme="majorHAnsi" w:cstheme="majorBidi"/>
+          <w:color w:val="C00000"/>
+          <w:sz w:val="40"/>
+          <w:szCs w:val="40"/>
+        </w:rPr>
+      </w:pPr>
+      <w:r>
+        <w:br w:type="page"/>
+      </w:r>
+    </w:p>
+    <w:p>
+      <w:pPr>
+        <w:pStyle w:val="Heading1"/>
+      </w:pPr>
+      <w:r>
+        <w:lastRenderedPageBreak/>
+        <w:t>Planning out the whole system</w:t>
       </w:r>
     </w:p>
     <w:p>
@@ -197,11 +332,7 @@
         <w:t xml:space="preserve"> software logs the raw events in a file for autosave ability and calculates sector and lap times from the raw events. </w:t>
       </w:r>
       <w:r>
-        <w:t xml:space="preserve">Simple labels in a menu will show </w:t>
-      </w:r>
-      <w:r>
-        <w:lastRenderedPageBreak/>
-        <w:t xml:space="preserve">connected devices and </w:t>
+        <w:t xml:space="preserve">Simple labels in a menu will show connected devices and </w:t>
       </w:r>
       <w:proofErr w:type="gramStart"/>
       <w:r>
@@ -371,7 +502,11 @@
     <w:p/>
     <w:p/>
     <w:p>
-      <w:r>
+      <w:pPr>
+        <w:pStyle w:val="Heading1"/>
+      </w:pPr>
+      <w:r>
+        <w:lastRenderedPageBreak/>
         <w:t>Links 2 stuff</w:t>
       </w:r>
     </w:p>
@@ -379,7 +514,7 @@
       <w:r>
         <w:t xml:space="preserve">Esp32 with removeable antenna - </w:t>
       </w:r>
-      <w:hyperlink r:id="rId8" w:history="1">
+      <w:hyperlink r:id="rId9" w:history="1">
         <w:r>
           <w:rPr>
             <w:rStyle w:val="Hyperlink"/>
@@ -396,7 +531,6 @@
     <w:p/>
     <w:p>
       <w:r>
-        <w:lastRenderedPageBreak/>
         <w:t>ILTM Throughput calculations</w:t>
       </w:r>
     </w:p>
@@ -595,7 +729,7 @@
     </w:p>
     <w:p>
       <w:pPr>
-        <w:jc w:val="center"/>
+        <w:pStyle w:val="Heading1"/>
       </w:pPr>
       <w:r>
         <w:lastRenderedPageBreak/>
@@ -691,6 +825,20 @@
       </w:r>
     </w:p>
     <w:p>
+      <w:r>
+        <w:br w:type="page"/>
+      </w:r>
+    </w:p>
+    <w:p>
+      <w:pPr>
+        <w:pStyle w:val="Heading1"/>
+      </w:pPr>
+      <w:r>
+        <w:lastRenderedPageBreak/>
+        <w:t>Visual Mockup</w:t>
+      </w:r>
+    </w:p>
+    <w:p>
       <w:pPr>
         <w:jc w:val="center"/>
       </w:pPr>
@@ -698,7 +846,6 @@
         <w:rPr>
           <w:noProof/>
         </w:rPr>
-        <w:lastRenderedPageBreak/>
         <w:drawing>
           <wp:inline distT="0" distB="0" distL="0" distR="0" wp14:anchorId="47B30669" wp14:editId="3722BBDF">
             <wp:extent cx="4927600" cy="3212416"/>
@@ -715,7 +862,7 @@
                     <pic:cNvPicPr/>
                   </pic:nvPicPr>
                   <pic:blipFill>
-                    <a:blip r:embed="rId9" cstate="print">
+                    <a:blip r:embed="rId10" cstate="print">
                       <a:extLst>
                         <a:ext uri="{28A0092B-C50C-407E-A947-70E740481C1C}">
                           <a14:useLocalDpi xmlns:a14="http://schemas.microsoft.com/office/drawing/2010/main" val="0"/>
@@ -769,7 +916,7 @@
                     <pic:cNvPicPr/>
                   </pic:nvPicPr>
                   <pic:blipFill>
-                    <a:blip r:embed="rId10" cstate="print">
+                    <a:blip r:embed="rId11" cstate="print">
                       <a:extLst>
                         <a:ext uri="{28A0092B-C50C-407E-A947-70E740481C1C}">
                           <a14:useLocalDpi xmlns:a14="http://schemas.microsoft.com/office/drawing/2010/main" val="0"/>
@@ -794,6 +941,477 @@
             </a:graphic>
           </wp:inline>
         </w:drawing>
+      </w:r>
+    </w:p>
+    <w:p>
+      <w:r>
+        <w:br w:type="page"/>
+      </w:r>
+    </w:p>
+    <w:p>
+      <w:pPr>
+        <w:pStyle w:val="Heading1"/>
+      </w:pPr>
+      <w:r>
+        <w:lastRenderedPageBreak/>
+        <w:t>NTP Backup for GPS PPS</w:t>
+      </w:r>
+    </w:p>
+    <w:p/>
+    <w:p>
+      <w:r>
+        <w:t>Raw NTP Sync data from Arduino serial</w:t>
+      </w:r>
+    </w:p>
+    <w:p>
+      <w:r>
+        <w:t xml:space="preserve">Recorded on my local home network using an </w:t>
+      </w:r>
+      <w:proofErr w:type="spellStart"/>
+      <w:r>
+        <w:t>Att</w:t>
+      </w:r>
+      <w:proofErr w:type="spellEnd"/>
+      <w:r>
+        <w:t xml:space="preserve"> router. Ping times were verified</w:t>
+      </w:r>
+    </w:p>
+    <w:p/>
+    <w:p>
+      <w:r>
+        <w:t xml:space="preserve">23:30:15.563 -&gt; Sync: offset = 1761103532278201800 ns (1761103532278.202 </w:t>
+      </w:r>
+      <w:proofErr w:type="spellStart"/>
+      <w:r>
+        <w:t>ms</w:t>
+      </w:r>
+      <w:proofErr w:type="spellEnd"/>
+      <w:r>
+        <w:t xml:space="preserve">), delay = 7.950 </w:t>
+      </w:r>
+      <w:proofErr w:type="spellStart"/>
+      <w:r>
+        <w:t>ms</w:t>
+      </w:r>
+      <w:proofErr w:type="spellEnd"/>
+    </w:p>
+    <w:p>
+      <w:r>
+        <w:t>23:30:15.833 -&gt; 03:30:15.807036</w:t>
+      </w:r>
+    </w:p>
+    <w:p>
+      <w:r>
+        <w:t xml:space="preserve">23:30:16.592 -&gt; T1: 284276011000, T2: 1761103816559430000, T3: 1761103816559453900, T4: 284286064000 </w:t>
+      </w:r>
+    </w:p>
+    <w:p>
+      <w:r>
+        <w:t xml:space="preserve">23:30:16.592 -&gt; Sync: offset = 1761103532278206970 ns (1761103532278.207 </w:t>
+      </w:r>
+      <w:proofErr w:type="spellStart"/>
+      <w:r>
+        <w:t>ms</w:t>
+      </w:r>
+      <w:proofErr w:type="spellEnd"/>
+      <w:r>
+        <w:t xml:space="preserve">), delay = 10.029 </w:t>
+      </w:r>
+      <w:proofErr w:type="spellStart"/>
+      <w:r>
+        <w:t>ms</w:t>
+      </w:r>
+      <w:proofErr w:type="spellEnd"/>
+    </w:p>
+    <w:p>
+      <w:r>
+        <w:t>23:30:16.819 -&gt; 03:30:16.808414</w:t>
+      </w:r>
+    </w:p>
+    <w:p>
+      <w:r>
+        <w:t xml:space="preserve">23:30:17.600 -&gt; T1: 285288014000, T2: 1761103817570754000, T3: 1761103817570793000, T4: 285297027000 </w:t>
+      </w:r>
+    </w:p>
+    <w:p>
+      <w:r>
+        <w:t xml:space="preserve">23:30:17.600 -&gt; Sync: offset = 1761103532278255300 ns (1761103532278.255 </w:t>
+      </w:r>
+      <w:proofErr w:type="spellStart"/>
+      <w:r>
+        <w:t>ms</w:t>
+      </w:r>
+      <w:proofErr w:type="spellEnd"/>
+      <w:r>
+        <w:t xml:space="preserve">), delay = 8.974 </w:t>
+      </w:r>
+      <w:proofErr w:type="spellStart"/>
+      <w:r>
+        <w:t>ms</w:t>
+      </w:r>
+      <w:proofErr w:type="spellEnd"/>
+    </w:p>
+    <w:p>
+      <w:r>
+        <w:t>23:30:17.817 -&gt; 03:30:17.809263</w:t>
+      </w:r>
+    </w:p>
+    <w:p>
+      <w:r>
+        <w:t xml:space="preserve">23:30:18.615 -&gt; T1: 286299014000, T2: 1761103818581988900, T3: 1761103818582027700, T4: 286308028000 </w:t>
+      </w:r>
+    </w:p>
+    <w:p>
+      <w:r>
+        <w:t xml:space="preserve">23:30:18.615 -&gt; Sync: offset = 1761103532278233920 ns (1761103532278.234 </w:t>
+      </w:r>
+      <w:proofErr w:type="spellStart"/>
+      <w:r>
+        <w:t>ms</w:t>
+      </w:r>
+      <w:proofErr w:type="spellEnd"/>
+      <w:r>
+        <w:t xml:space="preserve">), delay = 8.975 </w:t>
+      </w:r>
+      <w:proofErr w:type="spellStart"/>
+      <w:r>
+        <w:t>ms</w:t>
+      </w:r>
+      <w:proofErr w:type="spellEnd"/>
+    </w:p>
+    <w:p>
+      <w:r>
+        <w:t>23:30:18.815 -&gt; 03:30:18.810491</w:t>
+      </w:r>
+    </w:p>
+    <w:p>
+      <w:r>
+        <w:t xml:space="preserve">23:30:19.604 -&gt; T1: 287310011000, T2: 1761103819596789000, T3: 1761103819596823900, T4: 287323074000 </w:t>
+      </w:r>
+    </w:p>
+    <w:p>
+      <w:r>
+        <w:t xml:space="preserve">23:30:19.604 -&gt; Sync: offset = 1761103532278687040 ns (1761103532278.687 </w:t>
+      </w:r>
+      <w:proofErr w:type="spellStart"/>
+      <w:r>
+        <w:t>ms</w:t>
+      </w:r>
+      <w:proofErr w:type="spellEnd"/>
+      <w:r>
+        <w:t xml:space="preserve">), delay = 13.028 </w:t>
+      </w:r>
+      <w:proofErr w:type="spellStart"/>
+      <w:r>
+        <w:t>ms</w:t>
+      </w:r>
+      <w:proofErr w:type="spellEnd"/>
+    </w:p>
+    <w:p>
+      <w:r>
+        <w:t>23:30:19.832 -&gt; 03:30:19.813267</w:t>
+      </w:r>
+    </w:p>
+    <w:p>
+      <w:r>
+        <w:lastRenderedPageBreak/>
+        <w:t xml:space="preserve">23:30:20.647 -&gt; T1: 288325011000, T2: 1761103820608378700, T3: 1761103820608420200, T4: 288335773000 </w:t>
+      </w:r>
+    </w:p>
+    <w:p>
+      <w:r>
+        <w:t xml:space="preserve">23:30:20.647 -&gt; Sync: offset = 1761103532278683230 ns (1761103532278.683 </w:t>
+      </w:r>
+      <w:proofErr w:type="spellStart"/>
+      <w:r>
+        <w:t>ms</w:t>
+      </w:r>
+      <w:proofErr w:type="spellEnd"/>
+      <w:r>
+        <w:t xml:space="preserve">), delay = 10.720 </w:t>
+      </w:r>
+      <w:proofErr w:type="spellStart"/>
+      <w:r>
+        <w:t>ms</w:t>
+      </w:r>
+      <w:proofErr w:type="spellEnd"/>
+    </w:p>
+    <w:p>
+      <w:r>
+        <w:t>23:30:20.816 -&gt; 03:30:20.812011</w:t>
+      </w:r>
+    </w:p>
+    <w:p>
+      <w:r>
+        <w:t xml:space="preserve">23:30:21.654 -&gt; T1: 289337014000, T2: 1761103821618787800, T3: 1761103821618828300, T4: 289345039000 </w:t>
+      </w:r>
+    </w:p>
+    <w:p>
+      <w:r>
+        <w:t xml:space="preserve">23:30:21.654 -&gt; Sync: offset = 1761103532278558650 ns (1761103532278.559 </w:t>
+      </w:r>
+      <w:proofErr w:type="spellStart"/>
+      <w:r>
+        <w:t>ms</w:t>
+      </w:r>
+      <w:proofErr w:type="spellEnd"/>
+      <w:r>
+        <w:t xml:space="preserve">), delay = 7.984 </w:t>
+      </w:r>
+      <w:proofErr w:type="spellStart"/>
+      <w:r>
+        <w:t>ms</w:t>
+      </w:r>
+      <w:proofErr w:type="spellEnd"/>
+    </w:p>
+    <w:p>
+      <w:r>
+        <w:t>23:30:21.847 -&gt; 03:30:21.812791</w:t>
+      </w:r>
+    </w:p>
+    <w:p>
+      <w:r>
+        <w:t xml:space="preserve">23:30:22.666 -&gt; T1: 290347014000, T2: 1761103822628444800, T3: 1761103822628476400, T4: 290356047000 </w:t>
+      </w:r>
+    </w:p>
+    <w:p>
+      <w:r>
+        <w:t xml:space="preserve">23:30:22.666 -&gt; Sync: offset = 1761103532278294070 ns (1761103532278.294 </w:t>
+      </w:r>
+      <w:proofErr w:type="spellStart"/>
+      <w:r>
+        <w:t>ms</w:t>
+      </w:r>
+      <w:proofErr w:type="spellEnd"/>
+      <w:r>
+        <w:t xml:space="preserve">), delay = 9.001 </w:t>
+      </w:r>
+      <w:proofErr w:type="spellStart"/>
+      <w:r>
+        <w:t>ms</w:t>
+      </w:r>
+      <w:proofErr w:type="spellEnd"/>
+    </w:p>
+    <w:p>
+      <w:r>
+        <w:t>23:30:22.817 -&gt; 03:30:22.812934</w:t>
+      </w:r>
+    </w:p>
+    <w:p>
+      <w:r>
+        <w:t xml:space="preserve">23:30:23.668 -&gt; T1: 291358011000, T2: 1761103823640724400, T3: 1761103823640763400, T4: 291367107000 </w:t>
+      </w:r>
+    </w:p>
+    <w:p>
+      <w:r>
+        <w:t xml:space="preserve">23:30:23.668 -&gt; Sync: offset = 1761103532278233590 ns (1761103532278.234 </w:t>
+      </w:r>
+      <w:proofErr w:type="spellStart"/>
+      <w:r>
+        <w:t>ms</w:t>
+      </w:r>
+      <w:proofErr w:type="spellEnd"/>
+      <w:r>
+        <w:t xml:space="preserve">), delay = 9.057 </w:t>
+      </w:r>
+      <w:proofErr w:type="spellStart"/>
+      <w:r>
+        <w:t>ms</w:t>
+      </w:r>
+      <w:proofErr w:type="spellEnd"/>
+    </w:p>
+    <w:p>
+      <w:r>
+        <w:t>23:30:23.833 -&gt; 03:30:23.815194</w:t>
+      </w:r>
+    </w:p>
+    <w:p>
+      <w:r>
+        <w:t xml:space="preserve">23:30:24.680 -&gt; T1: 292369014000, T2: 1761103824653490900, T3: 1761103824653530500, T4: 292380082000 </w:t>
+      </w:r>
+    </w:p>
+    <w:p>
+      <w:r>
+        <w:t xml:space="preserve">23:30:24.680 -&gt; Sync: offset = 1761103532277973340 ns (1761103532277.973 </w:t>
+      </w:r>
+      <w:proofErr w:type="spellStart"/>
+      <w:r>
+        <w:t>ms</w:t>
+      </w:r>
+      <w:proofErr w:type="spellEnd"/>
+      <w:r>
+        <w:t xml:space="preserve">), delay = 11.028 </w:t>
+      </w:r>
+      <w:proofErr w:type="spellStart"/>
+      <w:r>
+        <w:t>ms</w:t>
+      </w:r>
+      <w:proofErr w:type="spellEnd"/>
+    </w:p>
+    <w:p>
+      <w:r>
+        <w:t>23:30:24.815 -&gt; 03:30:24.816972</w:t>
+      </w:r>
+    </w:p>
+    <w:p>
+      <w:r>
+        <w:t xml:space="preserve">23:30:25.682 -&gt; T1: 293382014000, T2: 1761103825669039100, T3: 1761103825669058000, T4: 293396091000 </w:t>
+      </w:r>
+    </w:p>
+    <w:p>
+      <w:r>
+        <w:t xml:space="preserve">23:30:25.682 -&gt; Sync: offset = 1761103532278371060 ns (1761103532278.371 </w:t>
+      </w:r>
+      <w:proofErr w:type="spellStart"/>
+      <w:r>
+        <w:t>ms</w:t>
+      </w:r>
+      <w:proofErr w:type="spellEnd"/>
+      <w:r>
+        <w:t xml:space="preserve">), delay = 14.058 </w:t>
+      </w:r>
+      <w:proofErr w:type="spellStart"/>
+      <w:r>
+        <w:t>ms</w:t>
+      </w:r>
+      <w:proofErr w:type="spellEnd"/>
+    </w:p>
+    <w:p>
+      <w:r>
+        <w:t>23:30:25.847 -&gt; 03:30:25.819006</w:t>
+      </w:r>
+    </w:p>
+    <w:p>
+      <w:r>
+        <w:lastRenderedPageBreak/>
+        <w:t xml:space="preserve">23:30:26.687 -&gt; T1: 294398014000, T2: 1761103826679729600, T3: 1761103826679755700, T4: 294409548000 </w:t>
+      </w:r>
+    </w:p>
+    <w:p>
+      <w:r>
+        <w:t xml:space="preserve">23:30:26.687 -&gt; Sync: offset = 1761103532278007080 ns (1761103532278.007 </w:t>
+      </w:r>
+      <w:proofErr w:type="spellStart"/>
+      <w:r>
+        <w:t>ms</w:t>
+      </w:r>
+      <w:proofErr w:type="spellEnd"/>
+      <w:r>
+        <w:t xml:space="preserve">), delay = 11.508 </w:t>
+      </w:r>
+      <w:proofErr w:type="spellStart"/>
+      <w:r>
+        <w:t>ms</w:t>
+      </w:r>
+      <w:proofErr w:type="spellEnd"/>
+    </w:p>
+    <w:p>
+      <w:r>
+        <w:t>23:30:26.849 -&gt; 03:30:26.815971</w:t>
+      </w:r>
+    </w:p>
+    <w:p>
+      <w:r>
+        <w:t xml:space="preserve">23:30:27.729 -&gt; T1: 295411011000, T2: 1761103827693065900, T3: 1761103827693117500, T4: 295420124000 </w:t>
+      </w:r>
+    </w:p>
+    <w:p>
+      <w:r>
+        <w:t xml:space="preserve">23:30:27.729 -&gt; Sync: offset = 1761103532278125900 ns (1761103532278.126 </w:t>
+      </w:r>
+      <w:proofErr w:type="spellStart"/>
+      <w:r>
+        <w:t>ms</w:t>
+      </w:r>
+      <w:proofErr w:type="spellEnd"/>
+      <w:r>
+        <w:t xml:space="preserve">), delay = 9.061 </w:t>
+      </w:r>
+      <w:proofErr w:type="spellStart"/>
+      <w:r>
+        <w:t>ms</w:t>
+      </w:r>
+      <w:proofErr w:type="spellEnd"/>
+    </w:p>
+    <w:p>
+      <w:r>
+        <w:t>23:30:27.831 -&gt; 03:30:27.818534</w:t>
+      </w:r>
+    </w:p>
+    <w:p>
+      <w:r>
+        <w:t xml:space="preserve">23:30:28.736 -&gt; T1: 296422011000, T2: 1761103828703839500, T3: 1761103828703870900, T4: 296432736000 </w:t>
+      </w:r>
+    </w:p>
+    <w:p>
+      <w:r>
+        <w:t xml:space="preserve">23:30:28.736 -&gt; Sync: offset = 1761103532277785260 ns (1761103532277.785 </w:t>
+      </w:r>
+      <w:proofErr w:type="spellStart"/>
+      <w:r>
+        <w:t>ms</w:t>
+      </w:r>
+      <w:proofErr w:type="spellEnd"/>
+      <w:r>
+        <w:t xml:space="preserve">), delay = 10.694 </w:t>
+      </w:r>
+      <w:proofErr w:type="spellStart"/>
+      <w:r>
+        <w:t>ms</w:t>
+      </w:r>
+      <w:proofErr w:type="spellEnd"/>
+    </w:p>
+    <w:p>
+      <w:r>
+        <w:t>23:30:28.863 -&gt; 03:30:28.818485</w:t>
+      </w:r>
+    </w:p>
+    <w:p>
+      <w:r>
+        <w:t xml:space="preserve">23:30:29.758 -&gt; T1: 297434014000, T2: 1761103829716123400, T3: 1761103829716149800, T4: 297443199000 </w:t>
+      </w:r>
+    </w:p>
+    <w:p>
+      <w:r>
+        <w:t xml:space="preserve">23:30:29.758 -&gt; Sync: offset = 1761103532277498740 ns (1761103532277.499 </w:t>
+      </w:r>
+      <w:proofErr w:type="spellStart"/>
+      <w:r>
+        <w:t>ms</w:t>
+      </w:r>
+      <w:proofErr w:type="spellEnd"/>
+      <w:r>
+        <w:t xml:space="preserve">), delay = 9.159 </w:t>
+      </w:r>
+      <w:proofErr w:type="spellStart"/>
+      <w:r>
+        <w:t>ms</w:t>
+      </w:r>
+      <w:proofErr w:type="spellEnd"/>
+    </w:p>
+    <w:p>
+      <w:r>
+        <w:t>23:30:29.831 -&gt; 03:30:29.820540</w:t>
+      </w:r>
+    </w:p>
+    <w:p>
+      <w:r>
+        <w:t>Ln 200, Col 5</w:t>
+      </w:r>
+    </w:p>
+    <w:p>
+      <w:r>
+        <w:t>Arduino Nano ESP32</w:t>
+      </w:r>
+    </w:p>
+    <w:p>
+      <w:r>
+        <w:t>on COM6 [not connected]</w:t>
+      </w:r>
+    </w:p>
+    <w:p>
+      <w:r>
+        <w:t>5</w:t>
       </w:r>
     </w:p>
     <w:p/>
@@ -1524,7 +2142,7 @@
     <w:link w:val="Heading1Char"/>
     <w:uiPriority w:val="9"/>
     <w:qFormat/>
-    <w:rsid w:val="00C36EA1"/>
+    <w:rsid w:val="003555D5"/>
     <w:pPr>
       <w:keepNext/>
       <w:keepLines/>
@@ -1533,7 +2151,7 @@
     </w:pPr>
     <w:rPr>
       <w:rFonts w:asciiTheme="majorHAnsi" w:eastAsiaTheme="majorEastAsia" w:hAnsiTheme="majorHAnsi" w:cstheme="majorBidi"/>
-      <w:color w:val="0F4761" w:themeColor="accent1" w:themeShade="BF"/>
+      <w:color w:val="C00000"/>
       <w:sz w:val="40"/>
       <w:szCs w:val="40"/>
     </w:rPr>
@@ -1747,10 +2365,10 @@
     <w:basedOn w:val="DefaultParagraphFont"/>
     <w:link w:val="Heading1"/>
     <w:uiPriority w:val="9"/>
-    <w:rsid w:val="00C36EA1"/>
+    <w:rsid w:val="003555D5"/>
     <w:rPr>
       <w:rFonts w:asciiTheme="majorHAnsi" w:eastAsiaTheme="majorEastAsia" w:hAnsiTheme="majorHAnsi" w:cstheme="majorBidi"/>
-      <w:color w:val="0F4761" w:themeColor="accent1" w:themeShade="BF"/>
+      <w:color w:val="C00000"/>
       <w:sz w:val="40"/>
       <w:szCs w:val="40"/>
     </w:rPr>
@@ -2053,6 +2671,25 @@
     <w:rPr>
       <w:color w:val="605E5C"/>
       <w:shd w:val="clear" w:color="auto" w:fill="E1DFDD"/>
+    </w:rPr>
+  </w:style>
+  <w:style w:type="paragraph" w:styleId="TOCHeading">
+    <w:name w:val="TOC Heading"/>
+    <w:basedOn w:val="Heading1"/>
+    <w:next w:val="Normal"/>
+    <w:uiPriority w:val="39"/>
+    <w:unhideWhenUsed/>
+    <w:qFormat/>
+    <w:rsid w:val="003555D5"/>
+    <w:pPr>
+      <w:spacing w:before="240" w:after="0" w:line="259" w:lineRule="auto"/>
+      <w:outlineLvl w:val="9"/>
+    </w:pPr>
+    <w:rPr>
+      <w:kern w:val="0"/>
+      <w:sz w:val="32"/>
+      <w:szCs w:val="32"/>
+      <w14:ligatures w14:val="none"/>
     </w:rPr>
   </w:style>
 </w:styles>
@@ -3333,4 +3970,16 @@
     </a:ext>
   </a:extLst>
 </a:theme>
+</file>
+
+<file path=customXml/item1.xml><?xml version="1.0" encoding="utf-8"?>
+<b:Sources xmlns:b="http://schemas.openxmlformats.org/officeDocument/2006/bibliography" xmlns="http://schemas.openxmlformats.org/officeDocument/2006/bibliography" SelectedStyle="\APASixthEditionOfficeOnline.xsl" StyleName="APA" Version="6"/>
+</file>
+
+<file path=customXml/itemProps1.xml><?xml version="1.0" encoding="utf-8"?>
+<ds:datastoreItem xmlns:ds="http://schemas.openxmlformats.org/officeDocument/2006/customXml" ds:itemID="{48A1CA93-8022-4A27-BD07-0525216A5478}">
+  <ds:schemaRefs>
+    <ds:schemaRef ds:uri="http://schemas.openxmlformats.org/officeDocument/2006/bibliography"/>
+  </ds:schemaRefs>
+</ds:datastoreItem>
 </file>
</xml_diff>

<commit_message>
Refactored Receive code to allow for multiple functions/classes to share the same udp connection
</commit_message>
<xml_diff>
--- a/Notes.docx
+++ b/Notes.docx
@@ -34,6 +34,14 @@
     </w:p>
     <w:sdt>
       <w:sdtPr>
+        <w:rPr>
+          <w:rFonts w:asciiTheme="minorHAnsi" w:eastAsiaTheme="minorHAnsi" w:hAnsiTheme="minorHAnsi" w:cstheme="minorBidi"/>
+          <w:color w:val="auto"/>
+          <w:kern w:val="2"/>
+          <w:sz w:val="24"/>
+          <w:szCs w:val="24"/>
+          <w14:ligatures w14:val="standardContextual"/>
+        </w:rPr>
         <w:id w:val="-1714261914"/>
         <w:docPartObj>
           <w:docPartGallery w:val="Table of Contents"/>
@@ -42,15 +50,9 @@
       </w:sdtPr>
       <w:sdtEndPr>
         <w:rPr>
-          <w:rFonts w:asciiTheme="minorHAnsi" w:eastAsiaTheme="minorHAnsi" w:hAnsiTheme="minorHAnsi" w:cstheme="minorBidi"/>
           <w:b/>
           <w:bCs/>
           <w:noProof/>
-          <w:color w:val="auto"/>
-          <w:kern w:val="2"/>
-          <w:sz w:val="24"/>
-          <w:szCs w:val="24"/>
-          <w14:ligatures w14:val="standardContextual"/>
         </w:rPr>
       </w:sdtEndPr>
       <w:sdtContent>
@@ -63,31 +65,16 @@
           </w:r>
         </w:p>
         <w:p>
-          <w:r>
-            <w:fldChar w:fldCharType="begin"/>
-          </w:r>
-          <w:r>
-            <w:instrText xml:space="preserve"> TOC \o "1-3" \h \z \u </w:instrText>
-          </w:r>
-          <w:r>
-            <w:fldChar w:fldCharType="separate"/>
-          </w:r>
-          <w:r>
-            <w:rPr>
-              <w:b/>
-              <w:bCs/>
-              <w:noProof/>
-            </w:rPr>
-            <w:t>No table of contents entries found.</w:t>
-          </w:r>
-          <w:r>
-            <w:rPr>
-              <w:b/>
-              <w:bCs/>
-              <w:noProof/>
-            </w:rPr>
-            <w:fldChar w:fldCharType="end"/>
-          </w:r>
+          <w:fldSimple w:instr=" TOC \o &quot;1-3&quot; \h \z \u ">
+            <w:r>
+              <w:rPr>
+                <w:b/>
+                <w:bCs/>
+                <w:noProof/>
+              </w:rPr>
+              <w:t>No table of contents entries found.</w:t>
+            </w:r>
+          </w:fldSimple>
         </w:p>
       </w:sdtContent>
     </w:sdt>
@@ -165,13 +152,23 @@
     <w:p/>
     <w:p>
       <w:r>
-        <w:t>1ms accuracy with lap times &lt;1minute or with gps</w:t>
-      </w:r>
-    </w:p>
-    <w:p>
-      <w:r>
-        <w:t>10ms accuracy with lap times &gt;1minute and no gps</w:t>
-      </w:r>
+        <w:t xml:space="preserve">1ms accuracy with lap times &lt;1minute or with </w:t>
+      </w:r>
+      <w:proofErr w:type="spellStart"/>
+      <w:r>
+        <w:t>gps</w:t>
+      </w:r>
+      <w:proofErr w:type="spellEnd"/>
+    </w:p>
+    <w:p>
+      <w:r>
+        <w:t xml:space="preserve">10ms accuracy with lap times &gt;1minute and no </w:t>
+      </w:r>
+      <w:proofErr w:type="spellStart"/>
+      <w:r>
+        <w:t>gps</w:t>
+      </w:r>
+      <w:proofErr w:type="spellEnd"/>
     </w:p>
     <w:p/>
     <w:p/>
@@ -300,13 +297,37 @@
     </w:p>
     <w:p>
       <w:r>
-        <w:t xml:space="preserve">The Timing Gate will have a Wifi Antenna, GPS Module, and Beam Break trigger. The </w:t>
-      </w:r>
-      <w:r>
-        <w:t xml:space="preserve">Timing gate sends and receives TCP messages on port 5000. Sends ETC time of the gate event. Can be paired with multiple gates that also send their trigger time. Each is identified by “Serial” number. Server side software logs the raw events in a file for autosave ability and calculates sector and lap times from the raw events. </w:t>
-      </w:r>
-      <w:r>
-        <w:t>Simple labels in a menu will show connected devices and allow to select where it is placed. Maybe in the future it’ll show gate locations.</w:t>
+        <w:t xml:space="preserve">The Timing Gate will have a </w:t>
+      </w:r>
+      <w:proofErr w:type="spellStart"/>
+      <w:r>
+        <w:t>Wifi</w:t>
+      </w:r>
+      <w:proofErr w:type="spellEnd"/>
+      <w:r>
+        <w:t xml:space="preserve"> Antenna, GPS Module, and Beam Break trigger. The </w:t>
+      </w:r>
+      <w:r>
+        <w:t xml:space="preserve">Timing gate sends and receives TCP messages on port 5000. Sends ETC time of the gate event. Can be paired with multiple gates that also send their trigger time. Each is identified by “Serial” number. </w:t>
+      </w:r>
+      <w:proofErr w:type="gramStart"/>
+      <w:r>
+        <w:t>Server side</w:t>
+      </w:r>
+      <w:proofErr w:type="gramEnd"/>
+      <w:r>
+        <w:t xml:space="preserve"> software logs the raw events in a file for autosave ability and calculates sector and lap times from the raw events. </w:t>
+      </w:r>
+      <w:r>
+        <w:t xml:space="preserve">Simple labels in a menu will show connected devices and </w:t>
+      </w:r>
+      <w:proofErr w:type="gramStart"/>
+      <w:r>
+        <w:t>allow</w:t>
+      </w:r>
+      <w:proofErr w:type="gramEnd"/>
+      <w:r>
+        <w:t xml:space="preserve"> to select where it is placed. Maybe in the future it’ll show gate locations.</w:t>
       </w:r>
     </w:p>
     <w:p>
@@ -320,16 +341,56 @@
         <w:t xml:space="preserve">filtered </w:t>
       </w:r>
       <w:r>
-        <w:t xml:space="preserve">can data. This is in hopes to have a little lag as possible, and save compute for other functions. This module will also have a GPS antenna that will sync the internal clock and send the GPS coordinates of the car to the server using </w:t>
+        <w:t xml:space="preserve">can data. This is in hopes to have a little lag as </w:t>
+      </w:r>
+      <w:proofErr w:type="gramStart"/>
+      <w:r>
+        <w:t>possible, and</w:t>
+      </w:r>
+      <w:proofErr w:type="gramEnd"/>
+      <w:r>
+        <w:t xml:space="preserve"> save </w:t>
+      </w:r>
+      <w:proofErr w:type="gramStart"/>
+      <w:r>
+        <w:t>compute</w:t>
+      </w:r>
+      <w:proofErr w:type="gramEnd"/>
+      <w:r>
+        <w:t xml:space="preserve"> for other functions. This module will also have a GPS antenna that will sync the internal clock and send the GPS coordinates of the car to the server using </w:t>
       </w:r>
       <w:r>
         <w:t>the same UDP connection</w:t>
       </w:r>
       <w:r>
-        <w:t>. The Server will log both of these data streams and save to a file</w:t>
-      </w:r>
-      <w:r>
-        <w:t>. Ideally the server would also graph the coordinates relative to the gates. The server will also send the Timing Gate times and any flags to the car to be transmitted over CAN to the vehicle’s dashboard. Flags will be transmitted as a simple integer.</w:t>
+        <w:t xml:space="preserve">. The Server will log </w:t>
+      </w:r>
+      <w:proofErr w:type="gramStart"/>
+      <w:r>
+        <w:t>both of these</w:t>
+      </w:r>
+      <w:proofErr w:type="gramEnd"/>
+      <w:r>
+        <w:t xml:space="preserve"> data streams and </w:t>
+      </w:r>
+      <w:proofErr w:type="gramStart"/>
+      <w:r>
+        <w:t>save</w:t>
+      </w:r>
+      <w:proofErr w:type="gramEnd"/>
+      <w:r>
+        <w:t xml:space="preserve"> to a file</w:t>
+      </w:r>
+      <w:r>
+        <w:t xml:space="preserve">. Ideally the server would also graph the coordinates relative to the gates. The server will also send the Timing Gate times and any flags to the car to be transmitted over CAN to the vehicle’s dashboard. Flags will be transmitted as </w:t>
+      </w:r>
+      <w:proofErr w:type="gramStart"/>
+      <w:r>
+        <w:t>a simple integer</w:t>
+      </w:r>
+      <w:proofErr w:type="gramEnd"/>
+      <w:r>
+        <w:t>.</w:t>
       </w:r>
     </w:p>
     <w:p>
@@ -370,10 +431,58 @@
     </w:p>
     <w:p>
       <w:r>
-        <w:t>Eventually the wireless link might get switched to a lora system or 900mhz and just use wifi to create a high speed uplink</w:t>
-      </w:r>
-      <w:r>
-        <w:t>. The live telemetry module could also work with just the long range link and then I have a separate data logger to micro sd card module that has wifi for high speed log starting, stopping, and file transfer.</w:t>
+        <w:t xml:space="preserve">Eventually the wireless link might get switched to a lora system or 900mhz and just use </w:t>
+      </w:r>
+      <w:proofErr w:type="spellStart"/>
+      <w:r>
+        <w:t>wifi</w:t>
+      </w:r>
+      <w:proofErr w:type="spellEnd"/>
+      <w:r>
+        <w:t xml:space="preserve"> to create a </w:t>
+      </w:r>
+      <w:proofErr w:type="gramStart"/>
+      <w:r>
+        <w:t>high speed</w:t>
+      </w:r>
+      <w:proofErr w:type="gramEnd"/>
+      <w:r>
+        <w:t xml:space="preserve"> uplink</w:t>
+      </w:r>
+      <w:r>
+        <w:t xml:space="preserve">. The live telemetry module could also work with just the </w:t>
+      </w:r>
+      <w:proofErr w:type="gramStart"/>
+      <w:r>
+        <w:t>long range</w:t>
+      </w:r>
+      <w:proofErr w:type="gramEnd"/>
+      <w:r>
+        <w:t xml:space="preserve"> link and then I have a separate data logger to micro </w:t>
+      </w:r>
+      <w:proofErr w:type="spellStart"/>
+      <w:r>
+        <w:t>sd</w:t>
+      </w:r>
+      <w:proofErr w:type="spellEnd"/>
+      <w:r>
+        <w:t xml:space="preserve"> card module that has </w:t>
+      </w:r>
+      <w:proofErr w:type="spellStart"/>
+      <w:r>
+        <w:t>wifi</w:t>
+      </w:r>
+      <w:proofErr w:type="spellEnd"/>
+      <w:r>
+        <w:t xml:space="preserve"> for </w:t>
+      </w:r>
+      <w:proofErr w:type="gramStart"/>
+      <w:r>
+        <w:t>high speed</w:t>
+      </w:r>
+      <w:proofErr w:type="gramEnd"/>
+      <w:r>
+        <w:t xml:space="preserve"> log starting, stopping, and file transfer.</w:t>
       </w:r>
     </w:p>
     <w:p/>
@@ -418,8 +527,13 @@
       </w:r>
     </w:p>
     <w:p>
-      <w:r>
-        <w:t xml:space="preserve">Spi Bus </w:t>
+      <w:proofErr w:type="spellStart"/>
+      <w:r>
+        <w:t>Spi</w:t>
+      </w:r>
+      <w:proofErr w:type="spellEnd"/>
+      <w:r>
+        <w:t xml:space="preserve"> Bus </w:t>
       </w:r>
       <w:r>
         <w:t>8,000kbps</w:t>
@@ -570,8 +684,13 @@
             <w:hideMark/>
           </w:tcPr>
           <w:p>
+            <w:proofErr w:type="spellStart"/>
             <w:r>
-              <w:t>WiFi UDP 2.4GHz</w:t>
+              <w:t>WiFi</w:t>
+            </w:r>
+            <w:proofErr w:type="spellEnd"/>
+            <w:r>
+              <w:t xml:space="preserve"> UDP 2.4GHz</w:t>
             </w:r>
           </w:p>
         </w:tc>
@@ -609,7 +728,31 @@
         <w:ind w:firstLine="720"/>
       </w:pPr>
       <w:r>
-        <w:t xml:space="preserve">The UGA Motorsports formula team needed a way to accurately time and car during events such as Acceleration and Autox as well as be able to reliably view vehicle data while driving. Currently the team is using a stopwatch for timing which is quite </w:t>
+        <w:t xml:space="preserve">The UGA Motorsports formula team needed a way to </w:t>
+      </w:r>
+      <w:proofErr w:type="gramStart"/>
+      <w:r>
+        <w:t>accurately</w:t>
+      </w:r>
+      <w:proofErr w:type="gramEnd"/>
+      <w:r>
+        <w:t xml:space="preserve"> time and car during events such as Acceleration and </w:t>
+      </w:r>
+      <w:proofErr w:type="spellStart"/>
+      <w:r>
+        <w:t>Autox</w:t>
+      </w:r>
+      <w:proofErr w:type="spellEnd"/>
+      <w:r>
+        <w:t xml:space="preserve"> as well as </w:t>
+      </w:r>
+      <w:proofErr w:type="gramStart"/>
+      <w:r>
+        <w:t>be</w:t>
+      </w:r>
+      <w:proofErr w:type="gramEnd"/>
+      <w:r>
+        <w:t xml:space="preserve"> able to reliably view vehicle data while driving. Currently the team is using a stopwatch for timing which is quite </w:t>
       </w:r>
       <w:r>
         <w:t>inaccurate</w:t>
@@ -627,13 +770,37 @@
         <w:t xml:space="preserve">I propose a system that combines all data acquisition into one convenient system/application that allows data to be quickly saved, viewed, synchronized, and expanded. A vehicle telemetry link capable of up to 2km (The max distance from the pit at Michigan International Speedway) for key engine statistics and timing gates capable of a typical acceleration </w:t>
       </w:r>
       <w:r>
-        <w:t>test, or multiple sectors in an Autox test. Additionally, it should be a convenient way to take driver notes, record tire data, and organize test data. This will make testing documentation easier and improve the quality of data collected. Further, it will allow for easier analysis and review of testing data.</w:t>
+        <w:t xml:space="preserve">test, or multiple sectors in an </w:t>
+      </w:r>
+      <w:proofErr w:type="spellStart"/>
+      <w:r>
+        <w:t>Autox</w:t>
+      </w:r>
+      <w:proofErr w:type="spellEnd"/>
+      <w:r>
+        <w:t xml:space="preserve"> test. Additionally, it should be a convenient way to take driver notes, record tire data, and organize test data. This will make testing documentation easier and improve the quality of data collected. Further, it will allow for easier analysis and review of testing data.</w:t>
       </w:r>
     </w:p>
     <w:p>
       <w:r>
         <w:tab/>
-        <w:t>The core principle linking each device together is accurate GPS timing. All data will be sent with the UTC time accurate to the millisecond. This will used to calculate the time between gate triggers and to combine the engine data with those timing events. When GPS is lost, network time protocol will be used to synchronize the devices.</w:t>
+        <w:t xml:space="preserve">The core principle linking each device together is accurate GPS timing. All data will be sent with the UTC time </w:t>
+      </w:r>
+      <w:proofErr w:type="gramStart"/>
+      <w:r>
+        <w:t>accurate</w:t>
+      </w:r>
+      <w:proofErr w:type="gramEnd"/>
+      <w:r>
+        <w:t xml:space="preserve"> to the millisecond. This will </w:t>
+      </w:r>
+      <w:proofErr w:type="gramStart"/>
+      <w:r>
+        <w:t>used</w:t>
+      </w:r>
+      <w:proofErr w:type="gramEnd"/>
+      <w:r>
+        <w:t xml:space="preserve"> to calculate the time between gate triggers and to combine the engine data with those timing events. When GPS is lost, network time protocol will be used to synchronize the devices.</w:t>
       </w:r>
     </w:p>
     <w:p>
@@ -785,14 +952,35 @@
     </w:p>
     <w:p>
       <w:r>
-        <w:t>Recorded on my local home network using an Att router. Ping times were verified</w:t>
+        <w:t xml:space="preserve">Recorded on my local home network using an </w:t>
+      </w:r>
+      <w:proofErr w:type="spellStart"/>
+      <w:r>
+        <w:t>Att</w:t>
+      </w:r>
+      <w:proofErr w:type="spellEnd"/>
+      <w:r>
+        <w:t xml:space="preserve"> router. Ping times were verified</w:t>
       </w:r>
     </w:p>
     <w:p/>
     <w:p>
       <w:r>
-        <w:t>23:30:15.563 -&gt; Sync: offset = 1761103532278201800 ns (1761103532278.202 ms), delay = 7.950 ms</w:t>
-      </w:r>
+        <w:t xml:space="preserve">23:30:15.563 -&gt; Sync: offset = 1761103532278201800 ns (1761103532278.202 </w:t>
+      </w:r>
+      <w:proofErr w:type="spellStart"/>
+      <w:r>
+        <w:t>ms</w:t>
+      </w:r>
+      <w:proofErr w:type="spellEnd"/>
+      <w:r>
+        <w:t xml:space="preserve">), delay = 7.950 </w:t>
+      </w:r>
+      <w:proofErr w:type="spellStart"/>
+      <w:r>
+        <w:t>ms</w:t>
+      </w:r>
+      <w:proofErr w:type="spellEnd"/>
     </w:p>
     <w:p>
       <w:r>
@@ -806,8 +994,21 @@
     </w:p>
     <w:p>
       <w:r>
-        <w:t>23:30:16.592 -&gt; Sync: offset = 1761103532278206970 ns (1761103532278.207 ms), delay = 10.029 ms</w:t>
-      </w:r>
+        <w:t xml:space="preserve">23:30:16.592 -&gt; Sync: offset = 1761103532278206970 ns (1761103532278.207 </w:t>
+      </w:r>
+      <w:proofErr w:type="spellStart"/>
+      <w:r>
+        <w:t>ms</w:t>
+      </w:r>
+      <w:proofErr w:type="spellEnd"/>
+      <w:r>
+        <w:t xml:space="preserve">), delay = 10.029 </w:t>
+      </w:r>
+      <w:proofErr w:type="spellStart"/>
+      <w:r>
+        <w:t>ms</w:t>
+      </w:r>
+      <w:proofErr w:type="spellEnd"/>
     </w:p>
     <w:p>
       <w:r>
@@ -821,8 +1022,21 @@
     </w:p>
     <w:p>
       <w:r>
-        <w:t>23:30:17.600 -&gt; Sync: offset = 1761103532278255300 ns (1761103532278.255 ms), delay = 8.974 ms</w:t>
-      </w:r>
+        <w:t xml:space="preserve">23:30:17.600 -&gt; Sync: offset = 1761103532278255300 ns (1761103532278.255 </w:t>
+      </w:r>
+      <w:proofErr w:type="spellStart"/>
+      <w:r>
+        <w:t>ms</w:t>
+      </w:r>
+      <w:proofErr w:type="spellEnd"/>
+      <w:r>
+        <w:t xml:space="preserve">), delay = 8.974 </w:t>
+      </w:r>
+      <w:proofErr w:type="spellStart"/>
+      <w:r>
+        <w:t>ms</w:t>
+      </w:r>
+      <w:proofErr w:type="spellEnd"/>
     </w:p>
     <w:p>
       <w:r>
@@ -836,8 +1050,21 @@
     </w:p>
     <w:p>
       <w:r>
-        <w:t>23:30:18.615 -&gt; Sync: offset = 1761103532278233920 ns (1761103532278.234 ms), delay = 8.975 ms</w:t>
-      </w:r>
+        <w:t xml:space="preserve">23:30:18.615 -&gt; Sync: offset = 1761103532278233920 ns (1761103532278.234 </w:t>
+      </w:r>
+      <w:proofErr w:type="spellStart"/>
+      <w:r>
+        <w:t>ms</w:t>
+      </w:r>
+      <w:proofErr w:type="spellEnd"/>
+      <w:r>
+        <w:t xml:space="preserve">), delay = 8.975 </w:t>
+      </w:r>
+      <w:proofErr w:type="spellStart"/>
+      <w:r>
+        <w:t>ms</w:t>
+      </w:r>
+      <w:proofErr w:type="spellEnd"/>
     </w:p>
     <w:p>
       <w:r>
@@ -851,8 +1078,21 @@
     </w:p>
     <w:p>
       <w:r>
-        <w:t>23:30:19.604 -&gt; Sync: offset = 1761103532278687040 ns (1761103532278.687 ms), delay = 13.028 ms</w:t>
-      </w:r>
+        <w:t xml:space="preserve">23:30:19.604 -&gt; Sync: offset = 1761103532278687040 ns (1761103532278.687 </w:t>
+      </w:r>
+      <w:proofErr w:type="spellStart"/>
+      <w:r>
+        <w:t>ms</w:t>
+      </w:r>
+      <w:proofErr w:type="spellEnd"/>
+      <w:r>
+        <w:t xml:space="preserve">), delay = 13.028 </w:t>
+      </w:r>
+      <w:proofErr w:type="spellStart"/>
+      <w:r>
+        <w:t>ms</w:t>
+      </w:r>
+      <w:proofErr w:type="spellEnd"/>
     </w:p>
     <w:p>
       <w:r>
@@ -867,8 +1107,21 @@
     </w:p>
     <w:p>
       <w:r>
-        <w:t>23:30:20.647 -&gt; Sync: offset = 1761103532278683230 ns (1761103532278.683 ms), delay = 10.720 ms</w:t>
-      </w:r>
+        <w:t xml:space="preserve">23:30:20.647 -&gt; Sync: offset = 1761103532278683230 ns (1761103532278.683 </w:t>
+      </w:r>
+      <w:proofErr w:type="spellStart"/>
+      <w:r>
+        <w:t>ms</w:t>
+      </w:r>
+      <w:proofErr w:type="spellEnd"/>
+      <w:r>
+        <w:t xml:space="preserve">), delay = 10.720 </w:t>
+      </w:r>
+      <w:proofErr w:type="spellStart"/>
+      <w:r>
+        <w:t>ms</w:t>
+      </w:r>
+      <w:proofErr w:type="spellEnd"/>
     </w:p>
     <w:p>
       <w:r>
@@ -882,8 +1135,21 @@
     </w:p>
     <w:p>
       <w:r>
-        <w:t>23:30:21.654 -&gt; Sync: offset = 1761103532278558650 ns (1761103532278.559 ms), delay = 7.984 ms</w:t>
-      </w:r>
+        <w:t xml:space="preserve">23:30:21.654 -&gt; Sync: offset = 1761103532278558650 ns (1761103532278.559 </w:t>
+      </w:r>
+      <w:proofErr w:type="spellStart"/>
+      <w:r>
+        <w:t>ms</w:t>
+      </w:r>
+      <w:proofErr w:type="spellEnd"/>
+      <w:r>
+        <w:t xml:space="preserve">), delay = 7.984 </w:t>
+      </w:r>
+      <w:proofErr w:type="spellStart"/>
+      <w:r>
+        <w:t>ms</w:t>
+      </w:r>
+      <w:proofErr w:type="spellEnd"/>
     </w:p>
     <w:p>
       <w:r>
@@ -897,8 +1163,21 @@
     </w:p>
     <w:p>
       <w:r>
-        <w:t>23:30:22.666 -&gt; Sync: offset = 1761103532278294070 ns (1761103532278.294 ms), delay = 9.001 ms</w:t>
-      </w:r>
+        <w:t xml:space="preserve">23:30:22.666 -&gt; Sync: offset = 1761103532278294070 ns (1761103532278.294 </w:t>
+      </w:r>
+      <w:proofErr w:type="spellStart"/>
+      <w:r>
+        <w:t>ms</w:t>
+      </w:r>
+      <w:proofErr w:type="spellEnd"/>
+      <w:r>
+        <w:t xml:space="preserve">), delay = 9.001 </w:t>
+      </w:r>
+      <w:proofErr w:type="spellStart"/>
+      <w:r>
+        <w:t>ms</w:t>
+      </w:r>
+      <w:proofErr w:type="spellEnd"/>
     </w:p>
     <w:p>
       <w:r>
@@ -912,8 +1191,21 @@
     </w:p>
     <w:p>
       <w:r>
-        <w:t>23:30:23.668 -&gt; Sync: offset = 1761103532278233590 ns (1761103532278.234 ms), delay = 9.057 ms</w:t>
-      </w:r>
+        <w:t xml:space="preserve">23:30:23.668 -&gt; Sync: offset = 1761103532278233590 ns (1761103532278.234 </w:t>
+      </w:r>
+      <w:proofErr w:type="spellStart"/>
+      <w:r>
+        <w:t>ms</w:t>
+      </w:r>
+      <w:proofErr w:type="spellEnd"/>
+      <w:r>
+        <w:t xml:space="preserve">), delay = 9.057 </w:t>
+      </w:r>
+      <w:proofErr w:type="spellStart"/>
+      <w:r>
+        <w:t>ms</w:t>
+      </w:r>
+      <w:proofErr w:type="spellEnd"/>
     </w:p>
     <w:p>
       <w:r>
@@ -927,8 +1219,21 @@
     </w:p>
     <w:p>
       <w:r>
-        <w:t>23:30:24.680 -&gt; Sync: offset = 1761103532277973340 ns (1761103532277.973 ms), delay = 11.028 ms</w:t>
-      </w:r>
+        <w:t xml:space="preserve">23:30:24.680 -&gt; Sync: offset = 1761103532277973340 ns (1761103532277.973 </w:t>
+      </w:r>
+      <w:proofErr w:type="spellStart"/>
+      <w:r>
+        <w:t>ms</w:t>
+      </w:r>
+      <w:proofErr w:type="spellEnd"/>
+      <w:r>
+        <w:t xml:space="preserve">), delay = 11.028 </w:t>
+      </w:r>
+      <w:proofErr w:type="spellStart"/>
+      <w:r>
+        <w:t>ms</w:t>
+      </w:r>
+      <w:proofErr w:type="spellEnd"/>
     </w:p>
     <w:p>
       <w:r>
@@ -942,8 +1247,21 @@
     </w:p>
     <w:p>
       <w:r>
-        <w:t>23:30:25.682 -&gt; Sync: offset = 1761103532278371060 ns (1761103532278.371 ms), delay = 14.058 ms</w:t>
-      </w:r>
+        <w:t xml:space="preserve">23:30:25.682 -&gt; Sync: offset = 1761103532278371060 ns (1761103532278.371 </w:t>
+      </w:r>
+      <w:proofErr w:type="spellStart"/>
+      <w:r>
+        <w:t>ms</w:t>
+      </w:r>
+      <w:proofErr w:type="spellEnd"/>
+      <w:r>
+        <w:t xml:space="preserve">), delay = 14.058 </w:t>
+      </w:r>
+      <w:proofErr w:type="spellStart"/>
+      <w:r>
+        <w:t>ms</w:t>
+      </w:r>
+      <w:proofErr w:type="spellEnd"/>
     </w:p>
     <w:p>
       <w:r>
@@ -958,8 +1276,21 @@
     </w:p>
     <w:p>
       <w:r>
-        <w:t>23:30:26.687 -&gt; Sync: offset = 1761103532278007080 ns (1761103532278.007 ms), delay = 11.508 ms</w:t>
-      </w:r>
+        <w:t xml:space="preserve">23:30:26.687 -&gt; Sync: offset = 1761103532278007080 ns (1761103532278.007 </w:t>
+      </w:r>
+      <w:proofErr w:type="spellStart"/>
+      <w:r>
+        <w:t>ms</w:t>
+      </w:r>
+      <w:proofErr w:type="spellEnd"/>
+      <w:r>
+        <w:t xml:space="preserve">), delay = 11.508 </w:t>
+      </w:r>
+      <w:proofErr w:type="spellStart"/>
+      <w:r>
+        <w:t>ms</w:t>
+      </w:r>
+      <w:proofErr w:type="spellEnd"/>
     </w:p>
     <w:p>
       <w:r>
@@ -973,8 +1304,21 @@
     </w:p>
     <w:p>
       <w:r>
-        <w:t>23:30:27.729 -&gt; Sync: offset = 1761103532278125900 ns (1761103532278.126 ms), delay = 9.061 ms</w:t>
-      </w:r>
+        <w:t xml:space="preserve">23:30:27.729 -&gt; Sync: offset = 1761103532278125900 ns (1761103532278.126 </w:t>
+      </w:r>
+      <w:proofErr w:type="spellStart"/>
+      <w:r>
+        <w:t>ms</w:t>
+      </w:r>
+      <w:proofErr w:type="spellEnd"/>
+      <w:r>
+        <w:t xml:space="preserve">), delay = 9.061 </w:t>
+      </w:r>
+      <w:proofErr w:type="spellStart"/>
+      <w:r>
+        <w:t>ms</w:t>
+      </w:r>
+      <w:proofErr w:type="spellEnd"/>
     </w:p>
     <w:p>
       <w:r>
@@ -988,8 +1332,21 @@
     </w:p>
     <w:p>
       <w:r>
-        <w:t>23:30:28.736 -&gt; Sync: offset = 1761103532277785260 ns (1761103532277.785 ms), delay = 10.694 ms</w:t>
-      </w:r>
+        <w:t xml:space="preserve">23:30:28.736 -&gt; Sync: offset = 1761103532277785260 ns (1761103532277.785 </w:t>
+      </w:r>
+      <w:proofErr w:type="spellStart"/>
+      <w:r>
+        <w:t>ms</w:t>
+      </w:r>
+      <w:proofErr w:type="spellEnd"/>
+      <w:r>
+        <w:t xml:space="preserve">), delay = 10.694 </w:t>
+      </w:r>
+      <w:proofErr w:type="spellStart"/>
+      <w:r>
+        <w:t>ms</w:t>
+      </w:r>
+      <w:proofErr w:type="spellEnd"/>
     </w:p>
     <w:p>
       <w:r>
@@ -1003,8 +1360,21 @@
     </w:p>
     <w:p>
       <w:r>
-        <w:t>23:30:29.758 -&gt; Sync: offset = 1761103532277498740 ns (1761103532277.499 ms), delay = 9.159 ms</w:t>
-      </w:r>
+        <w:t xml:space="preserve">23:30:29.758 -&gt; Sync: offset = 1761103532277498740 ns (1761103532277.499 </w:t>
+      </w:r>
+      <w:proofErr w:type="spellStart"/>
+      <w:r>
+        <w:t>ms</w:t>
+      </w:r>
+      <w:proofErr w:type="spellEnd"/>
+      <w:r>
+        <w:t xml:space="preserve">), delay = 9.159 </w:t>
+      </w:r>
+      <w:proofErr w:type="spellStart"/>
+      <w:r>
+        <w:t>ms</w:t>
+      </w:r>
+      <w:proofErr w:type="spellEnd"/>
     </w:p>
     <w:p>
       <w:r>
@@ -1030,7 +1400,15 @@
     <w:p/>
     <w:p>
       <w:r>
-        <w:t>The above results from the NTP code shows normal delay and offset jitter, consistent with other NTP implementations.</w:t>
+        <w:t xml:space="preserve">The above results from the NTP code </w:t>
+      </w:r>
+      <w:proofErr w:type="gramStart"/>
+      <w:r>
+        <w:t>shows</w:t>
+      </w:r>
+      <w:proofErr w:type="gramEnd"/>
+      <w:r>
+        <w:t xml:space="preserve"> normal delay and offset jitter, consistent with other NTP implementations.</w:t>
       </w:r>
     </w:p>
     <w:p/>
@@ -1043,8 +1421,29 @@
         <w:br/>
       </w:r>
       <w:r>
-        <w:t>09:20:41.858 -&gt; Sync: offset=1761311994438.293 ms, smoothed=1761311994439.823 ms, delay=9.474 ms</w:t>
-      </w:r>
+        <w:t xml:space="preserve">09:20:41.858 -&gt; Sync: offset=1761311994438.293 </w:t>
+      </w:r>
+      <w:proofErr w:type="spellStart"/>
+      <w:r>
+        <w:t>ms</w:t>
+      </w:r>
+      <w:proofErr w:type="spellEnd"/>
+      <w:r>
+        <w:t xml:space="preserve">, smoothed=1761311994439.823 </w:t>
+      </w:r>
+      <w:proofErr w:type="spellStart"/>
+      <w:r>
+        <w:t>ms</w:t>
+      </w:r>
+      <w:proofErr w:type="spellEnd"/>
+      <w:r>
+        <w:t xml:space="preserve">, delay=9.474 </w:t>
+      </w:r>
+      <w:proofErr w:type="spellStart"/>
+      <w:r>
+        <w:t>ms</w:t>
+      </w:r>
+      <w:proofErr w:type="spellEnd"/>
     </w:p>
     <w:p>
       <w:r>
@@ -1058,7 +1457,15 @@
     </w:p>
     <w:p>
       <w:r>
-        <w:t>09:20:42.089 -&gt; 1000005   ,   999951</w:t>
+        <w:t xml:space="preserve">09:20:42.089 -&gt; 1000005 </w:t>
+      </w:r>
+      <w:proofErr w:type="gramStart"/>
+      <w:r>
+        <w:t xml:space="preserve">  ,</w:t>
+      </w:r>
+      <w:proofErr w:type="gramEnd"/>
+      <w:r>
+        <w:t xml:space="preserve">   999951</w:t>
       </w:r>
     </w:p>
     <w:p>
@@ -1068,8 +1475,29 @@
     </w:p>
     <w:p>
       <w:r>
-        <w:t>09:20:42.948 -&gt; Sync: offset=1761311994437.480 ms, smoothed=1761311994439.745 ms, delay=7.701 ms</w:t>
-      </w:r>
+        <w:t xml:space="preserve">09:20:42.948 -&gt; Sync: offset=1761311994437.480 </w:t>
+      </w:r>
+      <w:proofErr w:type="spellStart"/>
+      <w:r>
+        <w:t>ms</w:t>
+      </w:r>
+      <w:proofErr w:type="spellEnd"/>
+      <w:r>
+        <w:t xml:space="preserve">, smoothed=1761311994439.745 </w:t>
+      </w:r>
+      <w:proofErr w:type="spellStart"/>
+      <w:r>
+        <w:t>ms</w:t>
+      </w:r>
+      <w:proofErr w:type="spellEnd"/>
+      <w:r>
+        <w:t xml:space="preserve">, delay=7.701 </w:t>
+      </w:r>
+      <w:proofErr w:type="spellStart"/>
+      <w:r>
+        <w:t>ms</w:t>
+      </w:r>
+      <w:proofErr w:type="spellEnd"/>
     </w:p>
     <w:p>
       <w:r>
@@ -1083,13 +1511,42 @@
     </w:p>
     <w:p>
       <w:r>
-        <w:t>09:20:43.087 -&gt; 1000007   ,   999929</w:t>
-      </w:r>
-    </w:p>
-    <w:p>
-      <w:r>
-        <w:t>09:20:43.953 -&gt; Sync: offset=1761311994437.582 ms, smoothed=1761311994439.702 ms, delay=8.490 ms</w:t>
-      </w:r>
+        <w:t xml:space="preserve">09:20:43.087 -&gt; 1000007 </w:t>
+      </w:r>
+      <w:proofErr w:type="gramStart"/>
+      <w:r>
+        <w:t xml:space="preserve">  ,</w:t>
+      </w:r>
+      <w:proofErr w:type="gramEnd"/>
+      <w:r>
+        <w:t xml:space="preserve">   999929</w:t>
+      </w:r>
+    </w:p>
+    <w:p>
+      <w:r>
+        <w:t xml:space="preserve">09:20:43.953 -&gt; Sync: offset=1761311994437.582 </w:t>
+      </w:r>
+      <w:proofErr w:type="spellStart"/>
+      <w:r>
+        <w:t>ms</w:t>
+      </w:r>
+      <w:proofErr w:type="spellEnd"/>
+      <w:r>
+        <w:t xml:space="preserve">, smoothed=1761311994439.702 </w:t>
+      </w:r>
+      <w:proofErr w:type="spellStart"/>
+      <w:r>
+        <w:t>ms</w:t>
+      </w:r>
+      <w:proofErr w:type="spellEnd"/>
+      <w:r>
+        <w:t xml:space="preserve">, delay=8.490 </w:t>
+      </w:r>
+      <w:proofErr w:type="spellStart"/>
+      <w:r>
+        <w:t>ms</w:t>
+      </w:r>
+      <w:proofErr w:type="spellEnd"/>
     </w:p>
     <w:p>
       <w:r>
@@ -1103,13 +1560,42 @@
     </w:p>
     <w:p>
       <w:r>
-        <w:t>09:20:44.102 -&gt; 1000007   ,   999964</w:t>
-      </w:r>
-    </w:p>
-    <w:p>
-      <w:r>
-        <w:t>09:20:44.937 -&gt; Sync: offset=1761311994436.826 ms, smoothed=1761311994439.634 ms, delay=11.934 ms</w:t>
-      </w:r>
+        <w:t xml:space="preserve">09:20:44.102 -&gt; 1000007 </w:t>
+      </w:r>
+      <w:proofErr w:type="gramStart"/>
+      <w:r>
+        <w:t xml:space="preserve">  ,</w:t>
+      </w:r>
+      <w:proofErr w:type="gramEnd"/>
+      <w:r>
+        <w:t xml:space="preserve">   999964</w:t>
+      </w:r>
+    </w:p>
+    <w:p>
+      <w:r>
+        <w:t xml:space="preserve">09:20:44.937 -&gt; Sync: offset=1761311994436.826 </w:t>
+      </w:r>
+      <w:proofErr w:type="spellStart"/>
+      <w:r>
+        <w:t>ms</w:t>
+      </w:r>
+      <w:proofErr w:type="spellEnd"/>
+      <w:r>
+        <w:t xml:space="preserve">, smoothed=1761311994439.634 </w:t>
+      </w:r>
+      <w:proofErr w:type="spellStart"/>
+      <w:r>
+        <w:t>ms</w:t>
+      </w:r>
+      <w:proofErr w:type="spellEnd"/>
+      <w:r>
+        <w:t xml:space="preserve">, delay=11.934 </w:t>
+      </w:r>
+      <w:proofErr w:type="spellStart"/>
+      <w:r>
+        <w:t>ms</w:t>
+      </w:r>
+      <w:proofErr w:type="spellEnd"/>
     </w:p>
     <w:p>
       <w:r>
@@ -1123,13 +1609,42 @@
     </w:p>
     <w:p>
       <w:r>
-        <w:t>09:20:45.090 -&gt; 1000006   ,   999937</w:t>
-      </w:r>
-    </w:p>
-    <w:p>
-      <w:r>
-        <w:t>09:20:45.962 -&gt; Sync: offset=1761311994439.557 ms, smoothed=1761311994439.657 ms, delay=12.552 ms</w:t>
-      </w:r>
+        <w:t xml:space="preserve">09:20:45.090 -&gt; 1000006 </w:t>
+      </w:r>
+      <w:proofErr w:type="gramStart"/>
+      <w:r>
+        <w:t xml:space="preserve">  ,</w:t>
+      </w:r>
+      <w:proofErr w:type="gramEnd"/>
+      <w:r>
+        <w:t xml:space="preserve">   999937</w:t>
+      </w:r>
+    </w:p>
+    <w:p>
+      <w:r>
+        <w:t xml:space="preserve">09:20:45.962 -&gt; Sync: offset=1761311994439.557 </w:t>
+      </w:r>
+      <w:proofErr w:type="spellStart"/>
+      <w:r>
+        <w:t>ms</w:t>
+      </w:r>
+      <w:proofErr w:type="spellEnd"/>
+      <w:r>
+        <w:t xml:space="preserve">, smoothed=1761311994439.657 </w:t>
+      </w:r>
+      <w:proofErr w:type="spellStart"/>
+      <w:r>
+        <w:t>ms</w:t>
+      </w:r>
+      <w:proofErr w:type="spellEnd"/>
+      <w:r>
+        <w:t xml:space="preserve">, delay=12.552 </w:t>
+      </w:r>
+      <w:proofErr w:type="spellStart"/>
+      <w:r>
+        <w:t>ms</w:t>
+      </w:r>
+      <w:proofErr w:type="spellEnd"/>
     </w:p>
     <w:p>
       <w:r>
@@ -1143,7 +1658,15 @@
     </w:p>
     <w:p>
       <w:r>
-        <w:t>09:20:46.111 -&gt; 1000006   ,   1000029</w:t>
+        <w:t xml:space="preserve">09:20:46.111 -&gt; 1000006 </w:t>
+      </w:r>
+      <w:proofErr w:type="gramStart"/>
+      <w:r>
+        <w:t xml:space="preserve">  ,</w:t>
+      </w:r>
+      <w:proofErr w:type="gramEnd"/>
+      <w:r>
+        <w:t xml:space="preserve">   1000029</w:t>
       </w:r>
     </w:p>
     <w:p>
@@ -1164,13 +1687,42 @@
     </w:p>
     <w:p>
       <w:r>
-        <w:t>09:20:47.103 -&gt; 1000007   ,   1000008</w:t>
-      </w:r>
-    </w:p>
-    <w:p>
-      <w:r>
-        <w:t>09:20:48.066 -&gt; Sync: offset=1761311994438.451 ms, smoothed=1761311994439.551 ms, delay=11.466 ms</w:t>
-      </w:r>
+        <w:t xml:space="preserve">09:20:47.103 -&gt; 1000007 </w:t>
+      </w:r>
+      <w:proofErr w:type="gramStart"/>
+      <w:r>
+        <w:t xml:space="preserve">  ,</w:t>
+      </w:r>
+      <w:proofErr w:type="gramEnd"/>
+      <w:r>
+        <w:t xml:space="preserve">   1000008</w:t>
+      </w:r>
+    </w:p>
+    <w:p>
+      <w:r>
+        <w:t xml:space="preserve">09:20:48.066 -&gt; Sync: offset=1761311994438.451 </w:t>
+      </w:r>
+      <w:proofErr w:type="spellStart"/>
+      <w:r>
+        <w:t>ms</w:t>
+      </w:r>
+      <w:proofErr w:type="spellEnd"/>
+      <w:r>
+        <w:t xml:space="preserve">, smoothed=1761311994439.551 </w:t>
+      </w:r>
+      <w:proofErr w:type="spellStart"/>
+      <w:r>
+        <w:t>ms</w:t>
+      </w:r>
+      <w:proofErr w:type="spellEnd"/>
+      <w:r>
+        <w:t xml:space="preserve">, delay=11.466 </w:t>
+      </w:r>
+      <w:proofErr w:type="spellStart"/>
+      <w:r>
+        <w:t>ms</w:t>
+      </w:r>
+      <w:proofErr w:type="spellEnd"/>
     </w:p>
     <w:p>
       <w:r>
@@ -1184,13 +1736,42 @@
     </w:p>
     <w:p>
       <w:r>
-        <w:t>09:20:48.105 -&gt; 1000006   ,   999900</w:t>
-      </w:r>
-    </w:p>
-    <w:p>
-      <w:r>
-        <w:t>09:20:49.076 -&gt; Sync: offset=1761311994437.802 ms, smoothed=1761311994439.495 ms, delay=9.490 ms</w:t>
-      </w:r>
+        <w:t xml:space="preserve">09:20:48.105 -&gt; 1000006 </w:t>
+      </w:r>
+      <w:proofErr w:type="gramStart"/>
+      <w:r>
+        <w:t xml:space="preserve">  ,</w:t>
+      </w:r>
+      <w:proofErr w:type="gramEnd"/>
+      <w:r>
+        <w:t xml:space="preserve">   999900</w:t>
+      </w:r>
+    </w:p>
+    <w:p>
+      <w:r>
+        <w:t xml:space="preserve">09:20:49.076 -&gt; Sync: offset=1761311994437.802 </w:t>
+      </w:r>
+      <w:proofErr w:type="spellStart"/>
+      <w:r>
+        <w:t>ms</w:t>
+      </w:r>
+      <w:proofErr w:type="spellEnd"/>
+      <w:r>
+        <w:t xml:space="preserve">, smoothed=1761311994439.495 </w:t>
+      </w:r>
+      <w:proofErr w:type="spellStart"/>
+      <w:r>
+        <w:t>ms</w:t>
+      </w:r>
+      <w:proofErr w:type="spellEnd"/>
+      <w:r>
+        <w:t xml:space="preserve">, delay=9.490 </w:t>
+      </w:r>
+      <w:proofErr w:type="spellStart"/>
+      <w:r>
+        <w:t>ms</w:t>
+      </w:r>
+      <w:proofErr w:type="spellEnd"/>
     </w:p>
     <w:p>
       <w:r>
@@ -1204,14 +1785,428 @@
     </w:p>
     <w:p>
       <w:r>
-        <w:t>09:20:49.076 -&gt; 1000005   ,   999949</w:t>
+        <w:t xml:space="preserve">09:20:49.076 -&gt; 1000005 </w:t>
+      </w:r>
+      <w:proofErr w:type="gramStart"/>
+      <w:r>
+        <w:t xml:space="preserve">  ,</w:t>
+      </w:r>
+      <w:proofErr w:type="gramEnd"/>
+      <w:r>
+        <w:t xml:space="preserve">   999949</w:t>
       </w:r>
     </w:p>
     <w:p/>
     <w:p/>
     <w:p>
       <w:r>
-        <w:t>Conclusion, NTP is waaayyyyy worse than GPS PPS. Just from this quick test its around 50 microseconds off every second, which is substantial drift for my application in the timing gates. Time change smoothing is going to be needed, and more research needs to be done to see how well two devices can sync time. As long as they can achieve millisecond accuracy then this method will be acceptable. Clock speed correction might also be needed, but its looking like NTP is too imprecise to do this kind of calculation.</w:t>
+        <w:t xml:space="preserve">Conclusion, NTP is </w:t>
+      </w:r>
+      <w:proofErr w:type="spellStart"/>
+      <w:r>
+        <w:t>waaayyyyy</w:t>
+      </w:r>
+      <w:proofErr w:type="spellEnd"/>
+      <w:r>
+        <w:t xml:space="preserve"> worse than GPS PPS. Just from this quick test </w:t>
+      </w:r>
+      <w:proofErr w:type="gramStart"/>
+      <w:r>
+        <w:t>its</w:t>
+      </w:r>
+      <w:proofErr w:type="gramEnd"/>
+      <w:r>
+        <w:t xml:space="preserve"> around 50 microseconds off every second, which is substantial drift for my application in the timing gates. Time change smoothing is going to be needed, and more research needs to be done to see how well two devices can sync time. </w:t>
+      </w:r>
+      <w:proofErr w:type="gramStart"/>
+      <w:r>
+        <w:t>As long as</w:t>
+      </w:r>
+      <w:proofErr w:type="gramEnd"/>
+      <w:r>
+        <w:t xml:space="preserve"> they can achieve millisecond accuracy then this method will be acceptable. Clock speed correction might also be needed, but </w:t>
+      </w:r>
+      <w:proofErr w:type="gramStart"/>
+      <w:r>
+        <w:t>its</w:t>
+      </w:r>
+      <w:proofErr w:type="gramEnd"/>
+      <w:r>
+        <w:t xml:space="preserve"> </w:t>
+      </w:r>
+      <w:proofErr w:type="gramStart"/>
+      <w:r>
+        <w:t>looking</w:t>
+      </w:r>
+      <w:proofErr w:type="gramEnd"/>
+      <w:r>
+        <w:t xml:space="preserve"> like NTP is too imprecise to do this kind of calculation.</w:t>
+      </w:r>
+    </w:p>
+    <w:p/>
+    <w:p/>
+    <w:p>
+      <w:r>
+        <w:t>NTP vs GPS</w:t>
+      </w:r>
+    </w:p>
+    <w:p>
+      <w:r>
+        <w:t xml:space="preserve">01:29:25.111 -&gt; Sync: offset=1761456213835.237 </w:t>
+      </w:r>
+      <w:proofErr w:type="spellStart"/>
+      <w:r>
+        <w:t>ms</w:t>
+      </w:r>
+      <w:proofErr w:type="spellEnd"/>
+      <w:r>
+        <w:t xml:space="preserve">, smoothed=1761456213836.796 </w:t>
+      </w:r>
+      <w:proofErr w:type="spellStart"/>
+      <w:r>
+        <w:t>ms</w:t>
+      </w:r>
+      <w:proofErr w:type="spellEnd"/>
+      <w:r>
+        <w:t xml:space="preserve">, delay=9.099 </w:t>
+      </w:r>
+      <w:proofErr w:type="spellStart"/>
+      <w:r>
+        <w:t>ms</w:t>
+      </w:r>
+      <w:proofErr w:type="spellEnd"/>
+    </w:p>
+    <w:p>
+      <w:r>
+        <w:t>01:29:25.111 -&gt; 1970-01-01 00:00:00.922323 UTC</w:t>
+      </w:r>
+    </w:p>
+    <w:p>
+      <w:r>
+        <w:t xml:space="preserve">01:29:25.111 -&gt; Interval: 1000007, </w:t>
+      </w:r>
+      <w:proofErr w:type="spellStart"/>
+      <w:r>
+        <w:t>GPSMicros</w:t>
+      </w:r>
+      <w:proofErr w:type="spellEnd"/>
+      <w:r>
+        <w:t>: 1761456565000096, Diff: -77643</w:t>
+      </w:r>
+    </w:p>
+    <w:p>
+      <w:r>
+        <w:lastRenderedPageBreak/>
+        <w:t xml:space="preserve">01:29:26.082 -&gt; Interval: 1000004, </w:t>
+      </w:r>
+      <w:proofErr w:type="spellStart"/>
+      <w:r>
+        <w:t>GPSMicros</w:t>
+      </w:r>
+      <w:proofErr w:type="spellEnd"/>
+      <w:r>
+        <w:t>: 1761456566000183, Diff: -77618</w:t>
+      </w:r>
+    </w:p>
+    <w:p>
+      <w:r>
+        <w:t>01:29:26.157 -&gt; Delay too high: 48122 us</w:t>
+      </w:r>
+    </w:p>
+    <w:p>
+      <w:r>
+        <w:t>01:29:26.157 -&gt; 1970-01-01 00:00:00.-77591 UTC</w:t>
+      </w:r>
+    </w:p>
+    <w:p>
+      <w:r>
+        <w:t xml:space="preserve">01:29:27.088 -&gt; Interval: 1000008, </w:t>
+      </w:r>
+      <w:proofErr w:type="spellStart"/>
+      <w:r>
+        <w:t>GPSMicros</w:t>
+      </w:r>
+      <w:proofErr w:type="spellEnd"/>
+      <w:r>
+        <w:t>: 1761456567000181, Diff: -77573</w:t>
+      </w:r>
+    </w:p>
+    <w:p>
+      <w:r>
+        <w:t>01:29:27.197 -&gt; NTP: Response timeout</w:t>
+      </w:r>
+    </w:p>
+    <w:p>
+      <w:r>
+        <w:t>01:29:27.230 -&gt; NTP: Response timeout</w:t>
+      </w:r>
+    </w:p>
+    <w:p>
+      <w:r>
+        <w:t>01:29:27.276 -&gt; Delay too high: 30924 us</w:t>
+      </w:r>
+    </w:p>
+    <w:p>
+      <w:r>
+        <w:t>01:29:27.276 -&gt; 1970-01-01 00:00:00.922450 UTC</w:t>
+      </w:r>
+    </w:p>
+    <w:p>
+      <w:r>
+        <w:t xml:space="preserve">01:29:28.092 -&gt; Interval: 1000005, </w:t>
+      </w:r>
+      <w:proofErr w:type="spellStart"/>
+      <w:r>
+        <w:t>GPSMicros</w:t>
+      </w:r>
+      <w:proofErr w:type="spellEnd"/>
+      <w:r>
+        <w:t>: 1761456568000183, Diff: -77535</w:t>
+      </w:r>
+    </w:p>
+    <w:p>
+      <w:r>
+        <w:t>01:29:28.313 -&gt; NTP: Response timeout</w:t>
+      </w:r>
+    </w:p>
+    <w:p>
+      <w:r>
+        <w:t>01:29:28.380 -&gt; NTP: Response timeout</w:t>
+      </w:r>
+    </w:p>
+    <w:p>
+      <w:r>
+        <w:t xml:space="preserve">01:29:28.422 -&gt; Sync: offset=1761456213840.810 </w:t>
+      </w:r>
+      <w:proofErr w:type="spellStart"/>
+      <w:r>
+        <w:t>ms</w:t>
+      </w:r>
+      <w:proofErr w:type="spellEnd"/>
+      <w:r>
+        <w:t xml:space="preserve">, smoothed=1761456213836.752 </w:t>
+      </w:r>
+      <w:proofErr w:type="spellStart"/>
+      <w:r>
+        <w:t>ms</w:t>
+      </w:r>
+      <w:proofErr w:type="spellEnd"/>
+      <w:r>
+        <w:t xml:space="preserve">, delay=21.928 </w:t>
+      </w:r>
+      <w:proofErr w:type="spellStart"/>
+      <w:r>
+        <w:t>ms</w:t>
+      </w:r>
+      <w:proofErr w:type="spellEnd"/>
+    </w:p>
+    <w:p>
+      <w:r>
+        <w:t>01:29:28.422 -&gt; 1970-01-01 00:00:00.922430 UTC</w:t>
+      </w:r>
+    </w:p>
+    <w:p>
+      <w:r>
+        <w:t xml:space="preserve">01:29:29.104 -&gt; Interval: 1000006, </w:t>
+      </w:r>
+      <w:proofErr w:type="spellStart"/>
+      <w:r>
+        <w:t>GPSMicros</w:t>
+      </w:r>
+      <w:proofErr w:type="spellEnd"/>
+      <w:r>
+        <w:t>: 1761456569000183, Diff: -77497</w:t>
+      </w:r>
+    </w:p>
+    <w:p>
+      <w:r>
+        <w:t xml:space="preserve">01:29:29.423 -&gt; Sync: offset=1761456213833.554 </w:t>
+      </w:r>
+      <w:proofErr w:type="spellStart"/>
+      <w:r>
+        <w:t>ms</w:t>
+      </w:r>
+      <w:proofErr w:type="spellEnd"/>
+      <w:r>
+        <w:t xml:space="preserve">, smoothed=1761456213836.489 </w:t>
+      </w:r>
+      <w:proofErr w:type="spellStart"/>
+      <w:r>
+        <w:t>ms</w:t>
+      </w:r>
+      <w:proofErr w:type="spellEnd"/>
+      <w:r>
+        <w:t xml:space="preserve">, delay=11.387 </w:t>
+      </w:r>
+      <w:proofErr w:type="spellStart"/>
+      <w:r>
+        <w:t>ms</w:t>
+      </w:r>
+      <w:proofErr w:type="spellEnd"/>
+    </w:p>
+    <w:p>
+      <w:r>
+        <w:t>01:29:29.423 -&gt; 1970-01-01 00:00:00.922548 UTC</w:t>
+      </w:r>
+    </w:p>
+    <w:p>
+      <w:r>
+        <w:t xml:space="preserve">01:29:30.116 -&gt; Interval: 1000006, </w:t>
+      </w:r>
+      <w:proofErr w:type="spellStart"/>
+      <w:r>
+        <w:t>GPSMicros</w:t>
+      </w:r>
+      <w:proofErr w:type="spellEnd"/>
+      <w:r>
+        <w:t>: 1761456570000184, Diff: -77418</w:t>
+      </w:r>
+    </w:p>
+    <w:p>
+      <w:r>
+        <w:t xml:space="preserve">01:29:30.402 -&gt; Sync: offset=1761456213834.844 </w:t>
+      </w:r>
+      <w:proofErr w:type="spellStart"/>
+      <w:r>
+        <w:t>ms</w:t>
+      </w:r>
+      <w:proofErr w:type="spellEnd"/>
+      <w:r>
+        <w:t xml:space="preserve">, smoothed=1761456213836.390 </w:t>
+      </w:r>
+      <w:proofErr w:type="spellStart"/>
+      <w:r>
+        <w:t>ms</w:t>
+      </w:r>
+      <w:proofErr w:type="spellEnd"/>
+      <w:r>
+        <w:t xml:space="preserve">, delay=8.363 </w:t>
+      </w:r>
+      <w:proofErr w:type="spellStart"/>
+      <w:r>
+        <w:t>ms</w:t>
+      </w:r>
+      <w:proofErr w:type="spellEnd"/>
+    </w:p>
+    <w:p>
+      <w:r>
+        <w:t>01:29:30.402 -&gt; 1970-01-01 00:00:00.922628 UTC</w:t>
+      </w:r>
+    </w:p>
+    <w:p>
+      <w:r>
+        <w:t xml:space="preserve">01:29:31.109 -&gt; Interval: 1000007, </w:t>
+      </w:r>
+      <w:proofErr w:type="spellStart"/>
+      <w:r>
+        <w:t>GPSMicros</w:t>
+      </w:r>
+      <w:proofErr w:type="spellEnd"/>
+      <w:r>
+        <w:t>: 1761456571000182, Diff: -77337</w:t>
+      </w:r>
+    </w:p>
+    <w:p>
+      <w:r>
+        <w:t>01:29:31.454 -&gt; Delay too high: 48361 us</w:t>
+      </w:r>
+    </w:p>
+    <w:p>
+      <w:r>
+        <w:t>01:29:31.454 -&gt; 1970-01-01 00:00:00.922700 UTC</w:t>
+      </w:r>
+    </w:p>
+    <w:p>
+      <w:r>
+        <w:t xml:space="preserve">01:29:32.100 -&gt; Interval: 1000005, </w:t>
+      </w:r>
+      <w:proofErr w:type="spellStart"/>
+      <w:r>
+        <w:t>GPSMicros</w:t>
+      </w:r>
+      <w:proofErr w:type="spellEnd"/>
+      <w:r>
+        <w:t>: 1761456572000180, Diff: -77271</w:t>
+      </w:r>
+    </w:p>
+    <w:p>
+      <w:r>
+        <w:t>01:29:32.534 -&gt; NTP: Response timeout</w:t>
+      </w:r>
+    </w:p>
+    <w:p>
+      <w:r>
+        <w:lastRenderedPageBreak/>
+        <w:t>01:29:32.579 -&gt; NTP: Response timeout</w:t>
+      </w:r>
+    </w:p>
+    <w:p>
+      <w:r>
+        <w:t>01:29:32.610 -&gt; Delay too high: 33054 us</w:t>
+      </w:r>
+    </w:p>
+    <w:p>
+      <w:r>
+        <w:t>01:29:32.610 -&gt; 1970-01-01 00:00:00.922759 UTC</w:t>
+      </w:r>
+    </w:p>
+    <w:p>
+      <w:r>
+        <w:t xml:space="preserve">01:29:33.082 -&gt; Interval: 1000007, </w:t>
+      </w:r>
+      <w:proofErr w:type="spellStart"/>
+      <w:r>
+        <w:t>GPSMicros</w:t>
+      </w:r>
+      <w:proofErr w:type="spellEnd"/>
+      <w:r>
+        <w:t>: 1761456573000175, Diff: -77221</w:t>
+      </w:r>
+    </w:p>
+    <w:p>
+      <w:r>
+        <w:t>01:29:33.665 -&gt; NTP: Response timeout</w:t>
+      </w:r>
+    </w:p>
+    <w:p>
+      <w:r>
+        <w:t>01:29:33.705 -&gt; NTP: Response timeout</w:t>
+      </w:r>
+    </w:p>
+    <w:p>
+      <w:r>
+        <w:t xml:space="preserve">01:29:33.745 -&gt; Sync: offset=1761456213836.715 </w:t>
+      </w:r>
+      <w:proofErr w:type="spellStart"/>
+      <w:r>
+        <w:t>ms</w:t>
+      </w:r>
+      <w:proofErr w:type="spellEnd"/>
+      <w:r>
+        <w:t xml:space="preserve">, smoothed=1761456213836.272 </w:t>
+      </w:r>
+      <w:proofErr w:type="spellStart"/>
+      <w:r>
+        <w:t>ms</w:t>
+      </w:r>
+      <w:proofErr w:type="spellEnd"/>
+      <w:r>
+        <w:t xml:space="preserve">, delay=19.253 </w:t>
+      </w:r>
+      <w:proofErr w:type="spellStart"/>
+      <w:r>
+        <w:t>ms</w:t>
+      </w:r>
+      <w:proofErr w:type="spellEnd"/>
+    </w:p>
+    <w:p>
+      <w:r>
+        <w:t>01:29:33.745 -&gt; 1970-01-01 00:00:00.922769 UTC</w:t>
+      </w:r>
+    </w:p>
+    <w:p>
+      <w:r>
+        <w:t xml:space="preserve">01:29:34.104 -&gt; Interval: </w:t>
       </w:r>
     </w:p>
     <w:p/>

</xml_diff>

<commit_message>
id type value demo
</commit_message>
<xml_diff>
--- a/Notes.docx
+++ b/Notes.docx
@@ -65,31 +65,16 @@
           </w:r>
         </w:p>
         <w:p>
-          <w:r>
-            <w:fldChar w:fldCharType="begin"/>
-          </w:r>
-          <w:r>
-            <w:instrText xml:space="preserve"> TOC \o "1-3" \h \z \u </w:instrText>
-          </w:r>
-          <w:r>
-            <w:fldChar w:fldCharType="separate"/>
-          </w:r>
-          <w:r>
-            <w:rPr>
-              <w:b/>
-              <w:bCs/>
-              <w:noProof/>
-            </w:rPr>
-            <w:t>No table of contents entries found.</w:t>
-          </w:r>
-          <w:r>
-            <w:rPr>
-              <w:b/>
-              <w:bCs/>
-              <w:noProof/>
-            </w:rPr>
-            <w:fldChar w:fldCharType="end"/>
-          </w:r>
+          <w:fldSimple w:instr=" TOC \o &quot;1-3&quot; \h \z \u ">
+            <w:r>
+              <w:rPr>
+                <w:b/>
+                <w:bCs/>
+                <w:noProof/>
+              </w:rPr>
+              <w:t>No table of contents entries found.</w:t>
+            </w:r>
+          </w:fldSimple>
         </w:p>
       </w:sdtContent>
     </w:sdt>
@@ -2386,6 +2371,9 @@
     </w:p>
     <w:p>
       <w:r>
+        <w:rPr>
+          <w:noProof/>
+        </w:rPr>
         <w:drawing>
           <wp:inline distT="0" distB="0" distL="0" distR="0" wp14:anchorId="4BCB218F" wp14:editId="4AD342EA">
             <wp:extent cx="5943600" cy="4621530"/>
@@ -2472,6 +2460,9 @@
     </w:p>
     <w:p>
       <w:r>
+        <w:rPr>
+          <w:noProof/>
+        </w:rPr>
         <w:lastRenderedPageBreak/>
         <w:drawing>
           <wp:inline distT="0" distB="0" distL="0" distR="0" wp14:anchorId="25BAEE4A" wp14:editId="0F545A36">
@@ -2538,6 +2529,9 @@
     </w:p>
     <w:p>
       <w:r>
+        <w:rPr>
+          <w:noProof/>
+        </w:rPr>
         <w:lastRenderedPageBreak/>
         <w:drawing>
           <wp:inline distT="0" distB="0" distL="0" distR="0" wp14:anchorId="32158E7A" wp14:editId="0007B564">
@@ -2638,6 +2632,9 @@
     </w:p>
     <w:p>
       <w:r>
+        <w:rPr>
+          <w:noProof/>
+        </w:rPr>
         <w:lastRenderedPageBreak/>
         <w:drawing>
           <wp:inline distT="0" distB="0" distL="0" distR="0" wp14:anchorId="42C6735A" wp14:editId="52441C1C">
@@ -2686,6 +2683,9 @@
     </w:p>
     <w:p>
       <w:r>
+        <w:rPr>
+          <w:noProof/>
+        </w:rPr>
         <w:drawing>
           <wp:inline distT="0" distB="0" distL="0" distR="0" wp14:anchorId="617E3AF3" wp14:editId="6C0DCD61">
             <wp:extent cx="5057030" cy="3744147"/>
@@ -2725,6 +2725,9 @@
     </w:p>
     <w:p>
       <w:r>
+        <w:rPr>
+          <w:noProof/>
+        </w:rPr>
         <w:lastRenderedPageBreak/>
         <w:drawing>
           <wp:inline distT="0" distB="0" distL="0" distR="0" wp14:anchorId="0E2A8ED8" wp14:editId="5ACAC5AD">
@@ -2775,6 +2778,9 @@
     </w:p>
     <w:p>
       <w:r>
+        <w:rPr>
+          <w:noProof/>
+        </w:rPr>
         <w:lastRenderedPageBreak/>
         <w:drawing>
           <wp:inline distT="0" distB="0" distL="0" distR="0" wp14:anchorId="3E059BB6" wp14:editId="61C2C530">
@@ -2820,6 +2826,9 @@
     </w:p>
     <w:p>
       <w:r>
+        <w:rPr>
+          <w:noProof/>
+        </w:rPr>
         <w:drawing>
           <wp:inline distT="0" distB="0" distL="0" distR="0" wp14:anchorId="208698CC" wp14:editId="2C6B2219">
             <wp:extent cx="5943600" cy="4326890"/>
@@ -2870,6 +2879,9 @@
     </w:p>
     <w:p>
       <w:r>
+        <w:rPr>
+          <w:noProof/>
+        </w:rPr>
         <w:drawing>
           <wp:inline distT="0" distB="0" distL="0" distR="0" wp14:anchorId="2F3B60C4" wp14:editId="79301BBF">
             <wp:extent cx="5943600" cy="4493895"/>
@@ -2921,6 +2933,9 @@
     </w:p>
     <w:p>
       <w:r>
+        <w:rPr>
+          <w:noProof/>
+        </w:rPr>
         <w:lastRenderedPageBreak/>
         <w:drawing>
           <wp:inline distT="0" distB="0" distL="0" distR="0" wp14:anchorId="098B1A7D" wp14:editId="20389644">
@@ -2962,20 +2977,645 @@
     <w:p/>
     <w:p>
       <w:r>
-        <w:t xml:space="preserve">Current idea is to use </w:t>
+        <w:t>Range Test</w:t>
+      </w:r>
+    </w:p>
+    <w:p>
+      <w:r>
+        <w:drawing>
+          <wp:inline distT="0" distB="0" distL="0" distR="0" wp14:anchorId="1E48D061" wp14:editId="37368408">
+            <wp:extent cx="5943600" cy="3517265"/>
+            <wp:effectExtent l="0" t="0" r="0" b="6985"/>
+            <wp:docPr id="1091002200" name="Picture 1" descr="A screenshot of a graph&#10;&#10;AI-generated content may be incorrect."/>
+            <wp:cNvGraphicFramePr>
+              <a:graphicFrameLocks xmlns:a="http://schemas.openxmlformats.org/drawingml/2006/main" noChangeAspect="1"/>
+            </wp:cNvGraphicFramePr>
+            <a:graphic xmlns:a="http://schemas.openxmlformats.org/drawingml/2006/main">
+              <a:graphicData uri="http://schemas.openxmlformats.org/drawingml/2006/picture">
+                <pic:pic xmlns:pic="http://schemas.openxmlformats.org/drawingml/2006/picture">
+                  <pic:nvPicPr>
+                    <pic:cNvPr id="1091002200" name="Picture 1" descr="A screenshot of a graph&#10;&#10;AI-generated content may be incorrect."/>
+                    <pic:cNvPicPr/>
+                  </pic:nvPicPr>
+                  <pic:blipFill>
+                    <a:blip r:embed="rId25"/>
+                    <a:stretch>
+                      <a:fillRect/>
+                    </a:stretch>
+                  </pic:blipFill>
+                  <pic:spPr>
+                    <a:xfrm>
+                      <a:off x="0" y="0"/>
+                      <a:ext cx="5943600" cy="3517265"/>
+                    </a:xfrm>
+                    <a:prstGeom prst="rect">
+                      <a:avLst/>
+                    </a:prstGeom>
+                  </pic:spPr>
+                </pic:pic>
+              </a:graphicData>
+            </a:graphic>
+          </wp:inline>
+        </w:drawing>
+      </w:r>
+    </w:p>
+    <w:p>
+      <w:r>
+        <w:lastRenderedPageBreak/>
+        <w:t xml:space="preserve">First line is when my body got out of the sightline, second line is when it went around the corner at Jonas </w:t>
+      </w:r>
+      <w:proofErr w:type="spellStart"/>
+      <w:r>
+        <w:t>ave</w:t>
+      </w:r>
+      <w:proofErr w:type="spellEnd"/>
+      <w:r>
+        <w:t xml:space="preserve"> and lost all sightline </w:t>
+      </w:r>
+      <w:proofErr w:type="spellStart"/>
+      <w:r>
+        <w:t>bc</w:t>
+      </w:r>
+      <w:proofErr w:type="spellEnd"/>
+      <w:r>
+        <w:t xml:space="preserve"> of a truck, house, and hill</w:t>
+      </w:r>
+    </w:p>
+    <w:p/>
+    <w:p>
+      <w:r>
+        <w:t>Packet Method</w:t>
+      </w:r>
+    </w:p>
+    <w:p>
+      <w:r>
+        <w:t>The initial system was based on Json messages which had way too much overhead for LoRa, so the first</w:t>
+      </w:r>
+      <w:r>
+        <w:t xml:space="preserve"> idea </w:t>
+      </w:r>
+      <w:r>
+        <w:t>was</w:t>
+      </w:r>
+      <w:r>
+        <w:t xml:space="preserve"> to use a TLV </w:t>
+      </w:r>
+      <w:r>
+        <w:t>to reduce packet size</w:t>
+      </w:r>
+      <w:r>
+        <w:t xml:space="preserve">. After some implementation, I realized that I should instead send a channel ID, type, and value instead. The length can always be inferred from the type in </w:t>
       </w:r>
       <w:proofErr w:type="gramStart"/>
       <w:r>
-        <w:t>a TLV</w:t>
+        <w:t>my use</w:t>
       </w:r>
       <w:proofErr w:type="gramEnd"/>
       <w:r>
-        <w:t xml:space="preserve"> </w:t>
-      </w:r>
-      <w:r>
-        <w:t>to reduce packet size</w:t>
-      </w:r>
-    </w:p>
+        <w:t xml:space="preserve"> case.</w:t>
+      </w:r>
+    </w:p>
+    <w:p/>
+    <w:tbl>
+      <w:tblPr>
+        <w:tblW w:w="0" w:type="auto"/>
+        <w:tblCellSpacing w:w="15" w:type="dxa"/>
+        <w:tblCellMar>
+          <w:top w:w="15" w:type="dxa"/>
+          <w:left w:w="15" w:type="dxa"/>
+          <w:bottom w:w="15" w:type="dxa"/>
+          <w:right w:w="15" w:type="dxa"/>
+        </w:tblCellMar>
+        <w:tblLook w:val="04A0" w:firstRow="1" w:lastRow="0" w:firstColumn="1" w:lastColumn="0" w:noHBand="0" w:noVBand="1"/>
+      </w:tblPr>
+      <w:tblGrid>
+        <w:gridCol w:w="620"/>
+        <w:gridCol w:w="1190"/>
+        <w:gridCol w:w="2829"/>
+        <w:gridCol w:w="2171"/>
+      </w:tblGrid>
+      <w:tr>
+        <w:trPr>
+          <w:tblHeader/>
+          <w:tblCellSpacing w:w="15" w:type="dxa"/>
+        </w:trPr>
+        <w:tc>
+          <w:tcPr>
+            <w:tcW w:w="0" w:type="auto"/>
+            <w:vAlign w:val="center"/>
+            <w:hideMark/>
+          </w:tcPr>
+          <w:p>
+            <w:pPr>
+              <w:rPr>
+                <w:b/>
+                <w:bCs/>
+              </w:rPr>
+            </w:pPr>
+            <w:r>
+              <w:rPr>
+                <w:b/>
+                <w:bCs/>
+              </w:rPr>
+              <w:t>TYPE</w:t>
+            </w:r>
+          </w:p>
+        </w:tc>
+        <w:tc>
+          <w:tcPr>
+            <w:tcW w:w="0" w:type="auto"/>
+            <w:vAlign w:val="center"/>
+            <w:hideMark/>
+          </w:tcPr>
+          <w:p>
+            <w:pPr>
+              <w:rPr>
+                <w:b/>
+                <w:bCs/>
+              </w:rPr>
+            </w:pPr>
+            <w:r>
+              <w:rPr>
+                <w:b/>
+                <w:bCs/>
+              </w:rPr>
+              <w:t>Meaning</w:t>
+            </w:r>
+          </w:p>
+        </w:tc>
+        <w:tc>
+          <w:tcPr>
+            <w:tcW w:w="0" w:type="auto"/>
+            <w:vAlign w:val="center"/>
+            <w:hideMark/>
+          </w:tcPr>
+          <w:p>
+            <w:pPr>
+              <w:rPr>
+                <w:b/>
+                <w:bCs/>
+              </w:rPr>
+            </w:pPr>
+            <w:r>
+              <w:rPr>
+                <w:b/>
+                <w:bCs/>
+              </w:rPr>
+              <w:t>Length</w:t>
+            </w:r>
+          </w:p>
+        </w:tc>
+        <w:tc>
+          <w:tcPr>
+            <w:tcW w:w="0" w:type="auto"/>
+            <w:vAlign w:val="center"/>
+            <w:hideMark/>
+          </w:tcPr>
+          <w:p>
+            <w:pPr>
+              <w:rPr>
+                <w:b/>
+                <w:bCs/>
+              </w:rPr>
+            </w:pPr>
+            <w:r>
+              <w:rPr>
+                <w:b/>
+                <w:bCs/>
+              </w:rPr>
+              <w:t>Notes</w:t>
+            </w:r>
+          </w:p>
+        </w:tc>
+      </w:tr>
+      <w:tr>
+        <w:trPr>
+          <w:tblCellSpacing w:w="15" w:type="dxa"/>
+        </w:trPr>
+        <w:tc>
+          <w:tcPr>
+            <w:tcW w:w="0" w:type="auto"/>
+            <w:vAlign w:val="center"/>
+            <w:hideMark/>
+          </w:tcPr>
+          <w:p>
+            <w:r>
+              <w:t>0x01</w:t>
+            </w:r>
+          </w:p>
+        </w:tc>
+        <w:tc>
+          <w:tcPr>
+            <w:tcW w:w="0" w:type="auto"/>
+            <w:vAlign w:val="center"/>
+            <w:hideMark/>
+          </w:tcPr>
+          <w:p>
+            <w:r>
+              <w:t>uint8</w:t>
+            </w:r>
+          </w:p>
+        </w:tc>
+        <w:tc>
+          <w:tcPr>
+            <w:tcW w:w="0" w:type="auto"/>
+            <w:vAlign w:val="center"/>
+            <w:hideMark/>
+          </w:tcPr>
+          <w:p>
+            <w:r>
+              <w:t>1 byte</w:t>
+            </w:r>
+          </w:p>
+        </w:tc>
+        <w:tc>
+          <w:tcPr>
+            <w:tcW w:w="0" w:type="auto"/>
+            <w:vAlign w:val="center"/>
+            <w:hideMark/>
+          </w:tcPr>
+          <w:p/>
+        </w:tc>
+      </w:tr>
+      <w:tr>
+        <w:trPr>
+          <w:tblCellSpacing w:w="15" w:type="dxa"/>
+        </w:trPr>
+        <w:tc>
+          <w:tcPr>
+            <w:tcW w:w="0" w:type="auto"/>
+            <w:vAlign w:val="center"/>
+            <w:hideMark/>
+          </w:tcPr>
+          <w:p>
+            <w:r>
+              <w:t>0x02</w:t>
+            </w:r>
+          </w:p>
+        </w:tc>
+        <w:tc>
+          <w:tcPr>
+            <w:tcW w:w="0" w:type="auto"/>
+            <w:vAlign w:val="center"/>
+            <w:hideMark/>
+          </w:tcPr>
+          <w:p>
+            <w:r>
+              <w:t>uint16</w:t>
+            </w:r>
+          </w:p>
+        </w:tc>
+        <w:tc>
+          <w:tcPr>
+            <w:tcW w:w="0" w:type="auto"/>
+            <w:vAlign w:val="center"/>
+            <w:hideMark/>
+          </w:tcPr>
+          <w:p>
+            <w:r>
+              <w:t>2 bytes</w:t>
+            </w:r>
+          </w:p>
+        </w:tc>
+        <w:tc>
+          <w:tcPr>
+            <w:tcW w:w="0" w:type="auto"/>
+            <w:vAlign w:val="center"/>
+            <w:hideMark/>
+          </w:tcPr>
+          <w:p>
+            <w:r>
+              <w:t>LE</w:t>
+            </w:r>
+          </w:p>
+        </w:tc>
+      </w:tr>
+      <w:tr>
+        <w:trPr>
+          <w:tblCellSpacing w:w="15" w:type="dxa"/>
+        </w:trPr>
+        <w:tc>
+          <w:tcPr>
+            <w:tcW w:w="0" w:type="auto"/>
+            <w:vAlign w:val="center"/>
+            <w:hideMark/>
+          </w:tcPr>
+          <w:p>
+            <w:r>
+              <w:t>0x03</w:t>
+            </w:r>
+          </w:p>
+        </w:tc>
+        <w:tc>
+          <w:tcPr>
+            <w:tcW w:w="0" w:type="auto"/>
+            <w:vAlign w:val="center"/>
+            <w:hideMark/>
+          </w:tcPr>
+          <w:p>
+            <w:r>
+              <w:t>uint32</w:t>
+            </w:r>
+          </w:p>
+        </w:tc>
+        <w:tc>
+          <w:tcPr>
+            <w:tcW w:w="0" w:type="auto"/>
+            <w:vAlign w:val="center"/>
+            <w:hideMark/>
+          </w:tcPr>
+          <w:p>
+            <w:r>
+              <w:t>4 bytes</w:t>
+            </w:r>
+          </w:p>
+        </w:tc>
+        <w:tc>
+          <w:tcPr>
+            <w:tcW w:w="0" w:type="auto"/>
+            <w:vAlign w:val="center"/>
+            <w:hideMark/>
+          </w:tcPr>
+          <w:p>
+            <w:r>
+              <w:t>LE</w:t>
+            </w:r>
+          </w:p>
+        </w:tc>
+      </w:tr>
+      <w:tr>
+        <w:trPr>
+          <w:tblCellSpacing w:w="15" w:type="dxa"/>
+        </w:trPr>
+        <w:tc>
+          <w:tcPr>
+            <w:tcW w:w="0" w:type="auto"/>
+            <w:vAlign w:val="center"/>
+            <w:hideMark/>
+          </w:tcPr>
+          <w:p>
+            <w:r>
+              <w:t>0x04</w:t>
+            </w:r>
+          </w:p>
+        </w:tc>
+        <w:tc>
+          <w:tcPr>
+            <w:tcW w:w="0" w:type="auto"/>
+            <w:vAlign w:val="center"/>
+            <w:hideMark/>
+          </w:tcPr>
+          <w:p>
+            <w:r>
+              <w:t>float32</w:t>
+            </w:r>
+          </w:p>
+        </w:tc>
+        <w:tc>
+          <w:tcPr>
+            <w:tcW w:w="0" w:type="auto"/>
+            <w:vAlign w:val="center"/>
+            <w:hideMark/>
+          </w:tcPr>
+          <w:p>
+            <w:r>
+              <w:t>4 bytes</w:t>
+            </w:r>
+          </w:p>
+        </w:tc>
+        <w:tc>
+          <w:tcPr>
+            <w:tcW w:w="0" w:type="auto"/>
+            <w:vAlign w:val="center"/>
+            <w:hideMark/>
+          </w:tcPr>
+          <w:p>
+            <w:r>
+              <w:t>IEEE-754 LE</w:t>
+            </w:r>
+          </w:p>
+        </w:tc>
+      </w:tr>
+      <w:tr>
+        <w:trPr>
+          <w:tblCellSpacing w:w="15" w:type="dxa"/>
+        </w:trPr>
+        <w:tc>
+          <w:tcPr>
+            <w:tcW w:w="0" w:type="auto"/>
+            <w:vAlign w:val="center"/>
+            <w:hideMark/>
+          </w:tcPr>
+          <w:p>
+            <w:r>
+              <w:t>0x05</w:t>
+            </w:r>
+          </w:p>
+        </w:tc>
+        <w:tc>
+          <w:tcPr>
+            <w:tcW w:w="0" w:type="auto"/>
+            <w:vAlign w:val="center"/>
+            <w:hideMark/>
+          </w:tcPr>
+          <w:p>
+            <w:r>
+              <w:t>string</w:t>
+            </w:r>
+          </w:p>
+        </w:tc>
+        <w:tc>
+          <w:tcPr>
+            <w:tcW w:w="0" w:type="auto"/>
+            <w:vAlign w:val="center"/>
+            <w:hideMark/>
+          </w:tcPr>
+          <w:p>
+            <w:r>
+              <w:t>1 byte length + UTF-8 bytes</w:t>
+            </w:r>
+          </w:p>
+        </w:tc>
+        <w:tc>
+          <w:tcPr>
+            <w:tcW w:w="0" w:type="auto"/>
+            <w:vAlign w:val="center"/>
+            <w:hideMark/>
+          </w:tcPr>
+          <w:p>
+            <w:r>
+              <w:t>only one with length</w:t>
+            </w:r>
+          </w:p>
+        </w:tc>
+      </w:tr>
+      <w:tr>
+        <w:trPr>
+          <w:tblCellSpacing w:w="15" w:type="dxa"/>
+        </w:trPr>
+        <w:tc>
+          <w:tcPr>
+            <w:tcW w:w="0" w:type="auto"/>
+            <w:vAlign w:val="center"/>
+            <w:hideMark/>
+          </w:tcPr>
+          <w:p>
+            <w:r>
+              <w:t>0x06</w:t>
+            </w:r>
+          </w:p>
+        </w:tc>
+        <w:tc>
+          <w:tcPr>
+            <w:tcW w:w="0" w:type="auto"/>
+            <w:vAlign w:val="center"/>
+            <w:hideMark/>
+          </w:tcPr>
+          <w:p>
+            <w:r>
+              <w:t>bool</w:t>
+            </w:r>
+          </w:p>
+        </w:tc>
+        <w:tc>
+          <w:tcPr>
+            <w:tcW w:w="0" w:type="auto"/>
+            <w:vAlign w:val="center"/>
+            <w:hideMark/>
+          </w:tcPr>
+          <w:p>
+            <w:r>
+              <w:t>1 byte</w:t>
+            </w:r>
+          </w:p>
+        </w:tc>
+        <w:tc>
+          <w:tcPr>
+            <w:tcW w:w="0" w:type="auto"/>
+            <w:vAlign w:val="center"/>
+            <w:hideMark/>
+          </w:tcPr>
+          <w:p>
+            <w:r>
+              <w:t>0 or 1</w:t>
+            </w:r>
+          </w:p>
+        </w:tc>
+      </w:tr>
+      <w:tr>
+        <w:trPr>
+          <w:tblCellSpacing w:w="15" w:type="dxa"/>
+        </w:trPr>
+        <w:tc>
+          <w:tcPr>
+            <w:tcW w:w="0" w:type="auto"/>
+            <w:vAlign w:val="center"/>
+            <w:hideMark/>
+          </w:tcPr>
+          <w:p>
+            <w:r>
+              <w:t>0x07</w:t>
+            </w:r>
+          </w:p>
+        </w:tc>
+        <w:tc>
+          <w:tcPr>
+            <w:tcW w:w="0" w:type="auto"/>
+            <w:vAlign w:val="center"/>
+            <w:hideMark/>
+          </w:tcPr>
+          <w:p>
+            <w:proofErr w:type="spellStart"/>
+            <w:r>
+              <w:t>enum</w:t>
+            </w:r>
+            <w:proofErr w:type="spellEnd"/>
+            <w:r>
+              <w:t>/</w:t>
+            </w:r>
+            <w:proofErr w:type="spellStart"/>
+            <w:r>
+              <w:t>cmd</w:t>
+            </w:r>
+            <w:proofErr w:type="spellEnd"/>
+          </w:p>
+        </w:tc>
+        <w:tc>
+          <w:tcPr>
+            <w:tcW w:w="0" w:type="auto"/>
+            <w:vAlign w:val="center"/>
+            <w:hideMark/>
+          </w:tcPr>
+          <w:p>
+            <w:r>
+              <w:t>1 byte</w:t>
+            </w:r>
+          </w:p>
+        </w:tc>
+        <w:tc>
+          <w:tcPr>
+            <w:tcW w:w="0" w:type="auto"/>
+            <w:vAlign w:val="center"/>
+            <w:hideMark/>
+          </w:tcPr>
+          <w:p/>
+        </w:tc>
+      </w:tr>
+      <w:tr>
+        <w:trPr>
+          <w:tblCellSpacing w:w="15" w:type="dxa"/>
+        </w:trPr>
+        <w:tc>
+          <w:tcPr>
+            <w:tcW w:w="0" w:type="auto"/>
+            <w:vAlign w:val="center"/>
+            <w:hideMark/>
+          </w:tcPr>
+          <w:p>
+            <w:r>
+              <w:t>0x08</w:t>
+            </w:r>
+          </w:p>
+        </w:tc>
+        <w:tc>
+          <w:tcPr>
+            <w:tcW w:w="0" w:type="auto"/>
+            <w:vAlign w:val="center"/>
+            <w:hideMark/>
+          </w:tcPr>
+          <w:p>
+            <w:r>
+              <w:t>uint64</w:t>
+            </w:r>
+          </w:p>
+        </w:tc>
+        <w:tc>
+          <w:tcPr>
+            <w:tcW w:w="0" w:type="auto"/>
+            <w:vAlign w:val="center"/>
+            <w:hideMark/>
+          </w:tcPr>
+          <w:p>
+            <w:r>
+              <w:t>8 bytes</w:t>
+            </w:r>
+          </w:p>
+        </w:tc>
+        <w:tc>
+          <w:tcPr>
+            <w:tcW w:w="0" w:type="auto"/>
+            <w:vAlign w:val="center"/>
+            <w:hideMark/>
+          </w:tcPr>
+          <w:p>
+            <w:r>
+              <w:t>NTP timestamp, etc.</w:t>
+            </w:r>
+          </w:p>
+        </w:tc>
+      </w:tr>
+    </w:tbl>
+    <w:p/>
     <w:p/>
     <w:sectPr>
       <w:pgSz w:w="12240" w:h="15840"/>

</xml_diff>

<commit_message>
It works! NTP and Telem Data Transmission over LoRa. NTP timing is less than ideal bc of tx queue
</commit_message>
<xml_diff>
--- a/Notes.docx
+++ b/Notes.docx
@@ -65,16 +65,31 @@
           </w:r>
         </w:p>
         <w:p>
-          <w:fldSimple w:instr=" TOC \o &quot;1-3&quot; \h \z \u ">
-            <w:r>
-              <w:rPr>
-                <w:b/>
-                <w:bCs/>
-                <w:noProof/>
-              </w:rPr>
-              <w:t>No table of contents entries found.</w:t>
-            </w:r>
-          </w:fldSimple>
+          <w:r>
+            <w:fldChar w:fldCharType="begin"/>
+          </w:r>
+          <w:r>
+            <w:instrText xml:space="preserve"> TOC \o "1-3" \h \z \u </w:instrText>
+          </w:r>
+          <w:r>
+            <w:fldChar w:fldCharType="separate"/>
+          </w:r>
+          <w:r>
+            <w:rPr>
+              <w:b/>
+              <w:bCs/>
+              <w:noProof/>
+            </w:rPr>
+            <w:t>No table of contents entries found.</w:t>
+          </w:r>
+          <w:r>
+            <w:rPr>
+              <w:b/>
+              <w:bCs/>
+              <w:noProof/>
+            </w:rPr>
+            <w:fldChar w:fldCharType="end"/>
+          </w:r>
         </w:p>
       </w:sdtContent>
     </w:sdt>
@@ -1793,23 +1808,7 @@
       </w:r>
       <w:proofErr w:type="gramEnd"/>
       <w:r>
-        <w:t xml:space="preserve"> they can achieve millisecond accuracy then this method will be acceptable. Clock speed correction might also be needed, but </w:t>
-      </w:r>
-      <w:proofErr w:type="gramStart"/>
-      <w:r>
-        <w:t>its</w:t>
-      </w:r>
-      <w:proofErr w:type="gramEnd"/>
-      <w:r>
-        <w:t xml:space="preserve"> </w:t>
-      </w:r>
-      <w:proofErr w:type="gramStart"/>
-      <w:r>
-        <w:t>looking</w:t>
-      </w:r>
-      <w:proofErr w:type="gramEnd"/>
-      <w:r>
-        <w:t xml:space="preserve"> like NTP is too imprecise to do this kind of calculation.</w:t>
+        <w:t xml:space="preserve"> they can achieve millisecond accuracy then this method will be acceptable. Clock speed correction might also be needed, but its looking like NTP is too imprecise to do this kind of calculation.</w:t>
       </w:r>
     </w:p>
     <w:p/>
@@ -2278,15 +2277,7 @@
     </w:p>
     <w:p>
       <w:r>
-        <w:t xml:space="preserve">Uses SPI to communicate, no MCU, Dual Band can transmit at </w:t>
-      </w:r>
-      <w:proofErr w:type="gramStart"/>
-      <w:r>
-        <w:t>sub GHz</w:t>
-      </w:r>
-      <w:proofErr w:type="gramEnd"/>
-      <w:r>
-        <w:t>(915mHz) or 2.4Ghz</w:t>
+        <w:t>Uses SPI to communicate, no MCU, Dual Band can transmit at sub GHz(915mHz) or 2.4Ghz</w:t>
       </w:r>
     </w:p>
     <w:p/>
@@ -2421,23 +2412,7 @@
     </w:p>
     <w:p>
       <w:r>
-        <w:t>RX: +RCV=1,</w:t>
-      </w:r>
-      <w:proofErr w:type="gramStart"/>
-      <w:r>
-        <w:t>12,SEQ</w:t>
-      </w:r>
-      <w:proofErr w:type="gramEnd"/>
-      <w:r>
-        <w:t>=895=</w:t>
-      </w:r>
-      <w:proofErr w:type="gramStart"/>
-      <w:r>
-        <w:t>tttt,-</w:t>
-      </w:r>
-      <w:proofErr w:type="gramEnd"/>
-      <w:r>
-        <w:t>17,14</w:t>
+        <w:t>RX: +RCV=1,12,SEQ=895=tttt,-17,14</w:t>
       </w:r>
     </w:p>
     <w:p>
@@ -2450,15 +2425,7 @@
       </w:r>
       <w:proofErr w:type="spellEnd"/>
       <w:r>
-        <w:t>("AT+PARAMETER=7,9,1,8</w:t>
-      </w:r>
-      <w:proofErr w:type="gramStart"/>
-      <w:r>
-        <w:t>")  #</w:t>
-      </w:r>
-      <w:proofErr w:type="gramEnd"/>
-      <w:r>
-        <w:t xml:space="preserve"> SF7, BW500k, CR4/5, preamble=8</w:t>
+        <w:t>("AT+PARAMETER=7,9,1,8")  # SF7, BW500k, CR4/5, preamble=8</w:t>
       </w:r>
     </w:p>
     <w:p>
@@ -2524,15 +2491,7 @@
     </w:p>
     <w:p>
       <w:r>
-        <w:t>Aka ~</w:t>
-      </w:r>
-      <w:proofErr w:type="gramStart"/>
-      <w:r>
-        <w:t>40 byte</w:t>
-      </w:r>
-      <w:proofErr w:type="gramEnd"/>
-      <w:r>
-        <w:t xml:space="preserve"> message</w:t>
+        <w:t>Aka ~40 byte message</w:t>
       </w:r>
     </w:p>
     <w:p>
@@ -3075,15 +3034,7 @@
         <w:t>to reduce packet size</w:t>
       </w:r>
       <w:r>
-        <w:t xml:space="preserve">. After some implementation, I realized that I should instead send a channel ID, type, and value instead. The length can always be inferred from the type in </w:t>
-      </w:r>
-      <w:proofErr w:type="gramStart"/>
-      <w:r>
-        <w:t>my use</w:t>
-      </w:r>
-      <w:proofErr w:type="gramEnd"/>
-      <w:r>
-        <w:t xml:space="preserve"> case.</w:t>
+        <w:t>. After some implementation, I realized that I should instead send a channel ID, type, and value instead. The length can always be inferred from the type in my use case.</w:t>
       </w:r>
     </w:p>
     <w:p/>
@@ -4112,6 +4063,1051 @@
             <w:hideMark/>
           </w:tcPr>
           <w:p/>
+        </w:tc>
+      </w:tr>
+    </w:tbl>
+    <w:p/>
+    <w:p>
+      <w:r>
+        <w:br w:type="page"/>
+      </w:r>
+    </w:p>
+    <w:p>
+      <w:pPr>
+        <w:pStyle w:val="Heading1"/>
+      </w:pPr>
+      <w:r>
+        <w:lastRenderedPageBreak/>
+        <w:t>LoRa AT Command Error Guide</w:t>
+      </w:r>
+    </w:p>
+    <w:tbl>
+      <w:tblPr>
+        <w:tblW w:w="0" w:type="auto"/>
+        <w:tblCellSpacing w:w="15" w:type="dxa"/>
+        <w:tblCellMar>
+          <w:top w:w="15" w:type="dxa"/>
+          <w:left w:w="15" w:type="dxa"/>
+          <w:bottom w:w="15" w:type="dxa"/>
+          <w:right w:w="15" w:type="dxa"/>
+        </w:tblCellMar>
+        <w:tblLook w:val="04A0" w:firstRow="1" w:lastRow="0" w:firstColumn="1" w:lastColumn="0" w:noHBand="0" w:noVBand="1"/>
+      </w:tblPr>
+      <w:tblGrid>
+        <w:gridCol w:w="1129"/>
+        <w:gridCol w:w="1985"/>
+        <w:gridCol w:w="3109"/>
+        <w:gridCol w:w="3137"/>
+      </w:tblGrid>
+      <w:tr>
+        <w:trPr>
+          <w:tblHeader/>
+          <w:tblCellSpacing w:w="15" w:type="dxa"/>
+        </w:trPr>
+        <w:tc>
+          <w:tcPr>
+            <w:tcW w:w="0" w:type="auto"/>
+            <w:vAlign w:val="center"/>
+            <w:hideMark/>
+          </w:tcPr>
+          <w:p>
+            <w:pPr>
+              <w:rPr>
+                <w:b/>
+                <w:bCs/>
+              </w:rPr>
+            </w:pPr>
+            <w:r>
+              <w:rPr>
+                <w:b/>
+                <w:bCs/>
+              </w:rPr>
+              <w:t>Error Code</w:t>
+            </w:r>
+          </w:p>
+        </w:tc>
+        <w:tc>
+          <w:tcPr>
+            <w:tcW w:w="0" w:type="auto"/>
+            <w:vAlign w:val="center"/>
+            <w:hideMark/>
+          </w:tcPr>
+          <w:p>
+            <w:pPr>
+              <w:rPr>
+                <w:b/>
+                <w:bCs/>
+              </w:rPr>
+            </w:pPr>
+            <w:r>
+              <w:rPr>
+                <w:b/>
+                <w:bCs/>
+              </w:rPr>
+              <w:t>Meaning</w:t>
+            </w:r>
+          </w:p>
+        </w:tc>
+        <w:tc>
+          <w:tcPr>
+            <w:tcW w:w="0" w:type="auto"/>
+            <w:vAlign w:val="center"/>
+            <w:hideMark/>
+          </w:tcPr>
+          <w:p>
+            <w:pPr>
+              <w:rPr>
+                <w:b/>
+                <w:bCs/>
+              </w:rPr>
+            </w:pPr>
+            <w:r>
+              <w:rPr>
+                <w:b/>
+                <w:bCs/>
+              </w:rPr>
+              <w:t>What’s Really Happening</w:t>
+            </w:r>
+          </w:p>
+        </w:tc>
+        <w:tc>
+          <w:tcPr>
+            <w:tcW w:w="0" w:type="auto"/>
+            <w:vAlign w:val="center"/>
+            <w:hideMark/>
+          </w:tcPr>
+          <w:p>
+            <w:pPr>
+              <w:rPr>
+                <w:b/>
+                <w:bCs/>
+              </w:rPr>
+            </w:pPr>
+            <w:r>
+              <w:rPr>
+                <w:b/>
+                <w:bCs/>
+              </w:rPr>
+              <w:t>How to Fix / Avoid</w:t>
+            </w:r>
+          </w:p>
+        </w:tc>
+      </w:tr>
+      <w:tr>
+        <w:trPr>
+          <w:tblCellSpacing w:w="15" w:type="dxa"/>
+        </w:trPr>
+        <w:tc>
+          <w:tcPr>
+            <w:tcW w:w="0" w:type="auto"/>
+            <w:vAlign w:val="center"/>
+            <w:hideMark/>
+          </w:tcPr>
+          <w:p>
+            <w:r>
+              <w:rPr>
+                <w:b/>
+                <w:bCs/>
+              </w:rPr>
+              <w:t>+ERR=1</w:t>
+            </w:r>
+          </w:p>
+        </w:tc>
+        <w:tc>
+          <w:tcPr>
+            <w:tcW w:w="0" w:type="auto"/>
+            <w:vAlign w:val="center"/>
+            <w:hideMark/>
+          </w:tcPr>
+          <w:p>
+            <w:r>
+              <w:t>Unknown command</w:t>
+            </w:r>
+          </w:p>
+        </w:tc>
+        <w:tc>
+          <w:tcPr>
+            <w:tcW w:w="0" w:type="auto"/>
+            <w:vAlign w:val="center"/>
+            <w:hideMark/>
+          </w:tcPr>
+          <w:p>
+            <w:r>
+              <w:t>AT command typo or malformed command</w:t>
+            </w:r>
+          </w:p>
+        </w:tc>
+        <w:tc>
+          <w:tcPr>
+            <w:tcW w:w="0" w:type="auto"/>
+            <w:vAlign w:val="center"/>
+            <w:hideMark/>
+          </w:tcPr>
+          <w:p>
+            <w:r>
+              <w:t>Double-check spelling, commas, and parameters</w:t>
+            </w:r>
+          </w:p>
+        </w:tc>
+      </w:tr>
+      <w:tr>
+        <w:trPr>
+          <w:tblCellSpacing w:w="15" w:type="dxa"/>
+        </w:trPr>
+        <w:tc>
+          <w:tcPr>
+            <w:tcW w:w="0" w:type="auto"/>
+            <w:vAlign w:val="center"/>
+            <w:hideMark/>
+          </w:tcPr>
+          <w:p>
+            <w:r>
+              <w:rPr>
+                <w:b/>
+                <w:bCs/>
+              </w:rPr>
+              <w:t>+ERR=2</w:t>
+            </w:r>
+          </w:p>
+        </w:tc>
+        <w:tc>
+          <w:tcPr>
+            <w:tcW w:w="0" w:type="auto"/>
+            <w:vAlign w:val="center"/>
+            <w:hideMark/>
+          </w:tcPr>
+          <w:p>
+            <w:r>
+              <w:t>Invalid parameter</w:t>
+            </w:r>
+          </w:p>
+        </w:tc>
+        <w:tc>
+          <w:tcPr>
+            <w:tcW w:w="0" w:type="auto"/>
+            <w:vAlign w:val="center"/>
+            <w:hideMark/>
+          </w:tcPr>
+          <w:p>
+            <w:r>
+              <w:t>One of the parameters is out of range</w:t>
+            </w:r>
+          </w:p>
+        </w:tc>
+        <w:tc>
+          <w:tcPr>
+            <w:tcW w:w="0" w:type="auto"/>
+            <w:vAlign w:val="center"/>
+            <w:hideMark/>
+          </w:tcPr>
+          <w:p>
+            <w:r>
+              <w:t>Check ADDRESS, BAND, PARAMETER values</w:t>
+            </w:r>
+          </w:p>
+        </w:tc>
+      </w:tr>
+      <w:tr>
+        <w:trPr>
+          <w:tblCellSpacing w:w="15" w:type="dxa"/>
+        </w:trPr>
+        <w:tc>
+          <w:tcPr>
+            <w:tcW w:w="0" w:type="auto"/>
+            <w:vAlign w:val="center"/>
+            <w:hideMark/>
+          </w:tcPr>
+          <w:p>
+            <w:r>
+              <w:rPr>
+                <w:b/>
+                <w:bCs/>
+              </w:rPr>
+              <w:t>+ERR=3</w:t>
+            </w:r>
+          </w:p>
+        </w:tc>
+        <w:tc>
+          <w:tcPr>
+            <w:tcW w:w="0" w:type="auto"/>
+            <w:vAlign w:val="center"/>
+            <w:hideMark/>
+          </w:tcPr>
+          <w:p>
+            <w:r>
+              <w:t>Command not supported</w:t>
+            </w:r>
+          </w:p>
+        </w:tc>
+        <w:tc>
+          <w:tcPr>
+            <w:tcW w:w="0" w:type="auto"/>
+            <w:vAlign w:val="center"/>
+            <w:hideMark/>
+          </w:tcPr>
+          <w:p>
+            <w:r>
+              <w:t>Firmware doesn’t support that AT command</w:t>
+            </w:r>
+          </w:p>
+        </w:tc>
+        <w:tc>
+          <w:tcPr>
+            <w:tcW w:w="0" w:type="auto"/>
+            <w:vAlign w:val="center"/>
+            <w:hideMark/>
+          </w:tcPr>
+          <w:p>
+            <w:r>
+              <w:t>Verify module model + firmware</w:t>
+            </w:r>
+          </w:p>
+        </w:tc>
+      </w:tr>
+      <w:tr>
+        <w:trPr>
+          <w:tblCellSpacing w:w="15" w:type="dxa"/>
+        </w:trPr>
+        <w:tc>
+          <w:tcPr>
+            <w:tcW w:w="0" w:type="auto"/>
+            <w:vAlign w:val="center"/>
+            <w:hideMark/>
+          </w:tcPr>
+          <w:p>
+            <w:r>
+              <w:rPr>
+                <w:b/>
+                <w:bCs/>
+              </w:rPr>
+              <w:t>+ERR=4</w:t>
+            </w:r>
+          </w:p>
+        </w:tc>
+        <w:tc>
+          <w:tcPr>
+            <w:tcW w:w="0" w:type="auto"/>
+            <w:vAlign w:val="center"/>
+            <w:hideMark/>
+          </w:tcPr>
+          <w:p>
+            <w:r>
+              <w:t>Busy</w:t>
+            </w:r>
+          </w:p>
+        </w:tc>
+        <w:tc>
+          <w:tcPr>
+            <w:tcW w:w="0" w:type="auto"/>
+            <w:vAlign w:val="center"/>
+            <w:hideMark/>
+          </w:tcPr>
+          <w:p>
+            <w:r>
+              <w:t>Module is still processing previous command</w:t>
+            </w:r>
+          </w:p>
+        </w:tc>
+        <w:tc>
+          <w:tcPr>
+            <w:tcW w:w="0" w:type="auto"/>
+            <w:vAlign w:val="center"/>
+            <w:hideMark/>
+          </w:tcPr>
+          <w:p>
+            <w:r>
+              <w:t>Wait longer before sending next command</w:t>
+            </w:r>
+          </w:p>
+        </w:tc>
+      </w:tr>
+      <w:tr>
+        <w:trPr>
+          <w:tblCellSpacing w:w="15" w:type="dxa"/>
+        </w:trPr>
+        <w:tc>
+          <w:tcPr>
+            <w:tcW w:w="0" w:type="auto"/>
+            <w:vAlign w:val="center"/>
+            <w:hideMark/>
+          </w:tcPr>
+          <w:p>
+            <w:r>
+              <w:rPr>
+                <w:b/>
+                <w:bCs/>
+              </w:rPr>
+              <w:t>+ERR=5</w:t>
+            </w:r>
+          </w:p>
+        </w:tc>
+        <w:tc>
+          <w:tcPr>
+            <w:tcW w:w="0" w:type="auto"/>
+            <w:vAlign w:val="center"/>
+            <w:hideMark/>
+          </w:tcPr>
+          <w:p>
+            <w:r>
+              <w:rPr>
+                <w:b/>
+                <w:bCs/>
+              </w:rPr>
+              <w:t>TX busy / Channel busy</w:t>
+            </w:r>
+            <w:r>
+              <w:t xml:space="preserve"> </w:t>
+            </w:r>
+            <w:r>
+              <w:rPr>
+                <w:rFonts w:ascii="Segoe UI Emoji" w:hAnsi="Segoe UI Emoji" w:cs="Segoe UI Emoji"/>
+              </w:rPr>
+              <w:t>⭐</w:t>
+            </w:r>
+          </w:p>
+        </w:tc>
+        <w:tc>
+          <w:tcPr>
+            <w:tcW w:w="0" w:type="auto"/>
+            <w:vAlign w:val="center"/>
+            <w:hideMark/>
+          </w:tcPr>
+          <w:p>
+            <w:r>
+              <w:t>Radio is still transmitting or channel not free</w:t>
+            </w:r>
+          </w:p>
+        </w:tc>
+        <w:tc>
+          <w:tcPr>
+            <w:tcW w:w="0" w:type="auto"/>
+            <w:vAlign w:val="center"/>
+            <w:hideMark/>
+          </w:tcPr>
+          <w:p>
+            <w:r>
+              <w:rPr>
+                <w:b/>
+                <w:bCs/>
+              </w:rPr>
+              <w:t>Most common</w:t>
+            </w:r>
+            <w:r>
+              <w:t xml:space="preserve"> → throttle sends, use TX queue</w:t>
+            </w:r>
+          </w:p>
+        </w:tc>
+      </w:tr>
+      <w:tr>
+        <w:trPr>
+          <w:tblCellSpacing w:w="15" w:type="dxa"/>
+        </w:trPr>
+        <w:tc>
+          <w:tcPr>
+            <w:tcW w:w="0" w:type="auto"/>
+            <w:vAlign w:val="center"/>
+            <w:hideMark/>
+          </w:tcPr>
+          <w:p>
+            <w:r>
+              <w:rPr>
+                <w:b/>
+                <w:bCs/>
+              </w:rPr>
+              <w:t>+ERR=6</w:t>
+            </w:r>
+          </w:p>
+        </w:tc>
+        <w:tc>
+          <w:tcPr>
+            <w:tcW w:w="0" w:type="auto"/>
+            <w:vAlign w:val="center"/>
+            <w:hideMark/>
+          </w:tcPr>
+          <w:p>
+            <w:r>
+              <w:t>RX busy</w:t>
+            </w:r>
+          </w:p>
+        </w:tc>
+        <w:tc>
+          <w:tcPr>
+            <w:tcW w:w="0" w:type="auto"/>
+            <w:vAlign w:val="center"/>
+            <w:hideMark/>
+          </w:tcPr>
+          <w:p>
+            <w:r>
+              <w:t>Module is receiving while command sent</w:t>
+            </w:r>
+          </w:p>
+        </w:tc>
+        <w:tc>
+          <w:tcPr>
+            <w:tcW w:w="0" w:type="auto"/>
+            <w:vAlign w:val="center"/>
+            <w:hideMark/>
+          </w:tcPr>
+          <w:p>
+            <w:r>
+              <w:t>Avoid sending AT commands during RX</w:t>
+            </w:r>
+          </w:p>
+        </w:tc>
+      </w:tr>
+      <w:tr>
+        <w:trPr>
+          <w:tblCellSpacing w:w="15" w:type="dxa"/>
+        </w:trPr>
+        <w:tc>
+          <w:tcPr>
+            <w:tcW w:w="0" w:type="auto"/>
+            <w:vAlign w:val="center"/>
+            <w:hideMark/>
+          </w:tcPr>
+          <w:p>
+            <w:r>
+              <w:rPr>
+                <w:b/>
+                <w:bCs/>
+              </w:rPr>
+              <w:t>+ERR=7</w:t>
+            </w:r>
+          </w:p>
+        </w:tc>
+        <w:tc>
+          <w:tcPr>
+            <w:tcW w:w="0" w:type="auto"/>
+            <w:vAlign w:val="center"/>
+            <w:hideMark/>
+          </w:tcPr>
+          <w:p>
+            <w:r>
+              <w:t>Low voltage</w:t>
+            </w:r>
+          </w:p>
+        </w:tc>
+        <w:tc>
+          <w:tcPr>
+            <w:tcW w:w="0" w:type="auto"/>
+            <w:vAlign w:val="center"/>
+            <w:hideMark/>
+          </w:tcPr>
+          <w:p>
+            <w:r>
+              <w:t>Supply voltage dipped</w:t>
+            </w:r>
+          </w:p>
+        </w:tc>
+        <w:tc>
+          <w:tcPr>
+            <w:tcW w:w="0" w:type="auto"/>
+            <w:vAlign w:val="center"/>
+            <w:hideMark/>
+          </w:tcPr>
+          <w:p>
+            <w:r>
+              <w:t>Check power integrity</w:t>
+            </w:r>
+          </w:p>
+        </w:tc>
+      </w:tr>
+      <w:tr>
+        <w:trPr>
+          <w:tblCellSpacing w:w="15" w:type="dxa"/>
+        </w:trPr>
+        <w:tc>
+          <w:tcPr>
+            <w:tcW w:w="0" w:type="auto"/>
+            <w:vAlign w:val="center"/>
+            <w:hideMark/>
+          </w:tcPr>
+          <w:p>
+            <w:r>
+              <w:rPr>
+                <w:b/>
+                <w:bCs/>
+              </w:rPr>
+              <w:t>+ERR=8</w:t>
+            </w:r>
+          </w:p>
+        </w:tc>
+        <w:tc>
+          <w:tcPr>
+            <w:tcW w:w="0" w:type="auto"/>
+            <w:vAlign w:val="center"/>
+            <w:hideMark/>
+          </w:tcPr>
+          <w:p>
+            <w:r>
+              <w:t>Payload too long</w:t>
+            </w:r>
+          </w:p>
+        </w:tc>
+        <w:tc>
+          <w:tcPr>
+            <w:tcW w:w="0" w:type="auto"/>
+            <w:vAlign w:val="center"/>
+            <w:hideMark/>
+          </w:tcPr>
+          <w:p>
+            <w:r>
+              <w:t>Payload exceeds max LoRa size</w:t>
+            </w:r>
+          </w:p>
+        </w:tc>
+        <w:tc>
+          <w:tcPr>
+            <w:tcW w:w="0" w:type="auto"/>
+            <w:vAlign w:val="center"/>
+            <w:hideMark/>
+          </w:tcPr>
+          <w:p>
+            <w:r>
+              <w:t>Split packet (≤ 240 hex chars typically)</w:t>
+            </w:r>
+          </w:p>
+        </w:tc>
+      </w:tr>
+      <w:tr>
+        <w:trPr>
+          <w:tblCellSpacing w:w="15" w:type="dxa"/>
+        </w:trPr>
+        <w:tc>
+          <w:tcPr>
+            <w:tcW w:w="0" w:type="auto"/>
+            <w:vAlign w:val="center"/>
+            <w:hideMark/>
+          </w:tcPr>
+          <w:p>
+            <w:r>
+              <w:rPr>
+                <w:b/>
+                <w:bCs/>
+              </w:rPr>
+              <w:t>+ERR=9</w:t>
+            </w:r>
+          </w:p>
+        </w:tc>
+        <w:tc>
+          <w:tcPr>
+            <w:tcW w:w="0" w:type="auto"/>
+            <w:vAlign w:val="center"/>
+            <w:hideMark/>
+          </w:tcPr>
+          <w:p>
+            <w:r>
+              <w:t>Network ID mismatch</w:t>
+            </w:r>
+          </w:p>
+        </w:tc>
+        <w:tc>
+          <w:tcPr>
+            <w:tcW w:w="0" w:type="auto"/>
+            <w:vAlign w:val="center"/>
+            <w:hideMark/>
+          </w:tcPr>
+          <w:p>
+            <w:r>
+              <w:t>Sender/receiver NETWORKID differ</w:t>
+            </w:r>
+          </w:p>
+        </w:tc>
+        <w:tc>
+          <w:tcPr>
+            <w:tcW w:w="0" w:type="auto"/>
+            <w:vAlign w:val="center"/>
+            <w:hideMark/>
+          </w:tcPr>
+          <w:p>
+            <w:r>
+              <w:t>Ensure same NETWORKID on all devices</w:t>
+            </w:r>
+          </w:p>
+        </w:tc>
+      </w:tr>
+      <w:tr>
+        <w:trPr>
+          <w:tblCellSpacing w:w="15" w:type="dxa"/>
+        </w:trPr>
+        <w:tc>
+          <w:tcPr>
+            <w:tcW w:w="0" w:type="auto"/>
+            <w:vAlign w:val="center"/>
+            <w:hideMark/>
+          </w:tcPr>
+          <w:p>
+            <w:r>
+              <w:rPr>
+                <w:b/>
+                <w:bCs/>
+              </w:rPr>
+              <w:t>+ERR=10</w:t>
+            </w:r>
+          </w:p>
+        </w:tc>
+        <w:tc>
+          <w:tcPr>
+            <w:tcW w:w="0" w:type="auto"/>
+            <w:vAlign w:val="center"/>
+            <w:hideMark/>
+          </w:tcPr>
+          <w:p>
+            <w:r>
+              <w:t>Address mismatch</w:t>
+            </w:r>
+          </w:p>
+        </w:tc>
+        <w:tc>
+          <w:tcPr>
+            <w:tcW w:w="0" w:type="auto"/>
+            <w:vAlign w:val="center"/>
+            <w:hideMark/>
+          </w:tcPr>
+          <w:p>
+            <w:r>
+              <w:t>Target address invalid or unreachable</w:t>
+            </w:r>
+          </w:p>
+        </w:tc>
+        <w:tc>
+          <w:tcPr>
+            <w:tcW w:w="0" w:type="auto"/>
+            <w:vAlign w:val="center"/>
+            <w:hideMark/>
+          </w:tcPr>
+          <w:p>
+            <w:r>
+              <w:t>Check ADDRESS values</w:t>
+            </w:r>
+          </w:p>
+        </w:tc>
+      </w:tr>
+      <w:tr>
+        <w:trPr>
+          <w:tblCellSpacing w:w="15" w:type="dxa"/>
+        </w:trPr>
+        <w:tc>
+          <w:tcPr>
+            <w:tcW w:w="0" w:type="auto"/>
+            <w:vAlign w:val="center"/>
+            <w:hideMark/>
+          </w:tcPr>
+          <w:p>
+            <w:r>
+              <w:rPr>
+                <w:b/>
+                <w:bCs/>
+              </w:rPr>
+              <w:t>+ERR=11</w:t>
+            </w:r>
+          </w:p>
+        </w:tc>
+        <w:tc>
+          <w:tcPr>
+            <w:tcW w:w="0" w:type="auto"/>
+            <w:vAlign w:val="center"/>
+            <w:hideMark/>
+          </w:tcPr>
+          <w:p>
+            <w:r>
+              <w:t>CRC error</w:t>
+            </w:r>
+          </w:p>
+        </w:tc>
+        <w:tc>
+          <w:tcPr>
+            <w:tcW w:w="0" w:type="auto"/>
+            <w:vAlign w:val="center"/>
+            <w:hideMark/>
+          </w:tcPr>
+          <w:p>
+            <w:r>
+              <w:t>Corrupted RF packet</w:t>
+            </w:r>
+          </w:p>
+        </w:tc>
+        <w:tc>
+          <w:tcPr>
+            <w:tcW w:w="0" w:type="auto"/>
+            <w:vAlign w:val="center"/>
+            <w:hideMark/>
+          </w:tcPr>
+          <w:p>
+            <w:r>
+              <w:t>RF noise / marginal signal</w:t>
+            </w:r>
+          </w:p>
+        </w:tc>
+      </w:tr>
+      <w:tr>
+        <w:trPr>
+          <w:tblCellSpacing w:w="15" w:type="dxa"/>
+        </w:trPr>
+        <w:tc>
+          <w:tcPr>
+            <w:tcW w:w="0" w:type="auto"/>
+            <w:vAlign w:val="center"/>
+            <w:hideMark/>
+          </w:tcPr>
+          <w:p>
+            <w:r>
+              <w:rPr>
+                <w:b/>
+                <w:bCs/>
+              </w:rPr>
+              <w:t>+ERR=12</w:t>
+            </w:r>
+          </w:p>
+        </w:tc>
+        <w:tc>
+          <w:tcPr>
+            <w:tcW w:w="0" w:type="auto"/>
+            <w:vAlign w:val="center"/>
+            <w:hideMark/>
+          </w:tcPr>
+          <w:p>
+            <w:r>
+              <w:t>Packet dropped</w:t>
+            </w:r>
+          </w:p>
+        </w:tc>
+        <w:tc>
+          <w:tcPr>
+            <w:tcW w:w="0" w:type="auto"/>
+            <w:vAlign w:val="center"/>
+            <w:hideMark/>
+          </w:tcPr>
+          <w:p>
+            <w:r>
+              <w:t>Buffer overflow / timing issue</w:t>
+            </w:r>
+          </w:p>
+        </w:tc>
+        <w:tc>
+          <w:tcPr>
+            <w:tcW w:w="0" w:type="auto"/>
+            <w:vAlign w:val="center"/>
+            <w:hideMark/>
+          </w:tcPr>
+          <w:p>
+            <w:r>
+              <w:t>Slow RX processing</w:t>
+            </w:r>
+          </w:p>
+        </w:tc>
+      </w:tr>
+      <w:tr>
+        <w:trPr>
+          <w:tblCellSpacing w:w="15" w:type="dxa"/>
+        </w:trPr>
+        <w:tc>
+          <w:tcPr>
+            <w:tcW w:w="0" w:type="auto"/>
+            <w:vAlign w:val="center"/>
+            <w:hideMark/>
+          </w:tcPr>
+          <w:p>
+            <w:r>
+              <w:rPr>
+                <w:b/>
+                <w:bCs/>
+              </w:rPr>
+              <w:t>+ERR=13</w:t>
+            </w:r>
+          </w:p>
+        </w:tc>
+        <w:tc>
+          <w:tcPr>
+            <w:tcW w:w="0" w:type="auto"/>
+            <w:vAlign w:val="center"/>
+            <w:hideMark/>
+          </w:tcPr>
+          <w:p>
+            <w:r>
+              <w:rPr>
+                <w:b/>
+                <w:bCs/>
+              </w:rPr>
+              <w:t>Invalid TX length</w:t>
+            </w:r>
+            <w:r>
+              <w:t xml:space="preserve"> </w:t>
+            </w:r>
+            <w:r>
+              <w:rPr>
+                <w:rFonts w:ascii="Segoe UI Emoji" w:hAnsi="Segoe UI Emoji" w:cs="Segoe UI Emoji"/>
+              </w:rPr>
+              <w:t>⭐</w:t>
+            </w:r>
+          </w:p>
+        </w:tc>
+        <w:tc>
+          <w:tcPr>
+            <w:tcW w:w="0" w:type="auto"/>
+            <w:vAlign w:val="center"/>
+            <w:hideMark/>
+          </w:tcPr>
+          <w:p>
+            <w:r>
+              <w:t>AT+SEND=&lt;</w:t>
+            </w:r>
+            <w:proofErr w:type="spellStart"/>
+            <w:r>
+              <w:t>len</w:t>
+            </w:r>
+            <w:proofErr w:type="spellEnd"/>
+            <w:r>
+              <w:t>&gt; does not match hex length</w:t>
+            </w:r>
+          </w:p>
+        </w:tc>
+        <w:tc>
+          <w:tcPr>
+            <w:tcW w:w="0" w:type="auto"/>
+            <w:vAlign w:val="center"/>
+            <w:hideMark/>
+          </w:tcPr>
+          <w:p>
+            <w:r>
+              <w:rPr>
+                <w:b/>
+                <w:bCs/>
+              </w:rPr>
+              <w:t>Hex length must be bytes × 2</w:t>
+            </w:r>
+          </w:p>
+        </w:tc>
+      </w:tr>
+      <w:tr>
+        <w:trPr>
+          <w:tblCellSpacing w:w="15" w:type="dxa"/>
+        </w:trPr>
+        <w:tc>
+          <w:tcPr>
+            <w:tcW w:w="0" w:type="auto"/>
+            <w:vAlign w:val="center"/>
+            <w:hideMark/>
+          </w:tcPr>
+          <w:p>
+            <w:r>
+              <w:rPr>
+                <w:b/>
+                <w:bCs/>
+              </w:rPr>
+              <w:t>+ERR=14</w:t>
+            </w:r>
+          </w:p>
+        </w:tc>
+        <w:tc>
+          <w:tcPr>
+            <w:tcW w:w="0" w:type="auto"/>
+            <w:vAlign w:val="center"/>
+            <w:hideMark/>
+          </w:tcPr>
+          <w:p>
+            <w:r>
+              <w:t xml:space="preserve">RF </w:t>
+            </w:r>
+            <w:proofErr w:type="spellStart"/>
+            <w:r>
+              <w:t>init</w:t>
+            </w:r>
+            <w:proofErr w:type="spellEnd"/>
+            <w:r>
+              <w:t xml:space="preserve"> failed</w:t>
+            </w:r>
+          </w:p>
+        </w:tc>
+        <w:tc>
+          <w:tcPr>
+            <w:tcW w:w="0" w:type="auto"/>
+            <w:vAlign w:val="center"/>
+            <w:hideMark/>
+          </w:tcPr>
+          <w:p>
+            <w:r>
+              <w:t xml:space="preserve">Radio </w:t>
+            </w:r>
+            <w:proofErr w:type="spellStart"/>
+            <w:r>
+              <w:t>init</w:t>
+            </w:r>
+            <w:proofErr w:type="spellEnd"/>
+            <w:r>
+              <w:t xml:space="preserve"> problem</w:t>
+            </w:r>
+          </w:p>
+        </w:tc>
+        <w:tc>
+          <w:tcPr>
+            <w:tcW w:w="0" w:type="auto"/>
+            <w:vAlign w:val="center"/>
+            <w:hideMark/>
+          </w:tcPr>
+          <w:p>
+            <w:r>
+              <w:t>Reset module</w:t>
+            </w:r>
+          </w:p>
+        </w:tc>
+      </w:tr>
+      <w:tr>
+        <w:trPr>
+          <w:tblCellSpacing w:w="15" w:type="dxa"/>
+        </w:trPr>
+        <w:tc>
+          <w:tcPr>
+            <w:tcW w:w="0" w:type="auto"/>
+            <w:vAlign w:val="center"/>
+            <w:hideMark/>
+          </w:tcPr>
+          <w:p>
+            <w:r>
+              <w:rPr>
+                <w:b/>
+                <w:bCs/>
+              </w:rPr>
+              <w:lastRenderedPageBreak/>
+              <w:t>+ERR=15</w:t>
+            </w:r>
+          </w:p>
+        </w:tc>
+        <w:tc>
+          <w:tcPr>
+            <w:tcW w:w="0" w:type="auto"/>
+            <w:vAlign w:val="center"/>
+            <w:hideMark/>
+          </w:tcPr>
+          <w:p>
+            <w:r>
+              <w:t>Flash error</w:t>
+            </w:r>
+          </w:p>
+        </w:tc>
+        <w:tc>
+          <w:tcPr>
+            <w:tcW w:w="0" w:type="auto"/>
+            <w:vAlign w:val="center"/>
+            <w:hideMark/>
+          </w:tcPr>
+          <w:p>
+            <w:r>
+              <w:t>Internal storage issue</w:t>
+            </w:r>
+          </w:p>
+        </w:tc>
+        <w:tc>
+          <w:tcPr>
+            <w:tcW w:w="0" w:type="auto"/>
+            <w:vAlign w:val="center"/>
+            <w:hideMark/>
+          </w:tcPr>
+          <w:p>
+            <w:r>
+              <w:t>Power cycle</w:t>
+            </w:r>
+          </w:p>
         </w:tc>
       </w:tr>
     </w:tbl>
@@ -5154,7 +6150,6 @@
   <w:style w:type="character" w:default="1" w:styleId="DefaultParagraphFont">
     <w:name w:val="Default Paragraph Font"/>
     <w:uiPriority w:val="1"/>
-    <w:semiHidden/>
     <w:unhideWhenUsed/>
   </w:style>
   <w:style w:type="table" w:default="1" w:styleId="TableNormal">

</xml_diff>

<commit_message>
before fixing LoRa message Size problem
</commit_message>
<xml_diff>
--- a/Notes.docx
+++ b/Notes.docx
@@ -65,31 +65,16 @@
           </w:r>
         </w:p>
         <w:p>
-          <w:r>
-            <w:fldChar w:fldCharType="begin"/>
-          </w:r>
-          <w:r>
-            <w:instrText xml:space="preserve"> TOC \o "1-3" \h \z \u </w:instrText>
-          </w:r>
-          <w:r>
-            <w:fldChar w:fldCharType="separate"/>
-          </w:r>
-          <w:r>
-            <w:rPr>
-              <w:b/>
-              <w:bCs/>
-              <w:noProof/>
-            </w:rPr>
-            <w:t>No table of contents entries found.</w:t>
-          </w:r>
-          <w:r>
-            <w:rPr>
-              <w:b/>
-              <w:bCs/>
-              <w:noProof/>
-            </w:rPr>
-            <w:fldChar w:fldCharType="end"/>
-          </w:r>
+          <w:fldSimple w:instr=" TOC \o &quot;1-3&quot; \h \z \u ">
+            <w:r>
+              <w:rPr>
+                <w:b/>
+                <w:bCs/>
+                <w:noProof/>
+              </w:rPr>
+              <w:t>No table of contents entries found.</w:t>
+            </w:r>
+          </w:fldSimple>
         </w:p>
       </w:sdtContent>
     </w:sdt>
@@ -167,23 +152,13 @@
     <w:p/>
     <w:p>
       <w:r>
-        <w:t xml:space="preserve">1ms accuracy with lap times &lt;1minute or with </w:t>
-      </w:r>
-      <w:proofErr w:type="spellStart"/>
-      <w:r>
-        <w:t>gps</w:t>
-      </w:r>
-      <w:proofErr w:type="spellEnd"/>
-    </w:p>
-    <w:p>
-      <w:r>
-        <w:t xml:space="preserve">10ms accuracy with lap times &gt;1minute and no </w:t>
-      </w:r>
-      <w:proofErr w:type="spellStart"/>
-      <w:r>
-        <w:t>gps</w:t>
-      </w:r>
-      <w:proofErr w:type="spellEnd"/>
+        <w:t>1ms accuracy with lap times &lt;1minute or with gps</w:t>
+      </w:r>
+    </w:p>
+    <w:p>
+      <w:r>
+        <w:t>10ms accuracy with lap times &gt;1minute and no gps</w:t>
+      </w:r>
     </w:p>
     <w:p/>
     <w:p/>
@@ -321,84 +296,12 @@
     </w:p>
     <w:p>
       <w:r>
-        <w:t xml:space="preserve">The Timing Gate will have a </w:t>
-      </w:r>
-      <w:proofErr w:type="spellStart"/>
-      <w:r>
-        <w:t>Wifi</w:t>
-      </w:r>
-      <w:proofErr w:type="spellEnd"/>
-      <w:r>
-        <w:t xml:space="preserve"> Antenna, GPS Module, and Beam Break trigger. The Timing gate sends and receives TCP messages on port 5000. Sends ETC time of the gate event. Can be paired with multiple gates that also send their trigger time. Each is identified by “Serial” number. </w:t>
-      </w:r>
-      <w:proofErr w:type="gramStart"/>
-      <w:r>
-        <w:t>Server side</w:t>
-      </w:r>
-      <w:proofErr w:type="gramEnd"/>
-      <w:r>
-        <w:t xml:space="preserve"> software logs the raw events in a file for </w:t>
-      </w:r>
-      <w:proofErr w:type="gramStart"/>
-      <w:r>
-        <w:t>autosave</w:t>
-      </w:r>
-      <w:proofErr w:type="gramEnd"/>
-      <w:r>
-        <w:t xml:space="preserve"> ability and calculates sector and lap times from the raw events. Simple labels in a menu will show connected devices and </w:t>
-      </w:r>
-      <w:proofErr w:type="gramStart"/>
-      <w:r>
-        <w:t>allow</w:t>
-      </w:r>
-      <w:proofErr w:type="gramEnd"/>
-      <w:r>
-        <w:t xml:space="preserve"> to select where it is placed. Maybe in the future it’ll show gate locations.</w:t>
-      </w:r>
-    </w:p>
-    <w:p>
-      <w:r>
-        <w:t xml:space="preserve">In the same application I would also like to view the live telemetry of the car. This will consist of a UDP stream of filtered can data. This is in hopes to have a little lag as </w:t>
-      </w:r>
-      <w:proofErr w:type="gramStart"/>
-      <w:r>
-        <w:t>possible, and</w:t>
-      </w:r>
-      <w:proofErr w:type="gramEnd"/>
-      <w:r>
-        <w:t xml:space="preserve"> save </w:t>
-      </w:r>
-      <w:proofErr w:type="gramStart"/>
-      <w:r>
-        <w:t>compute</w:t>
-      </w:r>
-      <w:proofErr w:type="gramEnd"/>
-      <w:r>
-        <w:t xml:space="preserve"> for other functions. This module will also have a GPS antenna that will sync the internal clock and send the GPS coordinates of the car to the server using the same UDP connection. The Server will log </w:t>
-      </w:r>
-      <w:proofErr w:type="gramStart"/>
-      <w:r>
-        <w:t>both of these</w:t>
-      </w:r>
-      <w:proofErr w:type="gramEnd"/>
-      <w:r>
-        <w:t xml:space="preserve"> data streams and </w:t>
-      </w:r>
-      <w:proofErr w:type="gramStart"/>
-      <w:r>
-        <w:t>save</w:t>
-      </w:r>
-      <w:proofErr w:type="gramEnd"/>
-      <w:r>
-        <w:t xml:space="preserve"> to a file. Ideally the server would also graph the coordinates relative to the gates. The server will also send the Timing Gate times and any flags to the car to be transmitted over CAN to the vehicle’s dashboard. Flags will be transmitted as </w:t>
-      </w:r>
-      <w:proofErr w:type="gramStart"/>
-      <w:r>
-        <w:t>a simple integer</w:t>
-      </w:r>
-      <w:proofErr w:type="gramEnd"/>
-      <w:r>
-        <w:t>.</w:t>
+        <w:t>The Timing Gate will have a Wifi Antenna, GPS Module, and Beam Break trigger. The Timing gate sends and receives TCP messages on port 5000. Sends ETC time of the gate event. Can be paired with multiple gates that also send their trigger time. Each is identified by “Serial” number. Server side software logs the raw events in a file for autosave ability and calculates sector and lap times from the raw events. Simple labels in a menu will show connected devices and allow to select where it is placed. Maybe in the future it’ll show gate locations.</w:t>
+      </w:r>
+    </w:p>
+    <w:p>
+      <w:r>
+        <w:t>In the same application I would also like to view the live telemetry of the car. This will consist of a UDP stream of filtered can data. This is in hopes to have a little lag as possible, and save compute for other functions. This module will also have a GPS antenna that will sync the internal clock and send the GPS coordinates of the car to the server using the same UDP connection. The Server will log both of these data streams and save to a file. Ideally the server would also graph the coordinates relative to the gates. The server will also send the Timing Gate times and any flags to the car to be transmitted over CAN to the vehicle’s dashboard. Flags will be transmitted as a simple integer.</w:t>
       </w:r>
     </w:p>
     <w:p>
@@ -433,55 +336,7 @@
     </w:p>
     <w:p>
       <w:r>
-        <w:t xml:space="preserve">Eventually the wireless link might get switched to a lora system or 900mhz and just use </w:t>
-      </w:r>
-      <w:proofErr w:type="spellStart"/>
-      <w:r>
-        <w:t>wifi</w:t>
-      </w:r>
-      <w:proofErr w:type="spellEnd"/>
-      <w:r>
-        <w:t xml:space="preserve"> to create a </w:t>
-      </w:r>
-      <w:proofErr w:type="gramStart"/>
-      <w:r>
-        <w:t>high speed</w:t>
-      </w:r>
-      <w:proofErr w:type="gramEnd"/>
-      <w:r>
-        <w:t xml:space="preserve"> uplink. The live telemetry module could also work with just the </w:t>
-      </w:r>
-      <w:proofErr w:type="gramStart"/>
-      <w:r>
-        <w:t>long range</w:t>
-      </w:r>
-      <w:proofErr w:type="gramEnd"/>
-      <w:r>
-        <w:t xml:space="preserve"> link and then I have a separate data logger to micro </w:t>
-      </w:r>
-      <w:proofErr w:type="spellStart"/>
-      <w:r>
-        <w:t>sd</w:t>
-      </w:r>
-      <w:proofErr w:type="spellEnd"/>
-      <w:r>
-        <w:t xml:space="preserve"> card module that has </w:t>
-      </w:r>
-      <w:proofErr w:type="spellStart"/>
-      <w:r>
-        <w:t>wifi</w:t>
-      </w:r>
-      <w:proofErr w:type="spellEnd"/>
-      <w:r>
-        <w:t xml:space="preserve"> for </w:t>
-      </w:r>
-      <w:proofErr w:type="gramStart"/>
-      <w:r>
-        <w:t>high speed</w:t>
-      </w:r>
-      <w:proofErr w:type="gramEnd"/>
-      <w:r>
-        <w:t xml:space="preserve"> log starting, stopping, and file transfer.</w:t>
+        <w:t>Eventually the wireless link might get switched to a lora system or 900mhz and just use wifi to create a high speed uplink. The live telemetry module could also work with just the long range link and then I have a separate data logger to micro sd card module that has wifi for high speed log starting, stopping, and file transfer.</w:t>
       </w:r>
     </w:p>
     <w:p/>
@@ -526,13 +381,8 @@
       </w:r>
     </w:p>
     <w:p>
-      <w:proofErr w:type="spellStart"/>
-      <w:r>
-        <w:t>Spi</w:t>
-      </w:r>
-      <w:proofErr w:type="spellEnd"/>
-      <w:r>
-        <w:t xml:space="preserve"> Bus 8,000kbps</w:t>
+      <w:r>
+        <w:t>Spi Bus 8,000kbps</w:t>
       </w:r>
     </w:p>
     <w:p>
@@ -680,13 +530,8 @@
             <w:hideMark/>
           </w:tcPr>
           <w:p>
-            <w:proofErr w:type="spellStart"/>
-            <w:r>
-              <w:t>WiFi</w:t>
-            </w:r>
-            <w:proofErr w:type="spellEnd"/>
-            <w:r>
-              <w:t xml:space="preserve"> UDP 2.4GHz</w:t>
+            <w:r>
+              <w:t>WiFi UDP 2.4GHz</w:t>
             </w:r>
           </w:p>
         </w:tc>
@@ -724,67 +569,19 @@
         <w:ind w:firstLine="720"/>
       </w:pPr>
       <w:r>
-        <w:t xml:space="preserve">The UGA Motorsports formula team needed a way to </w:t>
-      </w:r>
-      <w:proofErr w:type="gramStart"/>
-      <w:r>
-        <w:t>accurately</w:t>
-      </w:r>
-      <w:proofErr w:type="gramEnd"/>
-      <w:r>
-        <w:t xml:space="preserve"> time and car during events such as Acceleration and </w:t>
-      </w:r>
-      <w:proofErr w:type="spellStart"/>
-      <w:r>
-        <w:t>Autox</w:t>
-      </w:r>
-      <w:proofErr w:type="spellEnd"/>
-      <w:r>
-        <w:t xml:space="preserve"> as well as </w:t>
-      </w:r>
-      <w:proofErr w:type="gramStart"/>
-      <w:r>
-        <w:t>be</w:t>
-      </w:r>
-      <w:proofErr w:type="gramEnd"/>
-      <w:r>
-        <w:t xml:space="preserve"> able to reliably view vehicle data while driving. Currently the team is using a stopwatch for timing which is quite inaccurate. Not only is the human reaction time slow and inconsistent, but the person cannot be at both the start and finish line, so the point at which they think the car crosses the line could, and normally is, inaccurate. A simple solution to this problem is a beam break timing system, but commercial products are often prohibitively expensive or don’t have the capability to do what the team needs. It would be beneficial to the team if the timing gates were able to be easily combined with engine data for easier analysis after the fact. Additionally, the current live telemetry system on the vehicle is dependent on the ECU, which limits the amount of data and speed at which it can be transmitted. The current system is also not very tolerant of bad connections, leading to it frequently going out.</w:t>
+        <w:t>The UGA Motorsports formula team needed a way to accurately time and car during events such as Acceleration and Autox as well as be able to reliably view vehicle data while driving. Currently the team is using a stopwatch for timing which is quite inaccurate. Not only is the human reaction time slow and inconsistent, but the person cannot be at both the start and finish line, so the point at which they think the car crosses the line could, and normally is, inaccurate. A simple solution to this problem is a beam break timing system, but commercial products are often prohibitively expensive or don’t have the capability to do what the team needs. It would be beneficial to the team if the timing gates were able to be easily combined with engine data for easier analysis after the fact. Additionally, the current live telemetry system on the vehicle is dependent on the ECU, which limits the amount of data and speed at which it can be transmitted. The current system is also not very tolerant of bad connections, leading to it frequently going out.</w:t>
       </w:r>
     </w:p>
     <w:p>
       <w:r>
         <w:tab/>
-        <w:t xml:space="preserve">I propose a system that combines all data acquisition into one convenient system/application that allows data to be quickly saved, viewed, synchronized, and expanded. A vehicle telemetry link capable of up to 2km (The max distance from the pit at Michigan International Speedway) for key engine statistics and timing gates capable of a typical acceleration test, or multiple sectors in an </w:t>
-      </w:r>
-      <w:proofErr w:type="spellStart"/>
-      <w:r>
-        <w:t>Autox</w:t>
-      </w:r>
-      <w:proofErr w:type="spellEnd"/>
-      <w:r>
-        <w:t xml:space="preserve"> test. Additionally, it should be a convenient way to take driver notes, record tire data, and organize test data. This will make testing documentation easier and improve the quality of data collected. Further, it will allow for easier analysis and review of testing data.</w:t>
+        <w:t>I propose a system that combines all data acquisition into one convenient system/application that allows data to be quickly saved, viewed, synchronized, and expanded. A vehicle telemetry link capable of up to 2km (The max distance from the pit at Michigan International Speedway) for key engine statistics and timing gates capable of a typical acceleration test, or multiple sectors in an Autox test. Additionally, it should be a convenient way to take driver notes, record tire data, and organize test data. This will make testing documentation easier and improve the quality of data collected. Further, it will allow for easier analysis and review of testing data.</w:t>
       </w:r>
     </w:p>
     <w:p>
       <w:r>
         <w:tab/>
-        <w:t xml:space="preserve">The core principle linking each device together is accurate GPS timing. All data will be sent with the UTC time </w:t>
-      </w:r>
-      <w:proofErr w:type="gramStart"/>
-      <w:r>
-        <w:t>accurate</w:t>
-      </w:r>
-      <w:proofErr w:type="gramEnd"/>
-      <w:r>
-        <w:t xml:space="preserve"> to the millisecond. This will </w:t>
-      </w:r>
-      <w:proofErr w:type="gramStart"/>
-      <w:r>
-        <w:t>used</w:t>
-      </w:r>
-      <w:proofErr w:type="gramEnd"/>
-      <w:r>
-        <w:t xml:space="preserve"> to calculate the time between gate triggers and to combine the engine data with those timing events. When GPS is lost, network time protocol will be used to synchronize the devices.</w:t>
+        <w:t>The core principle linking each device together is accurate GPS timing. All data will be sent with the UTC time accurate to the millisecond. This will used to calculate the time between gate triggers and to combine the engine data with those timing events. When GPS is lost, network time protocol will be used to synchronize the devices.</w:t>
       </w:r>
     </w:p>
     <w:p>
@@ -936,35 +733,14 @@
     </w:p>
     <w:p>
       <w:r>
-        <w:t xml:space="preserve">Recorded on my local home network using an </w:t>
-      </w:r>
-      <w:proofErr w:type="spellStart"/>
-      <w:r>
-        <w:t>Att</w:t>
-      </w:r>
-      <w:proofErr w:type="spellEnd"/>
-      <w:r>
-        <w:t xml:space="preserve"> router. Ping times were verified</w:t>
+        <w:t>Recorded on my local home network using an Att router. Ping times were verified</w:t>
       </w:r>
     </w:p>
     <w:p/>
     <w:p>
       <w:r>
-        <w:t xml:space="preserve">23:30:15.563 -&gt; Sync: offset = 1761103532278201800 ns (1761103532278.202 </w:t>
-      </w:r>
-      <w:proofErr w:type="spellStart"/>
-      <w:r>
-        <w:t>ms</w:t>
-      </w:r>
-      <w:proofErr w:type="spellEnd"/>
-      <w:r>
-        <w:t xml:space="preserve">), delay = 7.950 </w:t>
-      </w:r>
-      <w:proofErr w:type="spellStart"/>
-      <w:r>
-        <w:t>ms</w:t>
-      </w:r>
-      <w:proofErr w:type="spellEnd"/>
+        <w:t>23:30:15.563 -&gt; Sync: offset = 1761103532278201800 ns (1761103532278.202 ms), delay = 7.950 ms</w:t>
+      </w:r>
     </w:p>
     <w:p>
       <w:r>
@@ -978,21 +754,8 @@
     </w:p>
     <w:p>
       <w:r>
-        <w:t xml:space="preserve">23:30:16.592 -&gt; Sync: offset = 1761103532278206970 ns (1761103532278.207 </w:t>
-      </w:r>
-      <w:proofErr w:type="spellStart"/>
-      <w:r>
-        <w:t>ms</w:t>
-      </w:r>
-      <w:proofErr w:type="spellEnd"/>
-      <w:r>
-        <w:t xml:space="preserve">), delay = 10.029 </w:t>
-      </w:r>
-      <w:proofErr w:type="spellStart"/>
-      <w:r>
-        <w:t>ms</w:t>
-      </w:r>
-      <w:proofErr w:type="spellEnd"/>
+        <w:t>23:30:16.592 -&gt; Sync: offset = 1761103532278206970 ns (1761103532278.207 ms), delay = 10.029 ms</w:t>
+      </w:r>
     </w:p>
     <w:p>
       <w:r>
@@ -1006,21 +769,8 @@
     </w:p>
     <w:p>
       <w:r>
-        <w:t xml:space="preserve">23:30:17.600 -&gt; Sync: offset = 1761103532278255300 ns (1761103532278.255 </w:t>
-      </w:r>
-      <w:proofErr w:type="spellStart"/>
-      <w:r>
-        <w:t>ms</w:t>
-      </w:r>
-      <w:proofErr w:type="spellEnd"/>
-      <w:r>
-        <w:t xml:space="preserve">), delay = 8.974 </w:t>
-      </w:r>
-      <w:proofErr w:type="spellStart"/>
-      <w:r>
-        <w:t>ms</w:t>
-      </w:r>
-      <w:proofErr w:type="spellEnd"/>
+        <w:t>23:30:17.600 -&gt; Sync: offset = 1761103532278255300 ns (1761103532278.255 ms), delay = 8.974 ms</w:t>
+      </w:r>
     </w:p>
     <w:p>
       <w:r>
@@ -1034,21 +784,8 @@
     </w:p>
     <w:p>
       <w:r>
-        <w:t xml:space="preserve">23:30:18.615 -&gt; Sync: offset = 1761103532278233920 ns (1761103532278.234 </w:t>
-      </w:r>
-      <w:proofErr w:type="spellStart"/>
-      <w:r>
-        <w:t>ms</w:t>
-      </w:r>
-      <w:proofErr w:type="spellEnd"/>
-      <w:r>
-        <w:t xml:space="preserve">), delay = 8.975 </w:t>
-      </w:r>
-      <w:proofErr w:type="spellStart"/>
-      <w:r>
-        <w:t>ms</w:t>
-      </w:r>
-      <w:proofErr w:type="spellEnd"/>
+        <w:t>23:30:18.615 -&gt; Sync: offset = 1761103532278233920 ns (1761103532278.234 ms), delay = 8.975 ms</w:t>
+      </w:r>
     </w:p>
     <w:p>
       <w:r>
@@ -1062,21 +799,8 @@
     </w:p>
     <w:p>
       <w:r>
-        <w:t xml:space="preserve">23:30:19.604 -&gt; Sync: offset = 1761103532278687040 ns (1761103532278.687 </w:t>
-      </w:r>
-      <w:proofErr w:type="spellStart"/>
-      <w:r>
-        <w:t>ms</w:t>
-      </w:r>
-      <w:proofErr w:type="spellEnd"/>
-      <w:r>
-        <w:t xml:space="preserve">), delay = 13.028 </w:t>
-      </w:r>
-      <w:proofErr w:type="spellStart"/>
-      <w:r>
-        <w:t>ms</w:t>
-      </w:r>
-      <w:proofErr w:type="spellEnd"/>
+        <w:t>23:30:19.604 -&gt; Sync: offset = 1761103532278687040 ns (1761103532278.687 ms), delay = 13.028 ms</w:t>
+      </w:r>
     </w:p>
     <w:p>
       <w:r>
@@ -1091,21 +815,8 @@
     </w:p>
     <w:p>
       <w:r>
-        <w:t xml:space="preserve">23:30:20.647 -&gt; Sync: offset = 1761103532278683230 ns (1761103532278.683 </w:t>
-      </w:r>
-      <w:proofErr w:type="spellStart"/>
-      <w:r>
-        <w:t>ms</w:t>
-      </w:r>
-      <w:proofErr w:type="spellEnd"/>
-      <w:r>
-        <w:t xml:space="preserve">), delay = 10.720 </w:t>
-      </w:r>
-      <w:proofErr w:type="spellStart"/>
-      <w:r>
-        <w:t>ms</w:t>
-      </w:r>
-      <w:proofErr w:type="spellEnd"/>
+        <w:t>23:30:20.647 -&gt; Sync: offset = 1761103532278683230 ns (1761103532278.683 ms), delay = 10.720 ms</w:t>
+      </w:r>
     </w:p>
     <w:p>
       <w:r>
@@ -1119,21 +830,8 @@
     </w:p>
     <w:p>
       <w:r>
-        <w:t xml:space="preserve">23:30:21.654 -&gt; Sync: offset = 1761103532278558650 ns (1761103532278.559 </w:t>
-      </w:r>
-      <w:proofErr w:type="spellStart"/>
-      <w:r>
-        <w:t>ms</w:t>
-      </w:r>
-      <w:proofErr w:type="spellEnd"/>
-      <w:r>
-        <w:t xml:space="preserve">), delay = 7.984 </w:t>
-      </w:r>
-      <w:proofErr w:type="spellStart"/>
-      <w:r>
-        <w:t>ms</w:t>
-      </w:r>
-      <w:proofErr w:type="spellEnd"/>
+        <w:t>23:30:21.654 -&gt; Sync: offset = 1761103532278558650 ns (1761103532278.559 ms), delay = 7.984 ms</w:t>
+      </w:r>
     </w:p>
     <w:p>
       <w:r>
@@ -1147,21 +845,8 @@
     </w:p>
     <w:p>
       <w:r>
-        <w:t xml:space="preserve">23:30:22.666 -&gt; Sync: offset = 1761103532278294070 ns (1761103532278.294 </w:t>
-      </w:r>
-      <w:proofErr w:type="spellStart"/>
-      <w:r>
-        <w:t>ms</w:t>
-      </w:r>
-      <w:proofErr w:type="spellEnd"/>
-      <w:r>
-        <w:t xml:space="preserve">), delay = 9.001 </w:t>
-      </w:r>
-      <w:proofErr w:type="spellStart"/>
-      <w:r>
-        <w:t>ms</w:t>
-      </w:r>
-      <w:proofErr w:type="spellEnd"/>
+        <w:t>23:30:22.666 -&gt; Sync: offset = 1761103532278294070 ns (1761103532278.294 ms), delay = 9.001 ms</w:t>
+      </w:r>
     </w:p>
     <w:p>
       <w:r>
@@ -1175,21 +860,8 @@
     </w:p>
     <w:p>
       <w:r>
-        <w:t xml:space="preserve">23:30:23.668 -&gt; Sync: offset = 1761103532278233590 ns (1761103532278.234 </w:t>
-      </w:r>
-      <w:proofErr w:type="spellStart"/>
-      <w:r>
-        <w:t>ms</w:t>
-      </w:r>
-      <w:proofErr w:type="spellEnd"/>
-      <w:r>
-        <w:t xml:space="preserve">), delay = 9.057 </w:t>
-      </w:r>
-      <w:proofErr w:type="spellStart"/>
-      <w:r>
-        <w:t>ms</w:t>
-      </w:r>
-      <w:proofErr w:type="spellEnd"/>
+        <w:t>23:30:23.668 -&gt; Sync: offset = 1761103532278233590 ns (1761103532278.234 ms), delay = 9.057 ms</w:t>
+      </w:r>
     </w:p>
     <w:p>
       <w:r>
@@ -1203,21 +875,8 @@
     </w:p>
     <w:p>
       <w:r>
-        <w:t xml:space="preserve">23:30:24.680 -&gt; Sync: offset = 1761103532277973340 ns (1761103532277.973 </w:t>
-      </w:r>
-      <w:proofErr w:type="spellStart"/>
-      <w:r>
-        <w:t>ms</w:t>
-      </w:r>
-      <w:proofErr w:type="spellEnd"/>
-      <w:r>
-        <w:t xml:space="preserve">), delay = 11.028 </w:t>
-      </w:r>
-      <w:proofErr w:type="spellStart"/>
-      <w:r>
-        <w:t>ms</w:t>
-      </w:r>
-      <w:proofErr w:type="spellEnd"/>
+        <w:t>23:30:24.680 -&gt; Sync: offset = 1761103532277973340 ns (1761103532277.973 ms), delay = 11.028 ms</w:t>
+      </w:r>
     </w:p>
     <w:p>
       <w:r>
@@ -1231,21 +890,8 @@
     </w:p>
     <w:p>
       <w:r>
-        <w:t xml:space="preserve">23:30:25.682 -&gt; Sync: offset = 1761103532278371060 ns (1761103532278.371 </w:t>
-      </w:r>
-      <w:proofErr w:type="spellStart"/>
-      <w:r>
-        <w:t>ms</w:t>
-      </w:r>
-      <w:proofErr w:type="spellEnd"/>
-      <w:r>
-        <w:t xml:space="preserve">), delay = 14.058 </w:t>
-      </w:r>
-      <w:proofErr w:type="spellStart"/>
-      <w:r>
-        <w:t>ms</w:t>
-      </w:r>
-      <w:proofErr w:type="spellEnd"/>
+        <w:t>23:30:25.682 -&gt; Sync: offset = 1761103532278371060 ns (1761103532278.371 ms), delay = 14.058 ms</w:t>
+      </w:r>
     </w:p>
     <w:p>
       <w:r>
@@ -1260,21 +906,8 @@
     </w:p>
     <w:p>
       <w:r>
-        <w:t xml:space="preserve">23:30:26.687 -&gt; Sync: offset = 1761103532278007080 ns (1761103532278.007 </w:t>
-      </w:r>
-      <w:proofErr w:type="spellStart"/>
-      <w:r>
-        <w:t>ms</w:t>
-      </w:r>
-      <w:proofErr w:type="spellEnd"/>
-      <w:r>
-        <w:t xml:space="preserve">), delay = 11.508 </w:t>
-      </w:r>
-      <w:proofErr w:type="spellStart"/>
-      <w:r>
-        <w:t>ms</w:t>
-      </w:r>
-      <w:proofErr w:type="spellEnd"/>
+        <w:t>23:30:26.687 -&gt; Sync: offset = 1761103532278007080 ns (1761103532278.007 ms), delay = 11.508 ms</w:t>
+      </w:r>
     </w:p>
     <w:p>
       <w:r>
@@ -1288,21 +921,8 @@
     </w:p>
     <w:p>
       <w:r>
-        <w:t xml:space="preserve">23:30:27.729 -&gt; Sync: offset = 1761103532278125900 ns (1761103532278.126 </w:t>
-      </w:r>
-      <w:proofErr w:type="spellStart"/>
-      <w:r>
-        <w:t>ms</w:t>
-      </w:r>
-      <w:proofErr w:type="spellEnd"/>
-      <w:r>
-        <w:t xml:space="preserve">), delay = 9.061 </w:t>
-      </w:r>
-      <w:proofErr w:type="spellStart"/>
-      <w:r>
-        <w:t>ms</w:t>
-      </w:r>
-      <w:proofErr w:type="spellEnd"/>
+        <w:t>23:30:27.729 -&gt; Sync: offset = 1761103532278125900 ns (1761103532278.126 ms), delay = 9.061 ms</w:t>
+      </w:r>
     </w:p>
     <w:p>
       <w:r>
@@ -1316,21 +936,8 @@
     </w:p>
     <w:p>
       <w:r>
-        <w:t xml:space="preserve">23:30:28.736 -&gt; Sync: offset = 1761103532277785260 ns (1761103532277.785 </w:t>
-      </w:r>
-      <w:proofErr w:type="spellStart"/>
-      <w:r>
-        <w:t>ms</w:t>
-      </w:r>
-      <w:proofErr w:type="spellEnd"/>
-      <w:r>
-        <w:t xml:space="preserve">), delay = 10.694 </w:t>
-      </w:r>
-      <w:proofErr w:type="spellStart"/>
-      <w:r>
-        <w:t>ms</w:t>
-      </w:r>
-      <w:proofErr w:type="spellEnd"/>
+        <w:t>23:30:28.736 -&gt; Sync: offset = 1761103532277785260 ns (1761103532277.785 ms), delay = 10.694 ms</w:t>
+      </w:r>
     </w:p>
     <w:p>
       <w:r>
@@ -1344,21 +951,8 @@
     </w:p>
     <w:p>
       <w:r>
-        <w:t xml:space="preserve">23:30:29.758 -&gt; Sync: offset = 1761103532277498740 ns (1761103532277.499 </w:t>
-      </w:r>
-      <w:proofErr w:type="spellStart"/>
-      <w:r>
-        <w:t>ms</w:t>
-      </w:r>
-      <w:proofErr w:type="spellEnd"/>
-      <w:r>
-        <w:t xml:space="preserve">), delay = 9.159 </w:t>
-      </w:r>
-      <w:proofErr w:type="spellStart"/>
-      <w:r>
-        <w:t>ms</w:t>
-      </w:r>
-      <w:proofErr w:type="spellEnd"/>
+        <w:t>23:30:29.758 -&gt; Sync: offset = 1761103532277498740 ns (1761103532277.499 ms), delay = 9.159 ms</w:t>
+      </w:r>
     </w:p>
     <w:p>
       <w:r>
@@ -1384,15 +978,7 @@
     <w:p/>
     <w:p>
       <w:r>
-        <w:t xml:space="preserve">The above results from the NTP code </w:t>
-      </w:r>
-      <w:proofErr w:type="gramStart"/>
-      <w:r>
-        <w:t>shows</w:t>
-      </w:r>
-      <w:proofErr w:type="gramEnd"/>
-      <w:r>
-        <w:t xml:space="preserve"> normal delay and offset jitter, consistent with other NTP implementations.</w:t>
+        <w:t>The above results from the NTP code shows normal delay and offset jitter, consistent with other NTP implementations.</w:t>
       </w:r>
     </w:p>
     <w:p/>
@@ -1405,29 +991,8 @@
         <w:br/>
       </w:r>
       <w:r>
-        <w:t xml:space="preserve">09:20:41.858 -&gt; Sync: offset=1761311994438.293 </w:t>
-      </w:r>
-      <w:proofErr w:type="spellStart"/>
-      <w:r>
-        <w:t>ms</w:t>
-      </w:r>
-      <w:proofErr w:type="spellEnd"/>
-      <w:r>
-        <w:t xml:space="preserve">, smoothed=1761311994439.823 </w:t>
-      </w:r>
-      <w:proofErr w:type="spellStart"/>
-      <w:r>
-        <w:t>ms</w:t>
-      </w:r>
-      <w:proofErr w:type="spellEnd"/>
-      <w:r>
-        <w:t xml:space="preserve">, delay=9.474 </w:t>
-      </w:r>
-      <w:proofErr w:type="spellStart"/>
-      <w:r>
-        <w:t>ms</w:t>
-      </w:r>
-      <w:proofErr w:type="spellEnd"/>
+        <w:t>09:20:41.858 -&gt; Sync: offset=1761311994438.293 ms, smoothed=1761311994439.823 ms, delay=9.474 ms</w:t>
+      </w:r>
     </w:p>
     <w:p>
       <w:r>
@@ -1441,15 +1006,7 @@
     </w:p>
     <w:p>
       <w:r>
-        <w:t xml:space="preserve">09:20:42.089 -&gt; 1000005 </w:t>
-      </w:r>
-      <w:proofErr w:type="gramStart"/>
-      <w:r>
-        <w:t xml:space="preserve">  ,</w:t>
-      </w:r>
-      <w:proofErr w:type="gramEnd"/>
-      <w:r>
-        <w:t xml:space="preserve">   999951</w:t>
+        <w:t>09:20:42.089 -&gt; 1000005   ,   999951</w:t>
       </w:r>
     </w:p>
     <w:p>
@@ -1459,29 +1016,8 @@
     </w:p>
     <w:p>
       <w:r>
-        <w:t xml:space="preserve">09:20:42.948 -&gt; Sync: offset=1761311994437.480 </w:t>
-      </w:r>
-      <w:proofErr w:type="spellStart"/>
-      <w:r>
-        <w:t>ms</w:t>
-      </w:r>
-      <w:proofErr w:type="spellEnd"/>
-      <w:r>
-        <w:t xml:space="preserve">, smoothed=1761311994439.745 </w:t>
-      </w:r>
-      <w:proofErr w:type="spellStart"/>
-      <w:r>
-        <w:t>ms</w:t>
-      </w:r>
-      <w:proofErr w:type="spellEnd"/>
-      <w:r>
-        <w:t xml:space="preserve">, delay=7.701 </w:t>
-      </w:r>
-      <w:proofErr w:type="spellStart"/>
-      <w:r>
-        <w:t>ms</w:t>
-      </w:r>
-      <w:proofErr w:type="spellEnd"/>
+        <w:t>09:20:42.948 -&gt; Sync: offset=1761311994437.480 ms, smoothed=1761311994439.745 ms, delay=7.701 ms</w:t>
+      </w:r>
     </w:p>
     <w:p>
       <w:r>
@@ -1495,42 +1031,13 @@
     </w:p>
     <w:p>
       <w:r>
-        <w:t xml:space="preserve">09:20:43.087 -&gt; 1000007 </w:t>
-      </w:r>
-      <w:proofErr w:type="gramStart"/>
-      <w:r>
-        <w:t xml:space="preserve">  ,</w:t>
-      </w:r>
-      <w:proofErr w:type="gramEnd"/>
-      <w:r>
-        <w:t xml:space="preserve">   999929</w:t>
-      </w:r>
-    </w:p>
-    <w:p>
-      <w:r>
-        <w:t xml:space="preserve">09:20:43.953 -&gt; Sync: offset=1761311994437.582 </w:t>
-      </w:r>
-      <w:proofErr w:type="spellStart"/>
-      <w:r>
-        <w:t>ms</w:t>
-      </w:r>
-      <w:proofErr w:type="spellEnd"/>
-      <w:r>
-        <w:t xml:space="preserve">, smoothed=1761311994439.702 </w:t>
-      </w:r>
-      <w:proofErr w:type="spellStart"/>
-      <w:r>
-        <w:t>ms</w:t>
-      </w:r>
-      <w:proofErr w:type="spellEnd"/>
-      <w:r>
-        <w:t xml:space="preserve">, delay=8.490 </w:t>
-      </w:r>
-      <w:proofErr w:type="spellStart"/>
-      <w:r>
-        <w:t>ms</w:t>
-      </w:r>
-      <w:proofErr w:type="spellEnd"/>
+        <w:t>09:20:43.087 -&gt; 1000007   ,   999929</w:t>
+      </w:r>
+    </w:p>
+    <w:p>
+      <w:r>
+        <w:t>09:20:43.953 -&gt; Sync: offset=1761311994437.582 ms, smoothed=1761311994439.702 ms, delay=8.490 ms</w:t>
+      </w:r>
     </w:p>
     <w:p>
       <w:r>
@@ -1544,42 +1051,13 @@
     </w:p>
     <w:p>
       <w:r>
-        <w:t xml:space="preserve">09:20:44.102 -&gt; 1000007 </w:t>
-      </w:r>
-      <w:proofErr w:type="gramStart"/>
-      <w:r>
-        <w:t xml:space="preserve">  ,</w:t>
-      </w:r>
-      <w:proofErr w:type="gramEnd"/>
-      <w:r>
-        <w:t xml:space="preserve">   999964</w:t>
-      </w:r>
-    </w:p>
-    <w:p>
-      <w:r>
-        <w:t xml:space="preserve">09:20:44.937 -&gt; Sync: offset=1761311994436.826 </w:t>
-      </w:r>
-      <w:proofErr w:type="spellStart"/>
-      <w:r>
-        <w:t>ms</w:t>
-      </w:r>
-      <w:proofErr w:type="spellEnd"/>
-      <w:r>
-        <w:t xml:space="preserve">, smoothed=1761311994439.634 </w:t>
-      </w:r>
-      <w:proofErr w:type="spellStart"/>
-      <w:r>
-        <w:t>ms</w:t>
-      </w:r>
-      <w:proofErr w:type="spellEnd"/>
-      <w:r>
-        <w:t xml:space="preserve">, delay=11.934 </w:t>
-      </w:r>
-      <w:proofErr w:type="spellStart"/>
-      <w:r>
-        <w:t>ms</w:t>
-      </w:r>
-      <w:proofErr w:type="spellEnd"/>
+        <w:t>09:20:44.102 -&gt; 1000007   ,   999964</w:t>
+      </w:r>
+    </w:p>
+    <w:p>
+      <w:r>
+        <w:t>09:20:44.937 -&gt; Sync: offset=1761311994436.826 ms, smoothed=1761311994439.634 ms, delay=11.934 ms</w:t>
+      </w:r>
     </w:p>
     <w:p>
       <w:r>
@@ -1593,42 +1071,13 @@
     </w:p>
     <w:p>
       <w:r>
-        <w:t xml:space="preserve">09:20:45.090 -&gt; 1000006 </w:t>
-      </w:r>
-      <w:proofErr w:type="gramStart"/>
-      <w:r>
-        <w:t xml:space="preserve">  ,</w:t>
-      </w:r>
-      <w:proofErr w:type="gramEnd"/>
-      <w:r>
-        <w:t xml:space="preserve">   999937</w:t>
-      </w:r>
-    </w:p>
-    <w:p>
-      <w:r>
-        <w:t xml:space="preserve">09:20:45.962 -&gt; Sync: offset=1761311994439.557 </w:t>
-      </w:r>
-      <w:proofErr w:type="spellStart"/>
-      <w:r>
-        <w:t>ms</w:t>
-      </w:r>
-      <w:proofErr w:type="spellEnd"/>
-      <w:r>
-        <w:t xml:space="preserve">, smoothed=1761311994439.657 </w:t>
-      </w:r>
-      <w:proofErr w:type="spellStart"/>
-      <w:r>
-        <w:t>ms</w:t>
-      </w:r>
-      <w:proofErr w:type="spellEnd"/>
-      <w:r>
-        <w:t xml:space="preserve">, delay=12.552 </w:t>
-      </w:r>
-      <w:proofErr w:type="spellStart"/>
-      <w:r>
-        <w:t>ms</w:t>
-      </w:r>
-      <w:proofErr w:type="spellEnd"/>
+        <w:t>09:20:45.090 -&gt; 1000006   ,   999937</w:t>
+      </w:r>
+    </w:p>
+    <w:p>
+      <w:r>
+        <w:t>09:20:45.962 -&gt; Sync: offset=1761311994439.557 ms, smoothed=1761311994439.657 ms, delay=12.552 ms</w:t>
+      </w:r>
     </w:p>
     <w:p>
       <w:r>
@@ -1642,15 +1091,7 @@
     </w:p>
     <w:p>
       <w:r>
-        <w:t xml:space="preserve">09:20:46.111 -&gt; 1000006 </w:t>
-      </w:r>
-      <w:proofErr w:type="gramStart"/>
-      <w:r>
-        <w:t xml:space="preserve">  ,</w:t>
-      </w:r>
-      <w:proofErr w:type="gramEnd"/>
-      <w:r>
-        <w:t xml:space="preserve">   1000029</w:t>
+        <w:t>09:20:46.111 -&gt; 1000006   ,   1000029</w:t>
       </w:r>
     </w:p>
     <w:p>
@@ -1671,42 +1112,13 @@
     </w:p>
     <w:p>
       <w:r>
-        <w:t xml:space="preserve">09:20:47.103 -&gt; 1000007 </w:t>
-      </w:r>
-      <w:proofErr w:type="gramStart"/>
-      <w:r>
-        <w:t xml:space="preserve">  ,</w:t>
-      </w:r>
-      <w:proofErr w:type="gramEnd"/>
-      <w:r>
-        <w:t xml:space="preserve">   1000008</w:t>
-      </w:r>
-    </w:p>
-    <w:p>
-      <w:r>
-        <w:t xml:space="preserve">09:20:48.066 -&gt; Sync: offset=1761311994438.451 </w:t>
-      </w:r>
-      <w:proofErr w:type="spellStart"/>
-      <w:r>
-        <w:t>ms</w:t>
-      </w:r>
-      <w:proofErr w:type="spellEnd"/>
-      <w:r>
-        <w:t xml:space="preserve">, smoothed=1761311994439.551 </w:t>
-      </w:r>
-      <w:proofErr w:type="spellStart"/>
-      <w:r>
-        <w:t>ms</w:t>
-      </w:r>
-      <w:proofErr w:type="spellEnd"/>
-      <w:r>
-        <w:t xml:space="preserve">, delay=11.466 </w:t>
-      </w:r>
-      <w:proofErr w:type="spellStart"/>
-      <w:r>
-        <w:t>ms</w:t>
-      </w:r>
-      <w:proofErr w:type="spellEnd"/>
+        <w:t>09:20:47.103 -&gt; 1000007   ,   1000008</w:t>
+      </w:r>
+    </w:p>
+    <w:p>
+      <w:r>
+        <w:t>09:20:48.066 -&gt; Sync: offset=1761311994438.451 ms, smoothed=1761311994439.551 ms, delay=11.466 ms</w:t>
+      </w:r>
     </w:p>
     <w:p>
       <w:r>
@@ -1720,42 +1132,13 @@
     </w:p>
     <w:p>
       <w:r>
-        <w:t xml:space="preserve">09:20:48.105 -&gt; 1000006 </w:t>
-      </w:r>
-      <w:proofErr w:type="gramStart"/>
-      <w:r>
-        <w:t xml:space="preserve">  ,</w:t>
-      </w:r>
-      <w:proofErr w:type="gramEnd"/>
-      <w:r>
-        <w:t xml:space="preserve">   999900</w:t>
-      </w:r>
-    </w:p>
-    <w:p>
-      <w:r>
-        <w:t xml:space="preserve">09:20:49.076 -&gt; Sync: offset=1761311994437.802 </w:t>
-      </w:r>
-      <w:proofErr w:type="spellStart"/>
-      <w:r>
-        <w:t>ms</w:t>
-      </w:r>
-      <w:proofErr w:type="spellEnd"/>
-      <w:r>
-        <w:t xml:space="preserve">, smoothed=1761311994439.495 </w:t>
-      </w:r>
-      <w:proofErr w:type="spellStart"/>
-      <w:r>
-        <w:t>ms</w:t>
-      </w:r>
-      <w:proofErr w:type="spellEnd"/>
-      <w:r>
-        <w:t xml:space="preserve">, delay=9.490 </w:t>
-      </w:r>
-      <w:proofErr w:type="spellStart"/>
-      <w:r>
-        <w:t>ms</w:t>
-      </w:r>
-      <w:proofErr w:type="spellEnd"/>
+        <w:t>09:20:48.105 -&gt; 1000006   ,   999900</w:t>
+      </w:r>
+    </w:p>
+    <w:p>
+      <w:r>
+        <w:t>09:20:49.076 -&gt; Sync: offset=1761311994437.802 ms, smoothed=1761311994439.495 ms, delay=9.490 ms</w:t>
+      </w:r>
     </w:p>
     <w:p>
       <w:r>
@@ -1769,46 +1152,14 @@
     </w:p>
     <w:p>
       <w:r>
-        <w:t xml:space="preserve">09:20:49.076 -&gt; 1000005 </w:t>
-      </w:r>
-      <w:proofErr w:type="gramStart"/>
-      <w:r>
-        <w:t xml:space="preserve">  ,</w:t>
-      </w:r>
-      <w:proofErr w:type="gramEnd"/>
-      <w:r>
-        <w:t xml:space="preserve">   999949</w:t>
+        <w:t>09:20:49.076 -&gt; 1000005   ,   999949</w:t>
       </w:r>
     </w:p>
     <w:p/>
     <w:p/>
     <w:p>
       <w:r>
-        <w:t xml:space="preserve">Conclusion, NTP is </w:t>
-      </w:r>
-      <w:proofErr w:type="spellStart"/>
-      <w:r>
-        <w:t>waaayyyyy</w:t>
-      </w:r>
-      <w:proofErr w:type="spellEnd"/>
-      <w:r>
-        <w:t xml:space="preserve"> worse than GPS PPS. Just from this quick test </w:t>
-      </w:r>
-      <w:proofErr w:type="gramStart"/>
-      <w:r>
-        <w:t>its</w:t>
-      </w:r>
-      <w:proofErr w:type="gramEnd"/>
-      <w:r>
-        <w:t xml:space="preserve"> around 50 microseconds off every second, which is substantial drift for my application in the timing gates. Time change smoothing is going to be needed, and more research needs to be done to see how well two devices can sync time. </w:t>
-      </w:r>
-      <w:proofErr w:type="gramStart"/>
-      <w:r>
-        <w:t>As long as</w:t>
-      </w:r>
-      <w:proofErr w:type="gramEnd"/>
-      <w:r>
-        <w:t xml:space="preserve"> they can achieve millisecond accuracy then this method will be acceptable. Clock speed correction might also be needed, but its looking like NTP is too imprecise to do this kind of calculation.</w:t>
+        <w:t>Conclusion, NTP is waaayyyyy worse than GPS PPS. Just from this quick test its around 50 microseconds off every second, which is substantial drift for my application in the timing gates. Time change smoothing is going to be needed, and more research needs to be done to see how well two devices can sync time. As long as they can achieve millisecond accuracy then this method will be acceptable. Clock speed correction might also be needed, but its looking like NTP is too imprecise to do this kind of calculation.</w:t>
       </w:r>
     </w:p>
     <w:p/>
@@ -1820,29 +1171,8 @@
     </w:p>
     <w:p>
       <w:r>
-        <w:t xml:space="preserve">01:29:25.111 -&gt; Sync: offset=1761456213835.237 </w:t>
-      </w:r>
-      <w:proofErr w:type="spellStart"/>
-      <w:r>
-        <w:t>ms</w:t>
-      </w:r>
-      <w:proofErr w:type="spellEnd"/>
-      <w:r>
-        <w:t xml:space="preserve">, smoothed=1761456213836.796 </w:t>
-      </w:r>
-      <w:proofErr w:type="spellStart"/>
-      <w:r>
-        <w:t>ms</w:t>
-      </w:r>
-      <w:proofErr w:type="spellEnd"/>
-      <w:r>
-        <w:t xml:space="preserve">, delay=9.099 </w:t>
-      </w:r>
-      <w:proofErr w:type="spellStart"/>
-      <w:r>
-        <w:t>ms</w:t>
-      </w:r>
-      <w:proofErr w:type="spellEnd"/>
+        <w:t>01:29:25.111 -&gt; Sync: offset=1761456213835.237 ms, smoothed=1761456213836.796 ms, delay=9.099 ms</w:t>
+      </w:r>
     </w:p>
     <w:p>
       <w:r>
@@ -1851,29 +1181,13 @@
     </w:p>
     <w:p>
       <w:r>
-        <w:t xml:space="preserve">01:29:25.111 -&gt; Interval: 1000007, </w:t>
-      </w:r>
-      <w:proofErr w:type="spellStart"/>
-      <w:r>
-        <w:t>GPSMicros</w:t>
-      </w:r>
-      <w:proofErr w:type="spellEnd"/>
-      <w:r>
-        <w:t>: 1761456565000096, Diff: -77643</w:t>
+        <w:t>01:29:25.111 -&gt; Interval: 1000007, GPSMicros: 1761456565000096, Diff: -77643</w:t>
       </w:r>
     </w:p>
     <w:p>
       <w:r>
         <w:lastRenderedPageBreak/>
-        <w:t xml:space="preserve">01:29:26.082 -&gt; Interval: 1000004, </w:t>
-      </w:r>
-      <w:proofErr w:type="spellStart"/>
-      <w:r>
-        <w:t>GPSMicros</w:t>
-      </w:r>
-      <w:proofErr w:type="spellEnd"/>
-      <w:r>
-        <w:t>: 1761456566000183, Diff: -77618</w:t>
+        <w:t>01:29:26.082 -&gt; Interval: 1000004, GPSMicros: 1761456566000183, Diff: -77618</w:t>
       </w:r>
     </w:p>
     <w:p>
@@ -1888,15 +1202,7 @@
     </w:p>
     <w:p>
       <w:r>
-        <w:t xml:space="preserve">01:29:27.088 -&gt; Interval: 1000008, </w:t>
-      </w:r>
-      <w:proofErr w:type="spellStart"/>
-      <w:r>
-        <w:t>GPSMicros</w:t>
-      </w:r>
-      <w:proofErr w:type="spellEnd"/>
-      <w:r>
-        <w:t>: 1761456567000181, Diff: -77573</w:t>
+        <w:t>01:29:27.088 -&gt; Interval: 1000008, GPSMicros: 1761456567000181, Diff: -77573</w:t>
       </w:r>
     </w:p>
     <w:p>
@@ -1921,15 +1227,7 @@
     </w:p>
     <w:p>
       <w:r>
-        <w:t xml:space="preserve">01:29:28.092 -&gt; Interval: 1000005, </w:t>
-      </w:r>
-      <w:proofErr w:type="spellStart"/>
-      <w:r>
-        <w:t>GPSMicros</w:t>
-      </w:r>
-      <w:proofErr w:type="spellEnd"/>
-      <w:r>
-        <w:t>: 1761456568000183, Diff: -77535</w:t>
+        <w:t>01:29:28.092 -&gt; Interval: 1000005, GPSMicros: 1761456568000183, Diff: -77535</w:t>
       </w:r>
     </w:p>
     <w:p>
@@ -1944,29 +1242,8 @@
     </w:p>
     <w:p>
       <w:r>
-        <w:t xml:space="preserve">01:29:28.422 -&gt; Sync: offset=1761456213840.810 </w:t>
-      </w:r>
-      <w:proofErr w:type="spellStart"/>
-      <w:r>
-        <w:t>ms</w:t>
-      </w:r>
-      <w:proofErr w:type="spellEnd"/>
-      <w:r>
-        <w:t xml:space="preserve">, smoothed=1761456213836.752 </w:t>
-      </w:r>
-      <w:proofErr w:type="spellStart"/>
-      <w:r>
-        <w:t>ms</w:t>
-      </w:r>
-      <w:proofErr w:type="spellEnd"/>
-      <w:r>
-        <w:t xml:space="preserve">, delay=21.928 </w:t>
-      </w:r>
-      <w:proofErr w:type="spellStart"/>
-      <w:r>
-        <w:t>ms</w:t>
-      </w:r>
-      <w:proofErr w:type="spellEnd"/>
+        <w:t>01:29:28.422 -&gt; Sync: offset=1761456213840.810 ms, smoothed=1761456213836.752 ms, delay=21.928 ms</w:t>
+      </w:r>
     </w:p>
     <w:p>
       <w:r>
@@ -1975,42 +1252,13 @@
     </w:p>
     <w:p>
       <w:r>
-        <w:t xml:space="preserve">01:29:29.104 -&gt; Interval: 1000006, </w:t>
-      </w:r>
-      <w:proofErr w:type="spellStart"/>
-      <w:r>
-        <w:t>GPSMicros</w:t>
-      </w:r>
-      <w:proofErr w:type="spellEnd"/>
-      <w:r>
-        <w:t>: 1761456569000183, Diff: -77497</w:t>
-      </w:r>
-    </w:p>
-    <w:p>
-      <w:r>
-        <w:t xml:space="preserve">01:29:29.423 -&gt; Sync: offset=1761456213833.554 </w:t>
-      </w:r>
-      <w:proofErr w:type="spellStart"/>
-      <w:r>
-        <w:t>ms</w:t>
-      </w:r>
-      <w:proofErr w:type="spellEnd"/>
-      <w:r>
-        <w:t xml:space="preserve">, smoothed=1761456213836.489 </w:t>
-      </w:r>
-      <w:proofErr w:type="spellStart"/>
-      <w:r>
-        <w:t>ms</w:t>
-      </w:r>
-      <w:proofErr w:type="spellEnd"/>
-      <w:r>
-        <w:t xml:space="preserve">, delay=11.387 </w:t>
-      </w:r>
-      <w:proofErr w:type="spellStart"/>
-      <w:r>
-        <w:t>ms</w:t>
-      </w:r>
-      <w:proofErr w:type="spellEnd"/>
+        <w:t>01:29:29.104 -&gt; Interval: 1000006, GPSMicros: 1761456569000183, Diff: -77497</w:t>
+      </w:r>
+    </w:p>
+    <w:p>
+      <w:r>
+        <w:t>01:29:29.423 -&gt; Sync: offset=1761456213833.554 ms, smoothed=1761456213836.489 ms, delay=11.387 ms</w:t>
+      </w:r>
     </w:p>
     <w:p>
       <w:r>
@@ -2019,42 +1267,13 @@
     </w:p>
     <w:p>
       <w:r>
-        <w:t xml:space="preserve">01:29:30.116 -&gt; Interval: 1000006, </w:t>
-      </w:r>
-      <w:proofErr w:type="spellStart"/>
-      <w:r>
-        <w:t>GPSMicros</w:t>
-      </w:r>
-      <w:proofErr w:type="spellEnd"/>
-      <w:r>
-        <w:t>: 1761456570000184, Diff: -77418</w:t>
-      </w:r>
-    </w:p>
-    <w:p>
-      <w:r>
-        <w:t xml:space="preserve">01:29:30.402 -&gt; Sync: offset=1761456213834.844 </w:t>
-      </w:r>
-      <w:proofErr w:type="spellStart"/>
-      <w:r>
-        <w:t>ms</w:t>
-      </w:r>
-      <w:proofErr w:type="spellEnd"/>
-      <w:r>
-        <w:t xml:space="preserve">, smoothed=1761456213836.390 </w:t>
-      </w:r>
-      <w:proofErr w:type="spellStart"/>
-      <w:r>
-        <w:t>ms</w:t>
-      </w:r>
-      <w:proofErr w:type="spellEnd"/>
-      <w:r>
-        <w:t xml:space="preserve">, delay=8.363 </w:t>
-      </w:r>
-      <w:proofErr w:type="spellStart"/>
-      <w:r>
-        <w:t>ms</w:t>
-      </w:r>
-      <w:proofErr w:type="spellEnd"/>
+        <w:t>01:29:30.116 -&gt; Interval: 1000006, GPSMicros: 1761456570000184, Diff: -77418</w:t>
+      </w:r>
+    </w:p>
+    <w:p>
+      <w:r>
+        <w:t>01:29:30.402 -&gt; Sync: offset=1761456213834.844 ms, smoothed=1761456213836.390 ms, delay=8.363 ms</w:t>
+      </w:r>
     </w:p>
     <w:p>
       <w:r>
@@ -2063,15 +1282,7 @@
     </w:p>
     <w:p>
       <w:r>
-        <w:t xml:space="preserve">01:29:31.109 -&gt; Interval: 1000007, </w:t>
-      </w:r>
-      <w:proofErr w:type="spellStart"/>
-      <w:r>
-        <w:t>GPSMicros</w:t>
-      </w:r>
-      <w:proofErr w:type="spellEnd"/>
-      <w:r>
-        <w:t>: 1761456571000182, Diff: -77337</w:t>
+        <w:t>01:29:31.109 -&gt; Interval: 1000007, GPSMicros: 1761456571000182, Diff: -77337</w:t>
       </w:r>
     </w:p>
     <w:p>
@@ -2086,15 +1297,7 @@
     </w:p>
     <w:p>
       <w:r>
-        <w:t xml:space="preserve">01:29:32.100 -&gt; Interval: 1000005, </w:t>
-      </w:r>
-      <w:proofErr w:type="spellStart"/>
-      <w:r>
-        <w:t>GPSMicros</w:t>
-      </w:r>
-      <w:proofErr w:type="spellEnd"/>
-      <w:r>
-        <w:t>: 1761456572000180, Diff: -77271</w:t>
+        <w:t>01:29:32.100 -&gt; Interval: 1000005, GPSMicros: 1761456572000180, Diff: -77271</w:t>
       </w:r>
     </w:p>
     <w:p>
@@ -2120,15 +1323,7 @@
     </w:p>
     <w:p>
       <w:r>
-        <w:t xml:space="preserve">01:29:33.082 -&gt; Interval: 1000007, </w:t>
-      </w:r>
-      <w:proofErr w:type="spellStart"/>
-      <w:r>
-        <w:t>GPSMicros</w:t>
-      </w:r>
-      <w:proofErr w:type="spellEnd"/>
-      <w:r>
-        <w:t>: 1761456573000175, Diff: -77221</w:t>
+        <w:t>01:29:33.082 -&gt; Interval: 1000007, GPSMicros: 1761456573000175, Diff: -77221</w:t>
       </w:r>
     </w:p>
     <w:p>
@@ -2143,29 +1338,8 @@
     </w:p>
     <w:p>
       <w:r>
-        <w:t xml:space="preserve">01:29:33.745 -&gt; Sync: offset=1761456213836.715 </w:t>
-      </w:r>
-      <w:proofErr w:type="spellStart"/>
-      <w:r>
-        <w:t>ms</w:t>
-      </w:r>
-      <w:proofErr w:type="spellEnd"/>
-      <w:r>
-        <w:t xml:space="preserve">, smoothed=1761456213836.272 </w:t>
-      </w:r>
-      <w:proofErr w:type="spellStart"/>
-      <w:r>
-        <w:t>ms</w:t>
-      </w:r>
-      <w:proofErr w:type="spellEnd"/>
-      <w:r>
-        <w:t xml:space="preserve">, delay=19.253 </w:t>
-      </w:r>
-      <w:proofErr w:type="spellStart"/>
-      <w:r>
-        <w:t>ms</w:t>
-      </w:r>
-      <w:proofErr w:type="spellEnd"/>
+        <w:t>01:29:33.745 -&gt; Sync: offset=1761456213836.715 ms, smoothed=1761456213836.272 ms, delay=19.253 ms</w:t>
+      </w:r>
     </w:p>
     <w:p>
       <w:r>
@@ -2283,15 +1457,7 @@
     <w:p/>
     <w:p>
       <w:r>
-        <w:t xml:space="preserve">RYLR993_lite RYLR993 868/915MHz </w:t>
-      </w:r>
-      <w:proofErr w:type="spellStart"/>
-      <w:r>
-        <w:t>LoRaWAN</w:t>
-      </w:r>
-      <w:proofErr w:type="spellEnd"/>
-      <w:r>
-        <w:t>® &amp; Proprietary Dual mode Transceiver antenna module long distance! FCC CE MIC NCC Certification</w:t>
+        <w:t>RYLR993_lite RYLR993 868/915MHz LoRaWAN® &amp; Proprietary Dual mode Transceiver antenna module long distance! FCC CE MIC NCC Certification</w:t>
       </w:r>
     </w:p>
     <w:p>
@@ -2327,13 +1493,8 @@
     </w:p>
     <w:p>
       <w:r>
-        <w:t xml:space="preserve">MCU included, UART connection with AT messages, 915mhz only, included </w:t>
-      </w:r>
-      <w:proofErr w:type="spellStart"/>
-      <w:r>
-        <w:t>intenna</w:t>
-      </w:r>
-      <w:proofErr w:type="spellEnd"/>
+        <w:t>MCU included, UART connection with AT messages, 915mhz only, included intenna</w:t>
+      </w:r>
     </w:p>
     <w:p/>
     <w:p/>
@@ -2419,13 +1580,8 @@
       <w:r>
         <w:t xml:space="preserve">Settings: </w:t>
       </w:r>
-      <w:proofErr w:type="spellStart"/>
-      <w:r>
-        <w:t>send_at</w:t>
-      </w:r>
-      <w:proofErr w:type="spellEnd"/>
-      <w:r>
-        <w:t>("AT+PARAMETER=7,9,1,8")  # SF7, BW500k, CR4/5, preamble=8</w:t>
+      <w:r>
+        <w:t>send_at("AT+PARAMETER=7,9,1,8")  # SF7, BW500k, CR4/5, preamble=8</w:t>
       </w:r>
     </w:p>
     <w:p>
@@ -2481,13 +1637,8 @@
         <w:t xml:space="preserve">At 40 seconds switched from original message to </w:t>
       </w:r>
       <w:r>
-        <w:t>SEQ=985=</w:t>
-      </w:r>
-      <w:proofErr w:type="spellStart"/>
-      <w:r>
-        <w:t>TTTTTTTTTttttttttTTTTTTTTtttttttt</w:t>
-      </w:r>
-      <w:proofErr w:type="spellEnd"/>
+        <w:t>SEQ=985=TTTTTTTTTttttttttTTTTTTTTtttttttt</w:t>
+      </w:r>
     </w:p>
     <w:p>
       <w:r>
@@ -2992,23 +2143,7 @@
     <w:p>
       <w:r>
         <w:lastRenderedPageBreak/>
-        <w:t xml:space="preserve">First line is when my body got out of the sightline, second line is when it went around the corner at Jonas </w:t>
-      </w:r>
-      <w:proofErr w:type="spellStart"/>
-      <w:r>
-        <w:t>ave</w:t>
-      </w:r>
-      <w:proofErr w:type="spellEnd"/>
-      <w:r>
-        <w:t xml:space="preserve"> and lost all sightline </w:t>
-      </w:r>
-      <w:proofErr w:type="spellStart"/>
-      <w:r>
-        <w:t>bc</w:t>
-      </w:r>
-      <w:proofErr w:type="spellEnd"/>
-      <w:r>
-        <w:t xml:space="preserve"> of a truck, house, and hill</w:t>
+        <w:t>First line is when my body got out of the sightline, second line is when it went around the corner at Jonas ave and lost all sightline bc of a truck, house, and hill</w:t>
       </w:r>
     </w:p>
     <w:p/>
@@ -3536,19 +2671,9 @@
             <w:hideMark/>
           </w:tcPr>
           <w:p>
-            <w:proofErr w:type="spellStart"/>
-            <w:r>
-              <w:t>enum</w:t>
-            </w:r>
-            <w:proofErr w:type="spellEnd"/>
-            <w:r>
-              <w:t>/</w:t>
-            </w:r>
-            <w:proofErr w:type="spellStart"/>
-            <w:r>
-              <w:t>cmd</w:t>
-            </w:r>
-            <w:proofErr w:type="spellEnd"/>
+            <w:r>
+              <w:t>enum/cmd</w:t>
+            </w:r>
           </w:p>
         </w:tc>
         <w:tc>
@@ -3757,13 +2882,8 @@
           </w:tcPr>
           <w:p>
             <w:r>
-              <w:t xml:space="preserve">Message type </w:t>
-            </w:r>
-            <w:proofErr w:type="spellStart"/>
-            <w:r>
-              <w:t>enum</w:t>
-            </w:r>
-            <w:proofErr w:type="spellEnd"/>
+              <w:t>Message type enum</w:t>
+            </w:r>
           </w:p>
         </w:tc>
         <w:tc>
@@ -4081,1037 +3201,45 @@
         <w:t>LoRa AT Command Error Guide</w:t>
       </w:r>
     </w:p>
-    <w:tbl>
-      <w:tblPr>
-        <w:tblW w:w="0" w:type="auto"/>
-        <w:tblCellSpacing w:w="15" w:type="dxa"/>
-        <w:tblCellMar>
-          <w:top w:w="15" w:type="dxa"/>
-          <w:left w:w="15" w:type="dxa"/>
-          <w:bottom w:w="15" w:type="dxa"/>
-          <w:right w:w="15" w:type="dxa"/>
-        </w:tblCellMar>
-        <w:tblLook w:val="04A0" w:firstRow="1" w:lastRow="0" w:firstColumn="1" w:lastColumn="0" w:noHBand="0" w:noVBand="1"/>
-      </w:tblPr>
-      <w:tblGrid>
-        <w:gridCol w:w="1129"/>
-        <w:gridCol w:w="1985"/>
-        <w:gridCol w:w="3109"/>
-        <w:gridCol w:w="3137"/>
-      </w:tblGrid>
-      <w:tr>
-        <w:trPr>
-          <w:tblHeader/>
-          <w:tblCellSpacing w:w="15" w:type="dxa"/>
-        </w:trPr>
-        <w:tc>
-          <w:tcPr>
-            <w:tcW w:w="0" w:type="auto"/>
-            <w:vAlign w:val="center"/>
-            <w:hideMark/>
-          </w:tcPr>
-          <w:p>
-            <w:pPr>
-              <w:rPr>
-                <w:b/>
-                <w:bCs/>
-              </w:rPr>
-            </w:pPr>
-            <w:r>
-              <w:rPr>
-                <w:b/>
-                <w:bCs/>
-              </w:rPr>
-              <w:t>Error Code</w:t>
-            </w:r>
-          </w:p>
-        </w:tc>
-        <w:tc>
-          <w:tcPr>
-            <w:tcW w:w="0" w:type="auto"/>
-            <w:vAlign w:val="center"/>
-            <w:hideMark/>
-          </w:tcPr>
-          <w:p>
-            <w:pPr>
-              <w:rPr>
-                <w:b/>
-                <w:bCs/>
-              </w:rPr>
-            </w:pPr>
-            <w:r>
-              <w:rPr>
-                <w:b/>
-                <w:bCs/>
-              </w:rPr>
-              <w:t>Meaning</w:t>
-            </w:r>
-          </w:p>
-        </w:tc>
-        <w:tc>
-          <w:tcPr>
-            <w:tcW w:w="0" w:type="auto"/>
-            <w:vAlign w:val="center"/>
-            <w:hideMark/>
-          </w:tcPr>
-          <w:p>
-            <w:pPr>
-              <w:rPr>
-                <w:b/>
-                <w:bCs/>
-              </w:rPr>
-            </w:pPr>
-            <w:r>
-              <w:rPr>
-                <w:b/>
-                <w:bCs/>
-              </w:rPr>
-              <w:t>What’s Really Happening</w:t>
-            </w:r>
-          </w:p>
-        </w:tc>
-        <w:tc>
-          <w:tcPr>
-            <w:tcW w:w="0" w:type="auto"/>
-            <w:vAlign w:val="center"/>
-            <w:hideMark/>
-          </w:tcPr>
-          <w:p>
-            <w:pPr>
-              <w:rPr>
-                <w:b/>
-                <w:bCs/>
-              </w:rPr>
-            </w:pPr>
-            <w:r>
-              <w:rPr>
-                <w:b/>
-                <w:bCs/>
-              </w:rPr>
-              <w:t>How to Fix / Avoid</w:t>
-            </w:r>
-          </w:p>
-        </w:tc>
-      </w:tr>
-      <w:tr>
-        <w:trPr>
-          <w:tblCellSpacing w:w="15" w:type="dxa"/>
-        </w:trPr>
-        <w:tc>
-          <w:tcPr>
-            <w:tcW w:w="0" w:type="auto"/>
-            <w:vAlign w:val="center"/>
-            <w:hideMark/>
-          </w:tcPr>
-          <w:p>
-            <w:r>
-              <w:rPr>
-                <w:b/>
-                <w:bCs/>
-              </w:rPr>
-              <w:t>+ERR=1</w:t>
-            </w:r>
-          </w:p>
-        </w:tc>
-        <w:tc>
-          <w:tcPr>
-            <w:tcW w:w="0" w:type="auto"/>
-            <w:vAlign w:val="center"/>
-            <w:hideMark/>
-          </w:tcPr>
-          <w:p>
-            <w:r>
-              <w:t>Unknown command</w:t>
-            </w:r>
-          </w:p>
-        </w:tc>
-        <w:tc>
-          <w:tcPr>
-            <w:tcW w:w="0" w:type="auto"/>
-            <w:vAlign w:val="center"/>
-            <w:hideMark/>
-          </w:tcPr>
-          <w:p>
-            <w:r>
-              <w:t>AT command typo or malformed command</w:t>
-            </w:r>
-          </w:p>
-        </w:tc>
-        <w:tc>
-          <w:tcPr>
-            <w:tcW w:w="0" w:type="auto"/>
-            <w:vAlign w:val="center"/>
-            <w:hideMark/>
-          </w:tcPr>
-          <w:p>
-            <w:r>
-              <w:t>Double-check spelling, commas, and parameters</w:t>
-            </w:r>
-          </w:p>
-        </w:tc>
-      </w:tr>
-      <w:tr>
-        <w:trPr>
-          <w:tblCellSpacing w:w="15" w:type="dxa"/>
-        </w:trPr>
-        <w:tc>
-          <w:tcPr>
-            <w:tcW w:w="0" w:type="auto"/>
-            <w:vAlign w:val="center"/>
-            <w:hideMark/>
-          </w:tcPr>
-          <w:p>
-            <w:r>
-              <w:rPr>
-                <w:b/>
-                <w:bCs/>
-              </w:rPr>
-              <w:t>+ERR=2</w:t>
-            </w:r>
-          </w:p>
-        </w:tc>
-        <w:tc>
-          <w:tcPr>
-            <w:tcW w:w="0" w:type="auto"/>
-            <w:vAlign w:val="center"/>
-            <w:hideMark/>
-          </w:tcPr>
-          <w:p>
-            <w:r>
-              <w:t>Invalid parameter</w:t>
-            </w:r>
-          </w:p>
-        </w:tc>
-        <w:tc>
-          <w:tcPr>
-            <w:tcW w:w="0" w:type="auto"/>
-            <w:vAlign w:val="center"/>
-            <w:hideMark/>
-          </w:tcPr>
-          <w:p>
-            <w:r>
-              <w:t>One of the parameters is out of range</w:t>
-            </w:r>
-          </w:p>
-        </w:tc>
-        <w:tc>
-          <w:tcPr>
-            <w:tcW w:w="0" w:type="auto"/>
-            <w:vAlign w:val="center"/>
-            <w:hideMark/>
-          </w:tcPr>
-          <w:p>
-            <w:r>
-              <w:t>Check ADDRESS, BAND, PARAMETER values</w:t>
-            </w:r>
-          </w:p>
-        </w:tc>
-      </w:tr>
-      <w:tr>
-        <w:trPr>
-          <w:tblCellSpacing w:w="15" w:type="dxa"/>
-        </w:trPr>
-        <w:tc>
-          <w:tcPr>
-            <w:tcW w:w="0" w:type="auto"/>
-            <w:vAlign w:val="center"/>
-            <w:hideMark/>
-          </w:tcPr>
-          <w:p>
-            <w:r>
-              <w:rPr>
-                <w:b/>
-                <w:bCs/>
-              </w:rPr>
-              <w:t>+ERR=3</w:t>
-            </w:r>
-          </w:p>
-        </w:tc>
-        <w:tc>
-          <w:tcPr>
-            <w:tcW w:w="0" w:type="auto"/>
-            <w:vAlign w:val="center"/>
-            <w:hideMark/>
-          </w:tcPr>
-          <w:p>
-            <w:r>
-              <w:t>Command not supported</w:t>
-            </w:r>
-          </w:p>
-        </w:tc>
-        <w:tc>
-          <w:tcPr>
-            <w:tcW w:w="0" w:type="auto"/>
-            <w:vAlign w:val="center"/>
-            <w:hideMark/>
-          </w:tcPr>
-          <w:p>
-            <w:r>
-              <w:t>Firmware doesn’t support that AT command</w:t>
-            </w:r>
-          </w:p>
-        </w:tc>
-        <w:tc>
-          <w:tcPr>
-            <w:tcW w:w="0" w:type="auto"/>
-            <w:vAlign w:val="center"/>
-            <w:hideMark/>
-          </w:tcPr>
-          <w:p>
-            <w:r>
-              <w:t>Verify module model + firmware</w:t>
-            </w:r>
-          </w:p>
-        </w:tc>
-      </w:tr>
-      <w:tr>
-        <w:trPr>
-          <w:tblCellSpacing w:w="15" w:type="dxa"/>
-        </w:trPr>
-        <w:tc>
-          <w:tcPr>
-            <w:tcW w:w="0" w:type="auto"/>
-            <w:vAlign w:val="center"/>
-            <w:hideMark/>
-          </w:tcPr>
-          <w:p>
-            <w:r>
-              <w:rPr>
-                <w:b/>
-                <w:bCs/>
-              </w:rPr>
-              <w:t>+ERR=4</w:t>
-            </w:r>
-          </w:p>
-        </w:tc>
-        <w:tc>
-          <w:tcPr>
-            <w:tcW w:w="0" w:type="auto"/>
-            <w:vAlign w:val="center"/>
-            <w:hideMark/>
-          </w:tcPr>
-          <w:p>
-            <w:r>
-              <w:t>Busy</w:t>
-            </w:r>
-          </w:p>
-        </w:tc>
-        <w:tc>
-          <w:tcPr>
-            <w:tcW w:w="0" w:type="auto"/>
-            <w:vAlign w:val="center"/>
-            <w:hideMark/>
-          </w:tcPr>
-          <w:p>
-            <w:r>
-              <w:t>Module is still processing previous command</w:t>
-            </w:r>
-          </w:p>
-        </w:tc>
-        <w:tc>
-          <w:tcPr>
-            <w:tcW w:w="0" w:type="auto"/>
-            <w:vAlign w:val="center"/>
-            <w:hideMark/>
-          </w:tcPr>
-          <w:p>
-            <w:r>
-              <w:t>Wait longer before sending next command</w:t>
-            </w:r>
-          </w:p>
-        </w:tc>
-      </w:tr>
-      <w:tr>
-        <w:trPr>
-          <w:tblCellSpacing w:w="15" w:type="dxa"/>
-        </w:trPr>
-        <w:tc>
-          <w:tcPr>
-            <w:tcW w:w="0" w:type="auto"/>
-            <w:vAlign w:val="center"/>
-            <w:hideMark/>
-          </w:tcPr>
-          <w:p>
-            <w:r>
-              <w:rPr>
-                <w:b/>
-                <w:bCs/>
-              </w:rPr>
-              <w:t>+ERR=5</w:t>
-            </w:r>
-          </w:p>
-        </w:tc>
-        <w:tc>
-          <w:tcPr>
-            <w:tcW w:w="0" w:type="auto"/>
-            <w:vAlign w:val="center"/>
-            <w:hideMark/>
-          </w:tcPr>
-          <w:p>
-            <w:r>
-              <w:rPr>
-                <w:b/>
-                <w:bCs/>
-              </w:rPr>
-              <w:t>TX busy / Channel busy</w:t>
-            </w:r>
-            <w:r>
-              <w:t xml:space="preserve"> </w:t>
-            </w:r>
-            <w:r>
-              <w:rPr>
-                <w:rFonts w:ascii="Segoe UI Emoji" w:hAnsi="Segoe UI Emoji" w:cs="Segoe UI Emoji"/>
-              </w:rPr>
-              <w:t>⭐</w:t>
-            </w:r>
-          </w:p>
-        </w:tc>
-        <w:tc>
-          <w:tcPr>
-            <w:tcW w:w="0" w:type="auto"/>
-            <w:vAlign w:val="center"/>
-            <w:hideMark/>
-          </w:tcPr>
-          <w:p>
-            <w:r>
-              <w:t>Radio is still transmitting or channel not free</w:t>
-            </w:r>
-          </w:p>
-        </w:tc>
-        <w:tc>
-          <w:tcPr>
-            <w:tcW w:w="0" w:type="auto"/>
-            <w:vAlign w:val="center"/>
-            <w:hideMark/>
-          </w:tcPr>
-          <w:p>
-            <w:r>
-              <w:rPr>
-                <w:b/>
-                <w:bCs/>
-              </w:rPr>
-              <w:t>Most common</w:t>
-            </w:r>
-            <w:r>
-              <w:t xml:space="preserve"> → throttle sends, use TX queue</w:t>
-            </w:r>
-          </w:p>
-        </w:tc>
-      </w:tr>
-      <w:tr>
-        <w:trPr>
-          <w:tblCellSpacing w:w="15" w:type="dxa"/>
-        </w:trPr>
-        <w:tc>
-          <w:tcPr>
-            <w:tcW w:w="0" w:type="auto"/>
-            <w:vAlign w:val="center"/>
-            <w:hideMark/>
-          </w:tcPr>
-          <w:p>
-            <w:r>
-              <w:rPr>
-                <w:b/>
-                <w:bCs/>
-              </w:rPr>
-              <w:t>+ERR=6</w:t>
-            </w:r>
-          </w:p>
-        </w:tc>
-        <w:tc>
-          <w:tcPr>
-            <w:tcW w:w="0" w:type="auto"/>
-            <w:vAlign w:val="center"/>
-            <w:hideMark/>
-          </w:tcPr>
-          <w:p>
-            <w:r>
-              <w:t>RX busy</w:t>
-            </w:r>
-          </w:p>
-        </w:tc>
-        <w:tc>
-          <w:tcPr>
-            <w:tcW w:w="0" w:type="auto"/>
-            <w:vAlign w:val="center"/>
-            <w:hideMark/>
-          </w:tcPr>
-          <w:p>
-            <w:r>
-              <w:t>Module is receiving while command sent</w:t>
-            </w:r>
-          </w:p>
-        </w:tc>
-        <w:tc>
-          <w:tcPr>
-            <w:tcW w:w="0" w:type="auto"/>
-            <w:vAlign w:val="center"/>
-            <w:hideMark/>
-          </w:tcPr>
-          <w:p>
-            <w:r>
-              <w:t>Avoid sending AT commands during RX</w:t>
-            </w:r>
-          </w:p>
-        </w:tc>
-      </w:tr>
-      <w:tr>
-        <w:trPr>
-          <w:tblCellSpacing w:w="15" w:type="dxa"/>
-        </w:trPr>
-        <w:tc>
-          <w:tcPr>
-            <w:tcW w:w="0" w:type="auto"/>
-            <w:vAlign w:val="center"/>
-            <w:hideMark/>
-          </w:tcPr>
-          <w:p>
-            <w:r>
-              <w:rPr>
-                <w:b/>
-                <w:bCs/>
-              </w:rPr>
-              <w:t>+ERR=7</w:t>
-            </w:r>
-          </w:p>
-        </w:tc>
-        <w:tc>
-          <w:tcPr>
-            <w:tcW w:w="0" w:type="auto"/>
-            <w:vAlign w:val="center"/>
-            <w:hideMark/>
-          </w:tcPr>
-          <w:p>
-            <w:r>
-              <w:t>Low voltage</w:t>
-            </w:r>
-          </w:p>
-        </w:tc>
-        <w:tc>
-          <w:tcPr>
-            <w:tcW w:w="0" w:type="auto"/>
-            <w:vAlign w:val="center"/>
-            <w:hideMark/>
-          </w:tcPr>
-          <w:p>
-            <w:r>
-              <w:t>Supply voltage dipped</w:t>
-            </w:r>
-          </w:p>
-        </w:tc>
-        <w:tc>
-          <w:tcPr>
-            <w:tcW w:w="0" w:type="auto"/>
-            <w:vAlign w:val="center"/>
-            <w:hideMark/>
-          </w:tcPr>
-          <w:p>
-            <w:r>
-              <w:t>Check power integrity</w:t>
-            </w:r>
-          </w:p>
-        </w:tc>
-      </w:tr>
-      <w:tr>
-        <w:trPr>
-          <w:tblCellSpacing w:w="15" w:type="dxa"/>
-        </w:trPr>
-        <w:tc>
-          <w:tcPr>
-            <w:tcW w:w="0" w:type="auto"/>
-            <w:vAlign w:val="center"/>
-            <w:hideMark/>
-          </w:tcPr>
-          <w:p>
-            <w:r>
-              <w:rPr>
-                <w:b/>
-                <w:bCs/>
-              </w:rPr>
-              <w:t>+ERR=8</w:t>
-            </w:r>
-          </w:p>
-        </w:tc>
-        <w:tc>
-          <w:tcPr>
-            <w:tcW w:w="0" w:type="auto"/>
-            <w:vAlign w:val="center"/>
-            <w:hideMark/>
-          </w:tcPr>
-          <w:p>
-            <w:r>
-              <w:t>Payload too long</w:t>
-            </w:r>
-          </w:p>
-        </w:tc>
-        <w:tc>
-          <w:tcPr>
-            <w:tcW w:w="0" w:type="auto"/>
-            <w:vAlign w:val="center"/>
-            <w:hideMark/>
-          </w:tcPr>
-          <w:p>
-            <w:r>
-              <w:t>Payload exceeds max LoRa size</w:t>
-            </w:r>
-          </w:p>
-        </w:tc>
-        <w:tc>
-          <w:tcPr>
-            <w:tcW w:w="0" w:type="auto"/>
-            <w:vAlign w:val="center"/>
-            <w:hideMark/>
-          </w:tcPr>
-          <w:p>
-            <w:r>
-              <w:t>Split packet (≤ 240 hex chars typically)</w:t>
-            </w:r>
-          </w:p>
-        </w:tc>
-      </w:tr>
-      <w:tr>
-        <w:trPr>
-          <w:tblCellSpacing w:w="15" w:type="dxa"/>
-        </w:trPr>
-        <w:tc>
-          <w:tcPr>
-            <w:tcW w:w="0" w:type="auto"/>
-            <w:vAlign w:val="center"/>
-            <w:hideMark/>
-          </w:tcPr>
-          <w:p>
-            <w:r>
-              <w:rPr>
-                <w:b/>
-                <w:bCs/>
-              </w:rPr>
-              <w:t>+ERR=9</w:t>
-            </w:r>
-          </w:p>
-        </w:tc>
-        <w:tc>
-          <w:tcPr>
-            <w:tcW w:w="0" w:type="auto"/>
-            <w:vAlign w:val="center"/>
-            <w:hideMark/>
-          </w:tcPr>
-          <w:p>
-            <w:r>
-              <w:t>Network ID mismatch</w:t>
-            </w:r>
-          </w:p>
-        </w:tc>
-        <w:tc>
-          <w:tcPr>
-            <w:tcW w:w="0" w:type="auto"/>
-            <w:vAlign w:val="center"/>
-            <w:hideMark/>
-          </w:tcPr>
-          <w:p>
-            <w:r>
-              <w:t>Sender/receiver NETWORKID differ</w:t>
-            </w:r>
-          </w:p>
-        </w:tc>
-        <w:tc>
-          <w:tcPr>
-            <w:tcW w:w="0" w:type="auto"/>
-            <w:vAlign w:val="center"/>
-            <w:hideMark/>
-          </w:tcPr>
-          <w:p>
-            <w:r>
-              <w:t>Ensure same NETWORKID on all devices</w:t>
-            </w:r>
-          </w:p>
-        </w:tc>
-      </w:tr>
-      <w:tr>
-        <w:trPr>
-          <w:tblCellSpacing w:w="15" w:type="dxa"/>
-        </w:trPr>
-        <w:tc>
-          <w:tcPr>
-            <w:tcW w:w="0" w:type="auto"/>
-            <w:vAlign w:val="center"/>
-            <w:hideMark/>
-          </w:tcPr>
-          <w:p>
-            <w:r>
-              <w:rPr>
-                <w:b/>
-                <w:bCs/>
-              </w:rPr>
-              <w:t>+ERR=10</w:t>
-            </w:r>
-          </w:p>
-        </w:tc>
-        <w:tc>
-          <w:tcPr>
-            <w:tcW w:w="0" w:type="auto"/>
-            <w:vAlign w:val="center"/>
-            <w:hideMark/>
-          </w:tcPr>
-          <w:p>
-            <w:r>
-              <w:t>Address mismatch</w:t>
-            </w:r>
-          </w:p>
-        </w:tc>
-        <w:tc>
-          <w:tcPr>
-            <w:tcW w:w="0" w:type="auto"/>
-            <w:vAlign w:val="center"/>
-            <w:hideMark/>
-          </w:tcPr>
-          <w:p>
-            <w:r>
-              <w:t>Target address invalid or unreachable</w:t>
-            </w:r>
-          </w:p>
-        </w:tc>
-        <w:tc>
-          <w:tcPr>
-            <w:tcW w:w="0" w:type="auto"/>
-            <w:vAlign w:val="center"/>
-            <w:hideMark/>
-          </w:tcPr>
-          <w:p>
-            <w:r>
-              <w:t>Check ADDRESS values</w:t>
-            </w:r>
-          </w:p>
-        </w:tc>
-      </w:tr>
-      <w:tr>
-        <w:trPr>
-          <w:tblCellSpacing w:w="15" w:type="dxa"/>
-        </w:trPr>
-        <w:tc>
-          <w:tcPr>
-            <w:tcW w:w="0" w:type="auto"/>
-            <w:vAlign w:val="center"/>
-            <w:hideMark/>
-          </w:tcPr>
-          <w:p>
-            <w:r>
-              <w:rPr>
-                <w:b/>
-                <w:bCs/>
-              </w:rPr>
-              <w:t>+ERR=11</w:t>
-            </w:r>
-          </w:p>
-        </w:tc>
-        <w:tc>
-          <w:tcPr>
-            <w:tcW w:w="0" w:type="auto"/>
-            <w:vAlign w:val="center"/>
-            <w:hideMark/>
-          </w:tcPr>
-          <w:p>
-            <w:r>
-              <w:t>CRC error</w:t>
-            </w:r>
-          </w:p>
-        </w:tc>
-        <w:tc>
-          <w:tcPr>
-            <w:tcW w:w="0" w:type="auto"/>
-            <w:vAlign w:val="center"/>
-            <w:hideMark/>
-          </w:tcPr>
-          <w:p>
-            <w:r>
-              <w:t>Corrupted RF packet</w:t>
-            </w:r>
-          </w:p>
-        </w:tc>
-        <w:tc>
-          <w:tcPr>
-            <w:tcW w:w="0" w:type="auto"/>
-            <w:vAlign w:val="center"/>
-            <w:hideMark/>
-          </w:tcPr>
-          <w:p>
-            <w:r>
-              <w:t>RF noise / marginal signal</w:t>
-            </w:r>
-          </w:p>
-        </w:tc>
-      </w:tr>
-      <w:tr>
-        <w:trPr>
-          <w:tblCellSpacing w:w="15" w:type="dxa"/>
-        </w:trPr>
-        <w:tc>
-          <w:tcPr>
-            <w:tcW w:w="0" w:type="auto"/>
-            <w:vAlign w:val="center"/>
-            <w:hideMark/>
-          </w:tcPr>
-          <w:p>
-            <w:r>
-              <w:rPr>
-                <w:b/>
-                <w:bCs/>
-              </w:rPr>
-              <w:t>+ERR=12</w:t>
-            </w:r>
-          </w:p>
-        </w:tc>
-        <w:tc>
-          <w:tcPr>
-            <w:tcW w:w="0" w:type="auto"/>
-            <w:vAlign w:val="center"/>
-            <w:hideMark/>
-          </w:tcPr>
-          <w:p>
-            <w:r>
-              <w:t>Packet dropped</w:t>
-            </w:r>
-          </w:p>
-        </w:tc>
-        <w:tc>
-          <w:tcPr>
-            <w:tcW w:w="0" w:type="auto"/>
-            <w:vAlign w:val="center"/>
-            <w:hideMark/>
-          </w:tcPr>
-          <w:p>
-            <w:r>
-              <w:t>Buffer overflow / timing issue</w:t>
-            </w:r>
-          </w:p>
-        </w:tc>
-        <w:tc>
-          <w:tcPr>
-            <w:tcW w:w="0" w:type="auto"/>
-            <w:vAlign w:val="center"/>
-            <w:hideMark/>
-          </w:tcPr>
-          <w:p>
-            <w:r>
-              <w:t>Slow RX processing</w:t>
-            </w:r>
-          </w:p>
-        </w:tc>
-      </w:tr>
-      <w:tr>
-        <w:trPr>
-          <w:tblCellSpacing w:w="15" w:type="dxa"/>
-        </w:trPr>
-        <w:tc>
-          <w:tcPr>
-            <w:tcW w:w="0" w:type="auto"/>
-            <w:vAlign w:val="center"/>
-            <w:hideMark/>
-          </w:tcPr>
-          <w:p>
-            <w:r>
-              <w:rPr>
-                <w:b/>
-                <w:bCs/>
-              </w:rPr>
-              <w:t>+ERR=13</w:t>
-            </w:r>
-          </w:p>
-        </w:tc>
-        <w:tc>
-          <w:tcPr>
-            <w:tcW w:w="0" w:type="auto"/>
-            <w:vAlign w:val="center"/>
-            <w:hideMark/>
-          </w:tcPr>
-          <w:p>
-            <w:r>
-              <w:rPr>
-                <w:b/>
-                <w:bCs/>
-              </w:rPr>
-              <w:t>Invalid TX length</w:t>
-            </w:r>
-            <w:r>
-              <w:t xml:space="preserve"> </w:t>
-            </w:r>
-            <w:r>
-              <w:rPr>
-                <w:rFonts w:ascii="Segoe UI Emoji" w:hAnsi="Segoe UI Emoji" w:cs="Segoe UI Emoji"/>
-              </w:rPr>
-              <w:t>⭐</w:t>
-            </w:r>
-          </w:p>
-        </w:tc>
-        <w:tc>
-          <w:tcPr>
-            <w:tcW w:w="0" w:type="auto"/>
-            <w:vAlign w:val="center"/>
-            <w:hideMark/>
-          </w:tcPr>
-          <w:p>
-            <w:r>
-              <w:t>AT+SEND=&lt;</w:t>
-            </w:r>
-            <w:proofErr w:type="spellStart"/>
-            <w:r>
-              <w:t>len</w:t>
-            </w:r>
-            <w:proofErr w:type="spellEnd"/>
-            <w:r>
-              <w:t>&gt; does not match hex length</w:t>
-            </w:r>
-          </w:p>
-        </w:tc>
-        <w:tc>
-          <w:tcPr>
-            <w:tcW w:w="0" w:type="auto"/>
-            <w:vAlign w:val="center"/>
-            <w:hideMark/>
-          </w:tcPr>
-          <w:p>
-            <w:r>
-              <w:rPr>
-                <w:b/>
-                <w:bCs/>
-              </w:rPr>
-              <w:t>Hex length must be bytes × 2</w:t>
-            </w:r>
-          </w:p>
-        </w:tc>
-      </w:tr>
-      <w:tr>
-        <w:trPr>
-          <w:tblCellSpacing w:w="15" w:type="dxa"/>
-        </w:trPr>
-        <w:tc>
-          <w:tcPr>
-            <w:tcW w:w="0" w:type="auto"/>
-            <w:vAlign w:val="center"/>
-            <w:hideMark/>
-          </w:tcPr>
-          <w:p>
-            <w:r>
-              <w:rPr>
-                <w:b/>
-                <w:bCs/>
-              </w:rPr>
-              <w:t>+ERR=14</w:t>
-            </w:r>
-          </w:p>
-        </w:tc>
-        <w:tc>
-          <w:tcPr>
-            <w:tcW w:w="0" w:type="auto"/>
-            <w:vAlign w:val="center"/>
-            <w:hideMark/>
-          </w:tcPr>
-          <w:p>
-            <w:r>
-              <w:t xml:space="preserve">RF </w:t>
-            </w:r>
-            <w:proofErr w:type="spellStart"/>
-            <w:r>
-              <w:t>init</w:t>
-            </w:r>
-            <w:proofErr w:type="spellEnd"/>
-            <w:r>
-              <w:t xml:space="preserve"> failed</w:t>
-            </w:r>
-          </w:p>
-        </w:tc>
-        <w:tc>
-          <w:tcPr>
-            <w:tcW w:w="0" w:type="auto"/>
-            <w:vAlign w:val="center"/>
-            <w:hideMark/>
-          </w:tcPr>
-          <w:p>
-            <w:r>
-              <w:t xml:space="preserve">Radio </w:t>
-            </w:r>
-            <w:proofErr w:type="spellStart"/>
-            <w:r>
-              <w:t>init</w:t>
-            </w:r>
-            <w:proofErr w:type="spellEnd"/>
-            <w:r>
-              <w:t xml:space="preserve"> problem</w:t>
-            </w:r>
-          </w:p>
-        </w:tc>
-        <w:tc>
-          <w:tcPr>
-            <w:tcW w:w="0" w:type="auto"/>
-            <w:vAlign w:val="center"/>
-            <w:hideMark/>
-          </w:tcPr>
-          <w:p>
-            <w:r>
-              <w:t>Reset module</w:t>
-            </w:r>
-          </w:p>
-        </w:tc>
-      </w:tr>
-      <w:tr>
-        <w:trPr>
-          <w:tblCellSpacing w:w="15" w:type="dxa"/>
-        </w:trPr>
-        <w:tc>
-          <w:tcPr>
-            <w:tcW w:w="0" w:type="auto"/>
-            <w:vAlign w:val="center"/>
-            <w:hideMark/>
-          </w:tcPr>
-          <w:p>
-            <w:r>
-              <w:rPr>
-                <w:b/>
-                <w:bCs/>
-              </w:rPr>
-              <w:lastRenderedPageBreak/>
-              <w:t>+ERR=15</w:t>
-            </w:r>
-          </w:p>
-        </w:tc>
-        <w:tc>
-          <w:tcPr>
-            <w:tcW w:w="0" w:type="auto"/>
-            <w:vAlign w:val="center"/>
-            <w:hideMark/>
-          </w:tcPr>
-          <w:p>
-            <w:r>
-              <w:t>Flash error</w:t>
-            </w:r>
-          </w:p>
-        </w:tc>
-        <w:tc>
-          <w:tcPr>
-            <w:tcW w:w="0" w:type="auto"/>
-            <w:vAlign w:val="center"/>
-            <w:hideMark/>
-          </w:tcPr>
-          <w:p>
-            <w:r>
-              <w:t>Internal storage issue</w:t>
-            </w:r>
-          </w:p>
-        </w:tc>
-        <w:tc>
-          <w:tcPr>
-            <w:tcW w:w="0" w:type="auto"/>
-            <w:vAlign w:val="center"/>
-            <w:hideMark/>
-          </w:tcPr>
-          <w:p>
-            <w:r>
-              <w:t>Power cycle</w:t>
-            </w:r>
-          </w:p>
-        </w:tc>
-      </w:tr>
-    </w:tbl>
-    <w:p/>
+    <w:p>
+      <w:r>
+        <w:drawing>
+          <wp:inline distT="0" distB="0" distL="0" distR="0" wp14:anchorId="6F15AA46" wp14:editId="45437235">
+            <wp:extent cx="5943600" cy="4700905"/>
+            <wp:effectExtent l="0" t="0" r="0" b="4445"/>
+            <wp:docPr id="1677538702" name="Picture 1"/>
+            <wp:cNvGraphicFramePr>
+              <a:graphicFrameLocks xmlns:a="http://schemas.openxmlformats.org/drawingml/2006/main" noChangeAspect="1"/>
+            </wp:cNvGraphicFramePr>
+            <a:graphic xmlns:a="http://schemas.openxmlformats.org/drawingml/2006/main">
+              <a:graphicData uri="http://schemas.openxmlformats.org/drawingml/2006/picture">
+                <pic:pic xmlns:pic="http://schemas.openxmlformats.org/drawingml/2006/picture">
+                  <pic:nvPicPr>
+                    <pic:cNvPr id="1677538702" name=""/>
+                    <pic:cNvPicPr/>
+                  </pic:nvPicPr>
+                  <pic:blipFill>
+                    <a:blip r:embed="rId26"/>
+                    <a:stretch>
+                      <a:fillRect/>
+                    </a:stretch>
+                  </pic:blipFill>
+                  <pic:spPr>
+                    <a:xfrm>
+                      <a:off x="0" y="0"/>
+                      <a:ext cx="5943600" cy="4700905"/>
+                    </a:xfrm>
+                    <a:prstGeom prst="rect">
+                      <a:avLst/>
+                    </a:prstGeom>
+                  </pic:spPr>
+                </pic:pic>
+              </a:graphicData>
+            </a:graphic>
+          </wp:inline>
+        </w:drawing>
+      </w:r>
+    </w:p>
     <w:sectPr>
       <w:pgSz w:w="12240" w:h="15840"/>
       <w:pgMar w:top="1440" w:right="1440" w:bottom="1440" w:left="1440" w:header="720" w:footer="720" w:gutter="0"/>

</xml_diff>

<commit_message>
started to add freeRTOS
</commit_message>
<xml_diff>
--- a/Notes.docx
+++ b/Notes.docx
@@ -152,13 +152,23 @@
     <w:p/>
     <w:p>
       <w:r>
-        <w:t>1ms accuracy with lap times &lt;1minute or with gps</w:t>
-      </w:r>
-    </w:p>
-    <w:p>
-      <w:r>
-        <w:t>10ms accuracy with lap times &gt;1minute and no gps</w:t>
-      </w:r>
+        <w:t xml:space="preserve">1ms accuracy with lap times &lt;1minute or with </w:t>
+      </w:r>
+      <w:proofErr w:type="spellStart"/>
+      <w:r>
+        <w:t>gps</w:t>
+      </w:r>
+      <w:proofErr w:type="spellEnd"/>
+    </w:p>
+    <w:p>
+      <w:r>
+        <w:t xml:space="preserve">10ms accuracy with lap times &gt;1minute and no </w:t>
+      </w:r>
+      <w:proofErr w:type="spellStart"/>
+      <w:r>
+        <w:t>gps</w:t>
+      </w:r>
+      <w:proofErr w:type="spellEnd"/>
     </w:p>
     <w:p/>
     <w:p/>
@@ -296,12 +306,84 @@
     </w:p>
     <w:p>
       <w:r>
-        <w:t>The Timing Gate will have a Wifi Antenna, GPS Module, and Beam Break trigger. The Timing gate sends and receives TCP messages on port 5000. Sends ETC time of the gate event. Can be paired with multiple gates that also send their trigger time. Each is identified by “Serial” number. Server side software logs the raw events in a file for autosave ability and calculates sector and lap times from the raw events. Simple labels in a menu will show connected devices and allow to select where it is placed. Maybe in the future it’ll show gate locations.</w:t>
-      </w:r>
-    </w:p>
-    <w:p>
-      <w:r>
-        <w:t>In the same application I would also like to view the live telemetry of the car. This will consist of a UDP stream of filtered can data. This is in hopes to have a little lag as possible, and save compute for other functions. This module will also have a GPS antenna that will sync the internal clock and send the GPS coordinates of the car to the server using the same UDP connection. The Server will log both of these data streams and save to a file. Ideally the server would also graph the coordinates relative to the gates. The server will also send the Timing Gate times and any flags to the car to be transmitted over CAN to the vehicle’s dashboard. Flags will be transmitted as a simple integer.</w:t>
+        <w:t xml:space="preserve">The Timing Gate will have a </w:t>
+      </w:r>
+      <w:proofErr w:type="spellStart"/>
+      <w:r>
+        <w:t>Wifi</w:t>
+      </w:r>
+      <w:proofErr w:type="spellEnd"/>
+      <w:r>
+        <w:t xml:space="preserve"> Antenna, GPS Module, and Beam Break trigger. The Timing gate sends and receives TCP messages on port 5000. Sends ETC time of the gate event. Can be paired with multiple gates that also send their trigger time. Each is identified by “Serial” number. </w:t>
+      </w:r>
+      <w:proofErr w:type="gramStart"/>
+      <w:r>
+        <w:t>Server side</w:t>
+      </w:r>
+      <w:proofErr w:type="gramEnd"/>
+      <w:r>
+        <w:t xml:space="preserve"> software logs the raw events in a file for </w:t>
+      </w:r>
+      <w:proofErr w:type="gramStart"/>
+      <w:r>
+        <w:t>autosave</w:t>
+      </w:r>
+      <w:proofErr w:type="gramEnd"/>
+      <w:r>
+        <w:t xml:space="preserve"> ability and calculates sector and lap times from the raw events. Simple labels in a menu will show connected devices and </w:t>
+      </w:r>
+      <w:proofErr w:type="gramStart"/>
+      <w:r>
+        <w:t>allow</w:t>
+      </w:r>
+      <w:proofErr w:type="gramEnd"/>
+      <w:r>
+        <w:t xml:space="preserve"> to select where it is placed. Maybe in the future it’ll show gate locations.</w:t>
+      </w:r>
+    </w:p>
+    <w:p>
+      <w:r>
+        <w:t xml:space="preserve">In the same application I would also like to view the live telemetry of the car. This will consist of a UDP stream of filtered can data. This is in hopes to have a little lag as </w:t>
+      </w:r>
+      <w:proofErr w:type="gramStart"/>
+      <w:r>
+        <w:t>possible, and</w:t>
+      </w:r>
+      <w:proofErr w:type="gramEnd"/>
+      <w:r>
+        <w:t xml:space="preserve"> save </w:t>
+      </w:r>
+      <w:proofErr w:type="gramStart"/>
+      <w:r>
+        <w:t>compute</w:t>
+      </w:r>
+      <w:proofErr w:type="gramEnd"/>
+      <w:r>
+        <w:t xml:space="preserve"> for other functions. This module will also have a GPS antenna that will sync the internal clock and send the GPS coordinates of the car to the server using the same UDP connection. The Server will log </w:t>
+      </w:r>
+      <w:proofErr w:type="gramStart"/>
+      <w:r>
+        <w:t>both of these</w:t>
+      </w:r>
+      <w:proofErr w:type="gramEnd"/>
+      <w:r>
+        <w:t xml:space="preserve"> data streams and </w:t>
+      </w:r>
+      <w:proofErr w:type="gramStart"/>
+      <w:r>
+        <w:t>save</w:t>
+      </w:r>
+      <w:proofErr w:type="gramEnd"/>
+      <w:r>
+        <w:t xml:space="preserve"> to a file. Ideally the server would also graph the coordinates relative to the gates. The server will also send the Timing Gate times and any flags to the car to be transmitted over CAN to the vehicle’s dashboard. Flags will be transmitted as </w:t>
+      </w:r>
+      <w:proofErr w:type="gramStart"/>
+      <w:r>
+        <w:t>a simple integer</w:t>
+      </w:r>
+      <w:proofErr w:type="gramEnd"/>
+      <w:r>
+        <w:t>.</w:t>
       </w:r>
     </w:p>
     <w:p>
@@ -336,7 +418,55 @@
     </w:p>
     <w:p>
       <w:r>
-        <w:t>Eventually the wireless link might get switched to a lora system or 900mhz and just use wifi to create a high speed uplink. The live telemetry module could also work with just the long range link and then I have a separate data logger to micro sd card module that has wifi for high speed log starting, stopping, and file transfer.</w:t>
+        <w:t xml:space="preserve">Eventually the wireless link might get switched to a lora system or 900mhz and just use </w:t>
+      </w:r>
+      <w:proofErr w:type="spellStart"/>
+      <w:r>
+        <w:t>wifi</w:t>
+      </w:r>
+      <w:proofErr w:type="spellEnd"/>
+      <w:r>
+        <w:t xml:space="preserve"> to create a </w:t>
+      </w:r>
+      <w:proofErr w:type="gramStart"/>
+      <w:r>
+        <w:t>high speed</w:t>
+      </w:r>
+      <w:proofErr w:type="gramEnd"/>
+      <w:r>
+        <w:t xml:space="preserve"> uplink. The live telemetry module could also work with just the </w:t>
+      </w:r>
+      <w:proofErr w:type="gramStart"/>
+      <w:r>
+        <w:t>long range</w:t>
+      </w:r>
+      <w:proofErr w:type="gramEnd"/>
+      <w:r>
+        <w:t xml:space="preserve"> link and then I have a separate data logger to micro </w:t>
+      </w:r>
+      <w:proofErr w:type="spellStart"/>
+      <w:r>
+        <w:t>sd</w:t>
+      </w:r>
+      <w:proofErr w:type="spellEnd"/>
+      <w:r>
+        <w:t xml:space="preserve"> card module that has </w:t>
+      </w:r>
+      <w:proofErr w:type="spellStart"/>
+      <w:r>
+        <w:t>wifi</w:t>
+      </w:r>
+      <w:proofErr w:type="spellEnd"/>
+      <w:r>
+        <w:t xml:space="preserve"> for </w:t>
+      </w:r>
+      <w:proofErr w:type="gramStart"/>
+      <w:r>
+        <w:t>high speed</w:t>
+      </w:r>
+      <w:proofErr w:type="gramEnd"/>
+      <w:r>
+        <w:t xml:space="preserve"> log starting, stopping, and file transfer.</w:t>
       </w:r>
     </w:p>
     <w:p/>
@@ -381,8 +511,13 @@
       </w:r>
     </w:p>
     <w:p>
-      <w:r>
-        <w:t>Spi Bus 8,000kbps</w:t>
+      <w:proofErr w:type="spellStart"/>
+      <w:r>
+        <w:t>Spi</w:t>
+      </w:r>
+      <w:proofErr w:type="spellEnd"/>
+      <w:r>
+        <w:t xml:space="preserve"> Bus 8,000kbps</w:t>
       </w:r>
     </w:p>
     <w:p>
@@ -530,8 +665,13 @@
             <w:hideMark/>
           </w:tcPr>
           <w:p>
-            <w:r>
-              <w:t>WiFi UDP 2.4GHz</w:t>
+            <w:proofErr w:type="spellStart"/>
+            <w:r>
+              <w:t>WiFi</w:t>
+            </w:r>
+            <w:proofErr w:type="spellEnd"/>
+            <w:r>
+              <w:t xml:space="preserve"> UDP 2.4GHz</w:t>
             </w:r>
           </w:p>
         </w:tc>
@@ -569,19 +709,75 @@
         <w:ind w:firstLine="720"/>
       </w:pPr>
       <w:r>
-        <w:t>The UGA Motorsports formula team needed a way to accurately time and car during events such as Acceleration and Autox as well as be able to reliably view vehicle data while driving. Currently the team is using a stopwatch for timing which is quite inaccurate. Not only is the human reaction time slow and inconsistent, but the person cannot be at both the start and finish line, so the point at which they think the car crosses the line could, and normally is, inaccurate. A simple solution to this problem is a beam break timing system, but commercial products are often prohibitively expensive or don’t have the capability to do what the team needs. It would be beneficial to the team if the timing gates were able to be easily combined with engine data for easier analysis after the fact. Additionally, the current live telemetry system on the vehicle is dependent on the ECU, which limits the amount of data and speed at which it can be transmitted. The current system is also not very tolerant of bad connections, leading to it frequently going out.</w:t>
+        <w:t xml:space="preserve">The UGA Motorsports formula team needed a way to </w:t>
+      </w:r>
+      <w:proofErr w:type="gramStart"/>
+      <w:r>
+        <w:t>accurately</w:t>
+      </w:r>
+      <w:proofErr w:type="gramEnd"/>
+      <w:r>
+        <w:t xml:space="preserve"> time and car during events such as Acceleration and </w:t>
+      </w:r>
+      <w:proofErr w:type="spellStart"/>
+      <w:r>
+        <w:t>Autox</w:t>
+      </w:r>
+      <w:proofErr w:type="spellEnd"/>
+      <w:r>
+        <w:t xml:space="preserve"> as well as </w:t>
+      </w:r>
+      <w:proofErr w:type="gramStart"/>
+      <w:r>
+        <w:t>be</w:t>
+      </w:r>
+      <w:proofErr w:type="gramEnd"/>
+      <w:r>
+        <w:t xml:space="preserve"> able to reliably view vehicle data while driving. Currently the team is using a stopwatch for timing which is quite inaccurate. Not only is the human reaction time slow and inconsistent, but the person cannot be at both the start and finish line, so the point at which they think the car crosses the line could, and normally is, inaccurate. A simple solution to this problem is a beam break timing system, but commercial products are often prohibitively expensive or don’t have the capability to do what the team needs. It would be beneficial to the team if the timing gates were able to be easily combined with engine data for easier analysis after the fact. Additionally, the current live telemetry system on the vehicle is dependent on the ECU, which limits the amount of data and speed at which it can be transmitted. The current system is also not very tolerant of bad connections, leading to it frequently going out.</w:t>
       </w:r>
     </w:p>
     <w:p>
       <w:r>
         <w:tab/>
-        <w:t>I propose a system that combines all data acquisition into one convenient system/application that allows data to be quickly saved, viewed, synchronized, and expanded. A vehicle telemetry link capable of up to 2km (The max distance from the pit at Michigan International Speedway) for key engine statistics and timing gates capable of a typical acceleration test, or multiple sectors in an Autox test. Additionally, it should be a convenient way to take driver notes, record tire data, and organize test data. This will make testing documentation easier and improve the quality of data collected. Further, it will allow for easier analysis and review of testing data.</w:t>
+        <w:t xml:space="preserve">I propose a system that combines all data acquisition into one convenient system/application that allows data to be quickly saved, viewed, synchronized, and expanded. A vehicle telemetry </w:t>
+      </w:r>
+      <w:proofErr w:type="gramStart"/>
+      <w:r>
+        <w:t>link</w:t>
+      </w:r>
+      <w:proofErr w:type="gramEnd"/>
+      <w:r>
+        <w:t xml:space="preserve"> capable of up to 2km (The max distance from the pit at Michigan International Speedway) for key engine statistics and timing gates capable of a typical acceleration test, or multiple sectors in an </w:t>
+      </w:r>
+      <w:proofErr w:type="spellStart"/>
+      <w:r>
+        <w:t>Autox</w:t>
+      </w:r>
+      <w:proofErr w:type="spellEnd"/>
+      <w:r>
+        <w:t xml:space="preserve"> test. Additionally, it should be a convenient way to take driver notes, record tire data, and organize test data. This will make testing documentation easier and improve the quality of data collected. Further, it will allow for easier analysis and review of testing data.</w:t>
       </w:r>
     </w:p>
     <w:p>
       <w:r>
         <w:tab/>
-        <w:t>The core principle linking each device together is accurate GPS timing. All data will be sent with the UTC time accurate to the millisecond. This will used to calculate the time between gate triggers and to combine the engine data with those timing events. When GPS is lost, network time protocol will be used to synchronize the devices.</w:t>
+        <w:t xml:space="preserve">The core principle linking each device together is accurate GPS timing. All data will be sent with the UTC time </w:t>
+      </w:r>
+      <w:proofErr w:type="gramStart"/>
+      <w:r>
+        <w:t>accurate</w:t>
+      </w:r>
+      <w:proofErr w:type="gramEnd"/>
+      <w:r>
+        <w:t xml:space="preserve"> to the millisecond. This will </w:t>
+      </w:r>
+      <w:proofErr w:type="gramStart"/>
+      <w:r>
+        <w:t>used</w:t>
+      </w:r>
+      <w:proofErr w:type="gramEnd"/>
+      <w:r>
+        <w:t xml:space="preserve"> to calculate the time between gate triggers and to combine the engine data with those timing events. When GPS is lost, network time protocol will be used to synchronize the devices.</w:t>
       </w:r>
     </w:p>
     <w:p>
@@ -733,14 +929,35 @@
     </w:p>
     <w:p>
       <w:r>
-        <w:t>Recorded on my local home network using an Att router. Ping times were verified</w:t>
+        <w:t xml:space="preserve">Recorded on my local home network using an </w:t>
+      </w:r>
+      <w:proofErr w:type="spellStart"/>
+      <w:r>
+        <w:t>Att</w:t>
+      </w:r>
+      <w:proofErr w:type="spellEnd"/>
+      <w:r>
+        <w:t xml:space="preserve"> router. Ping times were verified</w:t>
       </w:r>
     </w:p>
     <w:p/>
     <w:p>
       <w:r>
-        <w:t>23:30:15.563 -&gt; Sync: offset = 1761103532278201800 ns (1761103532278.202 ms), delay = 7.950 ms</w:t>
-      </w:r>
+        <w:t xml:space="preserve">23:30:15.563 -&gt; Sync: offset = 1761103532278201800 ns (1761103532278.202 </w:t>
+      </w:r>
+      <w:proofErr w:type="spellStart"/>
+      <w:r>
+        <w:t>ms</w:t>
+      </w:r>
+      <w:proofErr w:type="spellEnd"/>
+      <w:r>
+        <w:t xml:space="preserve">), delay = 7.950 </w:t>
+      </w:r>
+      <w:proofErr w:type="spellStart"/>
+      <w:r>
+        <w:t>ms</w:t>
+      </w:r>
+      <w:proofErr w:type="spellEnd"/>
     </w:p>
     <w:p>
       <w:r>
@@ -754,8 +971,21 @@
     </w:p>
     <w:p>
       <w:r>
-        <w:t>23:30:16.592 -&gt; Sync: offset = 1761103532278206970 ns (1761103532278.207 ms), delay = 10.029 ms</w:t>
-      </w:r>
+        <w:t xml:space="preserve">23:30:16.592 -&gt; Sync: offset = 1761103532278206970 ns (1761103532278.207 </w:t>
+      </w:r>
+      <w:proofErr w:type="spellStart"/>
+      <w:r>
+        <w:t>ms</w:t>
+      </w:r>
+      <w:proofErr w:type="spellEnd"/>
+      <w:r>
+        <w:t xml:space="preserve">), delay = 10.029 </w:t>
+      </w:r>
+      <w:proofErr w:type="spellStart"/>
+      <w:r>
+        <w:t>ms</w:t>
+      </w:r>
+      <w:proofErr w:type="spellEnd"/>
     </w:p>
     <w:p>
       <w:r>
@@ -769,8 +999,21 @@
     </w:p>
     <w:p>
       <w:r>
-        <w:t>23:30:17.600 -&gt; Sync: offset = 1761103532278255300 ns (1761103532278.255 ms), delay = 8.974 ms</w:t>
-      </w:r>
+        <w:t xml:space="preserve">23:30:17.600 -&gt; Sync: offset = 1761103532278255300 ns (1761103532278.255 </w:t>
+      </w:r>
+      <w:proofErr w:type="spellStart"/>
+      <w:r>
+        <w:t>ms</w:t>
+      </w:r>
+      <w:proofErr w:type="spellEnd"/>
+      <w:r>
+        <w:t xml:space="preserve">), delay = 8.974 </w:t>
+      </w:r>
+      <w:proofErr w:type="spellStart"/>
+      <w:r>
+        <w:t>ms</w:t>
+      </w:r>
+      <w:proofErr w:type="spellEnd"/>
     </w:p>
     <w:p>
       <w:r>
@@ -784,8 +1027,21 @@
     </w:p>
     <w:p>
       <w:r>
-        <w:t>23:30:18.615 -&gt; Sync: offset = 1761103532278233920 ns (1761103532278.234 ms), delay = 8.975 ms</w:t>
-      </w:r>
+        <w:t xml:space="preserve">23:30:18.615 -&gt; Sync: offset = 1761103532278233920 ns (1761103532278.234 </w:t>
+      </w:r>
+      <w:proofErr w:type="spellStart"/>
+      <w:r>
+        <w:t>ms</w:t>
+      </w:r>
+      <w:proofErr w:type="spellEnd"/>
+      <w:r>
+        <w:t xml:space="preserve">), delay = 8.975 </w:t>
+      </w:r>
+      <w:proofErr w:type="spellStart"/>
+      <w:r>
+        <w:t>ms</w:t>
+      </w:r>
+      <w:proofErr w:type="spellEnd"/>
     </w:p>
     <w:p>
       <w:r>
@@ -799,8 +1055,21 @@
     </w:p>
     <w:p>
       <w:r>
-        <w:t>23:30:19.604 -&gt; Sync: offset = 1761103532278687040 ns (1761103532278.687 ms), delay = 13.028 ms</w:t>
-      </w:r>
+        <w:t xml:space="preserve">23:30:19.604 -&gt; Sync: offset = 1761103532278687040 ns (1761103532278.687 </w:t>
+      </w:r>
+      <w:proofErr w:type="spellStart"/>
+      <w:r>
+        <w:t>ms</w:t>
+      </w:r>
+      <w:proofErr w:type="spellEnd"/>
+      <w:r>
+        <w:t xml:space="preserve">), delay = 13.028 </w:t>
+      </w:r>
+      <w:proofErr w:type="spellStart"/>
+      <w:r>
+        <w:t>ms</w:t>
+      </w:r>
+      <w:proofErr w:type="spellEnd"/>
     </w:p>
     <w:p>
       <w:r>
@@ -815,8 +1084,21 @@
     </w:p>
     <w:p>
       <w:r>
-        <w:t>23:30:20.647 -&gt; Sync: offset = 1761103532278683230 ns (1761103532278.683 ms), delay = 10.720 ms</w:t>
-      </w:r>
+        <w:t xml:space="preserve">23:30:20.647 -&gt; Sync: offset = 1761103532278683230 ns (1761103532278.683 </w:t>
+      </w:r>
+      <w:proofErr w:type="spellStart"/>
+      <w:r>
+        <w:t>ms</w:t>
+      </w:r>
+      <w:proofErr w:type="spellEnd"/>
+      <w:r>
+        <w:t xml:space="preserve">), delay = 10.720 </w:t>
+      </w:r>
+      <w:proofErr w:type="spellStart"/>
+      <w:r>
+        <w:t>ms</w:t>
+      </w:r>
+      <w:proofErr w:type="spellEnd"/>
     </w:p>
     <w:p>
       <w:r>
@@ -830,8 +1112,21 @@
     </w:p>
     <w:p>
       <w:r>
-        <w:t>23:30:21.654 -&gt; Sync: offset = 1761103532278558650 ns (1761103532278.559 ms), delay = 7.984 ms</w:t>
-      </w:r>
+        <w:t xml:space="preserve">23:30:21.654 -&gt; Sync: offset = 1761103532278558650 ns (1761103532278.559 </w:t>
+      </w:r>
+      <w:proofErr w:type="spellStart"/>
+      <w:r>
+        <w:t>ms</w:t>
+      </w:r>
+      <w:proofErr w:type="spellEnd"/>
+      <w:r>
+        <w:t xml:space="preserve">), delay = 7.984 </w:t>
+      </w:r>
+      <w:proofErr w:type="spellStart"/>
+      <w:r>
+        <w:t>ms</w:t>
+      </w:r>
+      <w:proofErr w:type="spellEnd"/>
     </w:p>
     <w:p>
       <w:r>
@@ -845,8 +1140,21 @@
     </w:p>
     <w:p>
       <w:r>
-        <w:t>23:30:22.666 -&gt; Sync: offset = 1761103532278294070 ns (1761103532278.294 ms), delay = 9.001 ms</w:t>
-      </w:r>
+        <w:t xml:space="preserve">23:30:22.666 -&gt; Sync: offset = 1761103532278294070 ns (1761103532278.294 </w:t>
+      </w:r>
+      <w:proofErr w:type="spellStart"/>
+      <w:r>
+        <w:t>ms</w:t>
+      </w:r>
+      <w:proofErr w:type="spellEnd"/>
+      <w:r>
+        <w:t xml:space="preserve">), delay = 9.001 </w:t>
+      </w:r>
+      <w:proofErr w:type="spellStart"/>
+      <w:r>
+        <w:t>ms</w:t>
+      </w:r>
+      <w:proofErr w:type="spellEnd"/>
     </w:p>
     <w:p>
       <w:r>
@@ -860,8 +1168,21 @@
     </w:p>
     <w:p>
       <w:r>
-        <w:t>23:30:23.668 -&gt; Sync: offset = 1761103532278233590 ns (1761103532278.234 ms), delay = 9.057 ms</w:t>
-      </w:r>
+        <w:t xml:space="preserve">23:30:23.668 -&gt; Sync: offset = 1761103532278233590 ns (1761103532278.234 </w:t>
+      </w:r>
+      <w:proofErr w:type="spellStart"/>
+      <w:r>
+        <w:t>ms</w:t>
+      </w:r>
+      <w:proofErr w:type="spellEnd"/>
+      <w:r>
+        <w:t xml:space="preserve">), delay = 9.057 </w:t>
+      </w:r>
+      <w:proofErr w:type="spellStart"/>
+      <w:r>
+        <w:t>ms</w:t>
+      </w:r>
+      <w:proofErr w:type="spellEnd"/>
     </w:p>
     <w:p>
       <w:r>
@@ -875,8 +1196,21 @@
     </w:p>
     <w:p>
       <w:r>
-        <w:t>23:30:24.680 -&gt; Sync: offset = 1761103532277973340 ns (1761103532277.973 ms), delay = 11.028 ms</w:t>
-      </w:r>
+        <w:t xml:space="preserve">23:30:24.680 -&gt; Sync: offset = 1761103532277973340 ns (1761103532277.973 </w:t>
+      </w:r>
+      <w:proofErr w:type="spellStart"/>
+      <w:r>
+        <w:t>ms</w:t>
+      </w:r>
+      <w:proofErr w:type="spellEnd"/>
+      <w:r>
+        <w:t xml:space="preserve">), delay = 11.028 </w:t>
+      </w:r>
+      <w:proofErr w:type="spellStart"/>
+      <w:r>
+        <w:t>ms</w:t>
+      </w:r>
+      <w:proofErr w:type="spellEnd"/>
     </w:p>
     <w:p>
       <w:r>
@@ -890,8 +1224,21 @@
     </w:p>
     <w:p>
       <w:r>
-        <w:t>23:30:25.682 -&gt; Sync: offset = 1761103532278371060 ns (1761103532278.371 ms), delay = 14.058 ms</w:t>
-      </w:r>
+        <w:t xml:space="preserve">23:30:25.682 -&gt; Sync: offset = 1761103532278371060 ns (1761103532278.371 </w:t>
+      </w:r>
+      <w:proofErr w:type="spellStart"/>
+      <w:r>
+        <w:t>ms</w:t>
+      </w:r>
+      <w:proofErr w:type="spellEnd"/>
+      <w:r>
+        <w:t xml:space="preserve">), delay = 14.058 </w:t>
+      </w:r>
+      <w:proofErr w:type="spellStart"/>
+      <w:r>
+        <w:t>ms</w:t>
+      </w:r>
+      <w:proofErr w:type="spellEnd"/>
     </w:p>
     <w:p>
       <w:r>
@@ -906,8 +1253,21 @@
     </w:p>
     <w:p>
       <w:r>
-        <w:t>23:30:26.687 -&gt; Sync: offset = 1761103532278007080 ns (1761103532278.007 ms), delay = 11.508 ms</w:t>
-      </w:r>
+        <w:t xml:space="preserve">23:30:26.687 -&gt; Sync: offset = 1761103532278007080 ns (1761103532278.007 </w:t>
+      </w:r>
+      <w:proofErr w:type="spellStart"/>
+      <w:r>
+        <w:t>ms</w:t>
+      </w:r>
+      <w:proofErr w:type="spellEnd"/>
+      <w:r>
+        <w:t xml:space="preserve">), delay = 11.508 </w:t>
+      </w:r>
+      <w:proofErr w:type="spellStart"/>
+      <w:r>
+        <w:t>ms</w:t>
+      </w:r>
+      <w:proofErr w:type="spellEnd"/>
     </w:p>
     <w:p>
       <w:r>
@@ -921,8 +1281,21 @@
     </w:p>
     <w:p>
       <w:r>
-        <w:t>23:30:27.729 -&gt; Sync: offset = 1761103532278125900 ns (1761103532278.126 ms), delay = 9.061 ms</w:t>
-      </w:r>
+        <w:t xml:space="preserve">23:30:27.729 -&gt; Sync: offset = 1761103532278125900 ns (1761103532278.126 </w:t>
+      </w:r>
+      <w:proofErr w:type="spellStart"/>
+      <w:r>
+        <w:t>ms</w:t>
+      </w:r>
+      <w:proofErr w:type="spellEnd"/>
+      <w:r>
+        <w:t xml:space="preserve">), delay = 9.061 </w:t>
+      </w:r>
+      <w:proofErr w:type="spellStart"/>
+      <w:r>
+        <w:t>ms</w:t>
+      </w:r>
+      <w:proofErr w:type="spellEnd"/>
     </w:p>
     <w:p>
       <w:r>
@@ -936,8 +1309,21 @@
     </w:p>
     <w:p>
       <w:r>
-        <w:t>23:30:28.736 -&gt; Sync: offset = 1761103532277785260 ns (1761103532277.785 ms), delay = 10.694 ms</w:t>
-      </w:r>
+        <w:t xml:space="preserve">23:30:28.736 -&gt; Sync: offset = 1761103532277785260 ns (1761103532277.785 </w:t>
+      </w:r>
+      <w:proofErr w:type="spellStart"/>
+      <w:r>
+        <w:t>ms</w:t>
+      </w:r>
+      <w:proofErr w:type="spellEnd"/>
+      <w:r>
+        <w:t xml:space="preserve">), delay = 10.694 </w:t>
+      </w:r>
+      <w:proofErr w:type="spellStart"/>
+      <w:r>
+        <w:t>ms</w:t>
+      </w:r>
+      <w:proofErr w:type="spellEnd"/>
     </w:p>
     <w:p>
       <w:r>
@@ -951,8 +1337,21 @@
     </w:p>
     <w:p>
       <w:r>
-        <w:t>23:30:29.758 -&gt; Sync: offset = 1761103532277498740 ns (1761103532277.499 ms), delay = 9.159 ms</w:t>
-      </w:r>
+        <w:t xml:space="preserve">23:30:29.758 -&gt; Sync: offset = 1761103532277498740 ns (1761103532277.499 </w:t>
+      </w:r>
+      <w:proofErr w:type="spellStart"/>
+      <w:r>
+        <w:t>ms</w:t>
+      </w:r>
+      <w:proofErr w:type="spellEnd"/>
+      <w:r>
+        <w:t xml:space="preserve">), delay = 9.159 </w:t>
+      </w:r>
+      <w:proofErr w:type="spellStart"/>
+      <w:r>
+        <w:t>ms</w:t>
+      </w:r>
+      <w:proofErr w:type="spellEnd"/>
     </w:p>
     <w:p>
       <w:r>
@@ -978,7 +1377,15 @@
     <w:p/>
     <w:p>
       <w:r>
-        <w:t>The above results from the NTP code shows normal delay and offset jitter, consistent with other NTP implementations.</w:t>
+        <w:t xml:space="preserve">The above results from the NTP code </w:t>
+      </w:r>
+      <w:proofErr w:type="gramStart"/>
+      <w:r>
+        <w:t>shows</w:t>
+      </w:r>
+      <w:proofErr w:type="gramEnd"/>
+      <w:r>
+        <w:t xml:space="preserve"> normal delay and offset jitter, consistent with other NTP implementations.</w:t>
       </w:r>
     </w:p>
     <w:p/>
@@ -991,8 +1398,29 @@
         <w:br/>
       </w:r>
       <w:r>
-        <w:t>09:20:41.858 -&gt; Sync: offset=1761311994438.293 ms, smoothed=1761311994439.823 ms, delay=9.474 ms</w:t>
-      </w:r>
+        <w:t xml:space="preserve">09:20:41.858 -&gt; Sync: offset=1761311994438.293 </w:t>
+      </w:r>
+      <w:proofErr w:type="spellStart"/>
+      <w:r>
+        <w:t>ms</w:t>
+      </w:r>
+      <w:proofErr w:type="spellEnd"/>
+      <w:r>
+        <w:t xml:space="preserve">, smoothed=1761311994439.823 </w:t>
+      </w:r>
+      <w:proofErr w:type="spellStart"/>
+      <w:r>
+        <w:t>ms</w:t>
+      </w:r>
+      <w:proofErr w:type="spellEnd"/>
+      <w:r>
+        <w:t xml:space="preserve">, delay=9.474 </w:t>
+      </w:r>
+      <w:proofErr w:type="spellStart"/>
+      <w:r>
+        <w:t>ms</w:t>
+      </w:r>
+      <w:proofErr w:type="spellEnd"/>
     </w:p>
     <w:p>
       <w:r>
@@ -1006,7 +1434,15 @@
     </w:p>
     <w:p>
       <w:r>
-        <w:t>09:20:42.089 -&gt; 1000005   ,   999951</w:t>
+        <w:t xml:space="preserve">09:20:42.089 -&gt; 1000005 </w:t>
+      </w:r>
+      <w:proofErr w:type="gramStart"/>
+      <w:r>
+        <w:t xml:space="preserve">  ,</w:t>
+      </w:r>
+      <w:proofErr w:type="gramEnd"/>
+      <w:r>
+        <w:t xml:space="preserve">   999951</w:t>
       </w:r>
     </w:p>
     <w:p>
@@ -1016,8 +1452,29 @@
     </w:p>
     <w:p>
       <w:r>
-        <w:t>09:20:42.948 -&gt; Sync: offset=1761311994437.480 ms, smoothed=1761311994439.745 ms, delay=7.701 ms</w:t>
-      </w:r>
+        <w:t xml:space="preserve">09:20:42.948 -&gt; Sync: offset=1761311994437.480 </w:t>
+      </w:r>
+      <w:proofErr w:type="spellStart"/>
+      <w:r>
+        <w:t>ms</w:t>
+      </w:r>
+      <w:proofErr w:type="spellEnd"/>
+      <w:r>
+        <w:t xml:space="preserve">, smoothed=1761311994439.745 </w:t>
+      </w:r>
+      <w:proofErr w:type="spellStart"/>
+      <w:r>
+        <w:t>ms</w:t>
+      </w:r>
+      <w:proofErr w:type="spellEnd"/>
+      <w:r>
+        <w:t xml:space="preserve">, delay=7.701 </w:t>
+      </w:r>
+      <w:proofErr w:type="spellStart"/>
+      <w:r>
+        <w:t>ms</w:t>
+      </w:r>
+      <w:proofErr w:type="spellEnd"/>
     </w:p>
     <w:p>
       <w:r>
@@ -1031,13 +1488,42 @@
     </w:p>
     <w:p>
       <w:r>
-        <w:t>09:20:43.087 -&gt; 1000007   ,   999929</w:t>
-      </w:r>
-    </w:p>
-    <w:p>
-      <w:r>
-        <w:t>09:20:43.953 -&gt; Sync: offset=1761311994437.582 ms, smoothed=1761311994439.702 ms, delay=8.490 ms</w:t>
-      </w:r>
+        <w:t xml:space="preserve">09:20:43.087 -&gt; 1000007 </w:t>
+      </w:r>
+      <w:proofErr w:type="gramStart"/>
+      <w:r>
+        <w:t xml:space="preserve">  ,</w:t>
+      </w:r>
+      <w:proofErr w:type="gramEnd"/>
+      <w:r>
+        <w:t xml:space="preserve">   999929</w:t>
+      </w:r>
+    </w:p>
+    <w:p>
+      <w:r>
+        <w:t xml:space="preserve">09:20:43.953 -&gt; Sync: offset=1761311994437.582 </w:t>
+      </w:r>
+      <w:proofErr w:type="spellStart"/>
+      <w:r>
+        <w:t>ms</w:t>
+      </w:r>
+      <w:proofErr w:type="spellEnd"/>
+      <w:r>
+        <w:t xml:space="preserve">, smoothed=1761311994439.702 </w:t>
+      </w:r>
+      <w:proofErr w:type="spellStart"/>
+      <w:r>
+        <w:t>ms</w:t>
+      </w:r>
+      <w:proofErr w:type="spellEnd"/>
+      <w:r>
+        <w:t xml:space="preserve">, delay=8.490 </w:t>
+      </w:r>
+      <w:proofErr w:type="spellStart"/>
+      <w:r>
+        <w:t>ms</w:t>
+      </w:r>
+      <w:proofErr w:type="spellEnd"/>
     </w:p>
     <w:p>
       <w:r>
@@ -1051,13 +1537,42 @@
     </w:p>
     <w:p>
       <w:r>
-        <w:t>09:20:44.102 -&gt; 1000007   ,   999964</w:t>
-      </w:r>
-    </w:p>
-    <w:p>
-      <w:r>
-        <w:t>09:20:44.937 -&gt; Sync: offset=1761311994436.826 ms, smoothed=1761311994439.634 ms, delay=11.934 ms</w:t>
-      </w:r>
+        <w:t xml:space="preserve">09:20:44.102 -&gt; 1000007 </w:t>
+      </w:r>
+      <w:proofErr w:type="gramStart"/>
+      <w:r>
+        <w:t xml:space="preserve">  ,</w:t>
+      </w:r>
+      <w:proofErr w:type="gramEnd"/>
+      <w:r>
+        <w:t xml:space="preserve">   999964</w:t>
+      </w:r>
+    </w:p>
+    <w:p>
+      <w:r>
+        <w:t xml:space="preserve">09:20:44.937 -&gt; Sync: offset=1761311994436.826 </w:t>
+      </w:r>
+      <w:proofErr w:type="spellStart"/>
+      <w:r>
+        <w:t>ms</w:t>
+      </w:r>
+      <w:proofErr w:type="spellEnd"/>
+      <w:r>
+        <w:t xml:space="preserve">, smoothed=1761311994439.634 </w:t>
+      </w:r>
+      <w:proofErr w:type="spellStart"/>
+      <w:r>
+        <w:t>ms</w:t>
+      </w:r>
+      <w:proofErr w:type="spellEnd"/>
+      <w:r>
+        <w:t xml:space="preserve">, delay=11.934 </w:t>
+      </w:r>
+      <w:proofErr w:type="spellStart"/>
+      <w:r>
+        <w:t>ms</w:t>
+      </w:r>
+      <w:proofErr w:type="spellEnd"/>
     </w:p>
     <w:p>
       <w:r>
@@ -1071,13 +1586,42 @@
     </w:p>
     <w:p>
       <w:r>
-        <w:t>09:20:45.090 -&gt; 1000006   ,   999937</w:t>
-      </w:r>
-    </w:p>
-    <w:p>
-      <w:r>
-        <w:t>09:20:45.962 -&gt; Sync: offset=1761311994439.557 ms, smoothed=1761311994439.657 ms, delay=12.552 ms</w:t>
-      </w:r>
+        <w:t xml:space="preserve">09:20:45.090 -&gt; 1000006 </w:t>
+      </w:r>
+      <w:proofErr w:type="gramStart"/>
+      <w:r>
+        <w:t xml:space="preserve">  ,</w:t>
+      </w:r>
+      <w:proofErr w:type="gramEnd"/>
+      <w:r>
+        <w:t xml:space="preserve">   999937</w:t>
+      </w:r>
+    </w:p>
+    <w:p>
+      <w:r>
+        <w:t xml:space="preserve">09:20:45.962 -&gt; Sync: offset=1761311994439.557 </w:t>
+      </w:r>
+      <w:proofErr w:type="spellStart"/>
+      <w:r>
+        <w:t>ms</w:t>
+      </w:r>
+      <w:proofErr w:type="spellEnd"/>
+      <w:r>
+        <w:t xml:space="preserve">, smoothed=1761311994439.657 </w:t>
+      </w:r>
+      <w:proofErr w:type="spellStart"/>
+      <w:r>
+        <w:t>ms</w:t>
+      </w:r>
+      <w:proofErr w:type="spellEnd"/>
+      <w:r>
+        <w:t xml:space="preserve">, delay=12.552 </w:t>
+      </w:r>
+      <w:proofErr w:type="spellStart"/>
+      <w:r>
+        <w:t>ms</w:t>
+      </w:r>
+      <w:proofErr w:type="spellEnd"/>
     </w:p>
     <w:p>
       <w:r>
@@ -1091,7 +1635,15 @@
     </w:p>
     <w:p>
       <w:r>
-        <w:t>09:20:46.111 -&gt; 1000006   ,   1000029</w:t>
+        <w:t xml:space="preserve">09:20:46.111 -&gt; 1000006 </w:t>
+      </w:r>
+      <w:proofErr w:type="gramStart"/>
+      <w:r>
+        <w:t xml:space="preserve">  ,</w:t>
+      </w:r>
+      <w:proofErr w:type="gramEnd"/>
+      <w:r>
+        <w:t xml:space="preserve">   1000029</w:t>
       </w:r>
     </w:p>
     <w:p>
@@ -1112,13 +1664,42 @@
     </w:p>
     <w:p>
       <w:r>
-        <w:t>09:20:47.103 -&gt; 1000007   ,   1000008</w:t>
-      </w:r>
-    </w:p>
-    <w:p>
-      <w:r>
-        <w:t>09:20:48.066 -&gt; Sync: offset=1761311994438.451 ms, smoothed=1761311994439.551 ms, delay=11.466 ms</w:t>
-      </w:r>
+        <w:t xml:space="preserve">09:20:47.103 -&gt; 1000007 </w:t>
+      </w:r>
+      <w:proofErr w:type="gramStart"/>
+      <w:r>
+        <w:t xml:space="preserve">  ,</w:t>
+      </w:r>
+      <w:proofErr w:type="gramEnd"/>
+      <w:r>
+        <w:t xml:space="preserve">   1000008</w:t>
+      </w:r>
+    </w:p>
+    <w:p>
+      <w:r>
+        <w:t xml:space="preserve">09:20:48.066 -&gt; Sync: offset=1761311994438.451 </w:t>
+      </w:r>
+      <w:proofErr w:type="spellStart"/>
+      <w:r>
+        <w:t>ms</w:t>
+      </w:r>
+      <w:proofErr w:type="spellEnd"/>
+      <w:r>
+        <w:t xml:space="preserve">, smoothed=1761311994439.551 </w:t>
+      </w:r>
+      <w:proofErr w:type="spellStart"/>
+      <w:r>
+        <w:t>ms</w:t>
+      </w:r>
+      <w:proofErr w:type="spellEnd"/>
+      <w:r>
+        <w:t xml:space="preserve">, delay=11.466 </w:t>
+      </w:r>
+      <w:proofErr w:type="spellStart"/>
+      <w:r>
+        <w:t>ms</w:t>
+      </w:r>
+      <w:proofErr w:type="spellEnd"/>
     </w:p>
     <w:p>
       <w:r>
@@ -1132,13 +1713,42 @@
     </w:p>
     <w:p>
       <w:r>
-        <w:t>09:20:48.105 -&gt; 1000006   ,   999900</w:t>
-      </w:r>
-    </w:p>
-    <w:p>
-      <w:r>
-        <w:t>09:20:49.076 -&gt; Sync: offset=1761311994437.802 ms, smoothed=1761311994439.495 ms, delay=9.490 ms</w:t>
-      </w:r>
+        <w:t xml:space="preserve">09:20:48.105 -&gt; 1000006 </w:t>
+      </w:r>
+      <w:proofErr w:type="gramStart"/>
+      <w:r>
+        <w:t xml:space="preserve">  ,</w:t>
+      </w:r>
+      <w:proofErr w:type="gramEnd"/>
+      <w:r>
+        <w:t xml:space="preserve">   999900</w:t>
+      </w:r>
+    </w:p>
+    <w:p>
+      <w:r>
+        <w:t xml:space="preserve">09:20:49.076 -&gt; Sync: offset=1761311994437.802 </w:t>
+      </w:r>
+      <w:proofErr w:type="spellStart"/>
+      <w:r>
+        <w:t>ms</w:t>
+      </w:r>
+      <w:proofErr w:type="spellEnd"/>
+      <w:r>
+        <w:t xml:space="preserve">, smoothed=1761311994439.495 </w:t>
+      </w:r>
+      <w:proofErr w:type="spellStart"/>
+      <w:r>
+        <w:t>ms</w:t>
+      </w:r>
+      <w:proofErr w:type="spellEnd"/>
+      <w:r>
+        <w:t xml:space="preserve">, delay=9.490 </w:t>
+      </w:r>
+      <w:proofErr w:type="spellStart"/>
+      <w:r>
+        <w:t>ms</w:t>
+      </w:r>
+      <w:proofErr w:type="spellEnd"/>
     </w:p>
     <w:p>
       <w:r>
@@ -1152,14 +1762,62 @@
     </w:p>
     <w:p>
       <w:r>
-        <w:t>09:20:49.076 -&gt; 1000005   ,   999949</w:t>
+        <w:t xml:space="preserve">09:20:49.076 -&gt; 1000005 </w:t>
+      </w:r>
+      <w:proofErr w:type="gramStart"/>
+      <w:r>
+        <w:t xml:space="preserve">  ,</w:t>
+      </w:r>
+      <w:proofErr w:type="gramEnd"/>
+      <w:r>
+        <w:t xml:space="preserve">   999949</w:t>
       </w:r>
     </w:p>
     <w:p/>
     <w:p/>
     <w:p>
       <w:r>
-        <w:t>Conclusion, NTP is waaayyyyy worse than GPS PPS. Just from this quick test its around 50 microseconds off every second, which is substantial drift for my application in the timing gates. Time change smoothing is going to be needed, and more research needs to be done to see how well two devices can sync time. As long as they can achieve millisecond accuracy then this method will be acceptable. Clock speed correction might also be needed, but its looking like NTP is too imprecise to do this kind of calculation.</w:t>
+        <w:t xml:space="preserve">Conclusion, NTP is </w:t>
+      </w:r>
+      <w:proofErr w:type="spellStart"/>
+      <w:r>
+        <w:t>waaayyyyy</w:t>
+      </w:r>
+      <w:proofErr w:type="spellEnd"/>
+      <w:r>
+        <w:t xml:space="preserve"> worse than GPS PPS. Just from this quick test </w:t>
+      </w:r>
+      <w:proofErr w:type="gramStart"/>
+      <w:r>
+        <w:t>its</w:t>
+      </w:r>
+      <w:proofErr w:type="gramEnd"/>
+      <w:r>
+        <w:t xml:space="preserve"> around 50 microseconds off every second, which is substantial drift for my application in the timing gates. Time change smoothing is going to be needed, and more research needs to be done to see how well two devices can sync time. </w:t>
+      </w:r>
+      <w:proofErr w:type="gramStart"/>
+      <w:r>
+        <w:t>As long as</w:t>
+      </w:r>
+      <w:proofErr w:type="gramEnd"/>
+      <w:r>
+        <w:t xml:space="preserve"> they can achieve millisecond accuracy then this method will be acceptable. Clock speed correction might also be needed, but </w:t>
+      </w:r>
+      <w:proofErr w:type="gramStart"/>
+      <w:r>
+        <w:t>its</w:t>
+      </w:r>
+      <w:proofErr w:type="gramEnd"/>
+      <w:r>
+        <w:t xml:space="preserve"> </w:t>
+      </w:r>
+      <w:proofErr w:type="gramStart"/>
+      <w:r>
+        <w:t>looking</w:t>
+      </w:r>
+      <w:proofErr w:type="gramEnd"/>
+      <w:r>
+        <w:t xml:space="preserve"> like NTP is too imprecise to do this kind of calculation.</w:t>
       </w:r>
     </w:p>
     <w:p/>
@@ -1171,8 +1829,29 @@
     </w:p>
     <w:p>
       <w:r>
-        <w:t>01:29:25.111 -&gt; Sync: offset=1761456213835.237 ms, smoothed=1761456213836.796 ms, delay=9.099 ms</w:t>
-      </w:r>
+        <w:t xml:space="preserve">01:29:25.111 -&gt; Sync: offset=1761456213835.237 </w:t>
+      </w:r>
+      <w:proofErr w:type="spellStart"/>
+      <w:r>
+        <w:t>ms</w:t>
+      </w:r>
+      <w:proofErr w:type="spellEnd"/>
+      <w:r>
+        <w:t xml:space="preserve">, smoothed=1761456213836.796 </w:t>
+      </w:r>
+      <w:proofErr w:type="spellStart"/>
+      <w:r>
+        <w:t>ms</w:t>
+      </w:r>
+      <w:proofErr w:type="spellEnd"/>
+      <w:r>
+        <w:t xml:space="preserve">, delay=9.099 </w:t>
+      </w:r>
+      <w:proofErr w:type="spellStart"/>
+      <w:r>
+        <w:t>ms</w:t>
+      </w:r>
+      <w:proofErr w:type="spellEnd"/>
     </w:p>
     <w:p>
       <w:r>
@@ -1181,13 +1860,29 @@
     </w:p>
     <w:p>
       <w:r>
-        <w:t>01:29:25.111 -&gt; Interval: 1000007, GPSMicros: 1761456565000096, Diff: -77643</w:t>
+        <w:t xml:space="preserve">01:29:25.111 -&gt; Interval: 1000007, </w:t>
+      </w:r>
+      <w:proofErr w:type="spellStart"/>
+      <w:r>
+        <w:t>GPSMicros</w:t>
+      </w:r>
+      <w:proofErr w:type="spellEnd"/>
+      <w:r>
+        <w:t>: 1761456565000096, Diff: -77643</w:t>
       </w:r>
     </w:p>
     <w:p>
       <w:r>
         <w:lastRenderedPageBreak/>
-        <w:t>01:29:26.082 -&gt; Interval: 1000004, GPSMicros: 1761456566000183, Diff: -77618</w:t>
+        <w:t xml:space="preserve">01:29:26.082 -&gt; Interval: 1000004, </w:t>
+      </w:r>
+      <w:proofErr w:type="spellStart"/>
+      <w:r>
+        <w:t>GPSMicros</w:t>
+      </w:r>
+      <w:proofErr w:type="spellEnd"/>
+      <w:r>
+        <w:t>: 1761456566000183, Diff: -77618</w:t>
       </w:r>
     </w:p>
     <w:p>
@@ -1202,7 +1897,15 @@
     </w:p>
     <w:p>
       <w:r>
-        <w:t>01:29:27.088 -&gt; Interval: 1000008, GPSMicros: 1761456567000181, Diff: -77573</w:t>
+        <w:t xml:space="preserve">01:29:27.088 -&gt; Interval: 1000008, </w:t>
+      </w:r>
+      <w:proofErr w:type="spellStart"/>
+      <w:r>
+        <w:t>GPSMicros</w:t>
+      </w:r>
+      <w:proofErr w:type="spellEnd"/>
+      <w:r>
+        <w:t>: 1761456567000181, Diff: -77573</w:t>
       </w:r>
     </w:p>
     <w:p>
@@ -1227,7 +1930,15 @@
     </w:p>
     <w:p>
       <w:r>
-        <w:t>01:29:28.092 -&gt; Interval: 1000005, GPSMicros: 1761456568000183, Diff: -77535</w:t>
+        <w:t xml:space="preserve">01:29:28.092 -&gt; Interval: 1000005, </w:t>
+      </w:r>
+      <w:proofErr w:type="spellStart"/>
+      <w:r>
+        <w:t>GPSMicros</w:t>
+      </w:r>
+      <w:proofErr w:type="spellEnd"/>
+      <w:r>
+        <w:t>: 1761456568000183, Diff: -77535</w:t>
       </w:r>
     </w:p>
     <w:p>
@@ -1242,8 +1953,29 @@
     </w:p>
     <w:p>
       <w:r>
-        <w:t>01:29:28.422 -&gt; Sync: offset=1761456213840.810 ms, smoothed=1761456213836.752 ms, delay=21.928 ms</w:t>
-      </w:r>
+        <w:t xml:space="preserve">01:29:28.422 -&gt; Sync: offset=1761456213840.810 </w:t>
+      </w:r>
+      <w:proofErr w:type="spellStart"/>
+      <w:r>
+        <w:t>ms</w:t>
+      </w:r>
+      <w:proofErr w:type="spellEnd"/>
+      <w:r>
+        <w:t xml:space="preserve">, smoothed=1761456213836.752 </w:t>
+      </w:r>
+      <w:proofErr w:type="spellStart"/>
+      <w:r>
+        <w:t>ms</w:t>
+      </w:r>
+      <w:proofErr w:type="spellEnd"/>
+      <w:r>
+        <w:t xml:space="preserve">, delay=21.928 </w:t>
+      </w:r>
+      <w:proofErr w:type="spellStart"/>
+      <w:r>
+        <w:t>ms</w:t>
+      </w:r>
+      <w:proofErr w:type="spellEnd"/>
     </w:p>
     <w:p>
       <w:r>
@@ -1252,13 +1984,42 @@
     </w:p>
     <w:p>
       <w:r>
-        <w:t>01:29:29.104 -&gt; Interval: 1000006, GPSMicros: 1761456569000183, Diff: -77497</w:t>
-      </w:r>
-    </w:p>
-    <w:p>
-      <w:r>
-        <w:t>01:29:29.423 -&gt; Sync: offset=1761456213833.554 ms, smoothed=1761456213836.489 ms, delay=11.387 ms</w:t>
-      </w:r>
+        <w:t xml:space="preserve">01:29:29.104 -&gt; Interval: 1000006, </w:t>
+      </w:r>
+      <w:proofErr w:type="spellStart"/>
+      <w:r>
+        <w:t>GPSMicros</w:t>
+      </w:r>
+      <w:proofErr w:type="spellEnd"/>
+      <w:r>
+        <w:t>: 1761456569000183, Diff: -77497</w:t>
+      </w:r>
+    </w:p>
+    <w:p>
+      <w:r>
+        <w:t xml:space="preserve">01:29:29.423 -&gt; Sync: offset=1761456213833.554 </w:t>
+      </w:r>
+      <w:proofErr w:type="spellStart"/>
+      <w:r>
+        <w:t>ms</w:t>
+      </w:r>
+      <w:proofErr w:type="spellEnd"/>
+      <w:r>
+        <w:t xml:space="preserve">, smoothed=1761456213836.489 </w:t>
+      </w:r>
+      <w:proofErr w:type="spellStart"/>
+      <w:r>
+        <w:t>ms</w:t>
+      </w:r>
+      <w:proofErr w:type="spellEnd"/>
+      <w:r>
+        <w:t xml:space="preserve">, delay=11.387 </w:t>
+      </w:r>
+      <w:proofErr w:type="spellStart"/>
+      <w:r>
+        <w:t>ms</w:t>
+      </w:r>
+      <w:proofErr w:type="spellEnd"/>
     </w:p>
     <w:p>
       <w:r>
@@ -1267,13 +2028,42 @@
     </w:p>
     <w:p>
       <w:r>
-        <w:t>01:29:30.116 -&gt; Interval: 1000006, GPSMicros: 1761456570000184, Diff: -77418</w:t>
-      </w:r>
-    </w:p>
-    <w:p>
-      <w:r>
-        <w:t>01:29:30.402 -&gt; Sync: offset=1761456213834.844 ms, smoothed=1761456213836.390 ms, delay=8.363 ms</w:t>
-      </w:r>
+        <w:t xml:space="preserve">01:29:30.116 -&gt; Interval: 1000006, </w:t>
+      </w:r>
+      <w:proofErr w:type="spellStart"/>
+      <w:r>
+        <w:t>GPSMicros</w:t>
+      </w:r>
+      <w:proofErr w:type="spellEnd"/>
+      <w:r>
+        <w:t>: 1761456570000184, Diff: -77418</w:t>
+      </w:r>
+    </w:p>
+    <w:p>
+      <w:r>
+        <w:t xml:space="preserve">01:29:30.402 -&gt; Sync: offset=1761456213834.844 </w:t>
+      </w:r>
+      <w:proofErr w:type="spellStart"/>
+      <w:r>
+        <w:t>ms</w:t>
+      </w:r>
+      <w:proofErr w:type="spellEnd"/>
+      <w:r>
+        <w:t xml:space="preserve">, smoothed=1761456213836.390 </w:t>
+      </w:r>
+      <w:proofErr w:type="spellStart"/>
+      <w:r>
+        <w:t>ms</w:t>
+      </w:r>
+      <w:proofErr w:type="spellEnd"/>
+      <w:r>
+        <w:t xml:space="preserve">, delay=8.363 </w:t>
+      </w:r>
+      <w:proofErr w:type="spellStart"/>
+      <w:r>
+        <w:t>ms</w:t>
+      </w:r>
+      <w:proofErr w:type="spellEnd"/>
     </w:p>
     <w:p>
       <w:r>
@@ -1282,7 +2072,15 @@
     </w:p>
     <w:p>
       <w:r>
-        <w:t>01:29:31.109 -&gt; Interval: 1000007, GPSMicros: 1761456571000182, Diff: -77337</w:t>
+        <w:t xml:space="preserve">01:29:31.109 -&gt; Interval: 1000007, </w:t>
+      </w:r>
+      <w:proofErr w:type="spellStart"/>
+      <w:r>
+        <w:t>GPSMicros</w:t>
+      </w:r>
+      <w:proofErr w:type="spellEnd"/>
+      <w:r>
+        <w:t>: 1761456571000182, Diff: -77337</w:t>
       </w:r>
     </w:p>
     <w:p>
@@ -1297,7 +2095,15 @@
     </w:p>
     <w:p>
       <w:r>
-        <w:t>01:29:32.100 -&gt; Interval: 1000005, GPSMicros: 1761456572000180, Diff: -77271</w:t>
+        <w:t xml:space="preserve">01:29:32.100 -&gt; Interval: 1000005, </w:t>
+      </w:r>
+      <w:proofErr w:type="spellStart"/>
+      <w:r>
+        <w:t>GPSMicros</w:t>
+      </w:r>
+      <w:proofErr w:type="spellEnd"/>
+      <w:r>
+        <w:t>: 1761456572000180, Diff: -77271</w:t>
       </w:r>
     </w:p>
     <w:p>
@@ -1323,7 +2129,15 @@
     </w:p>
     <w:p>
       <w:r>
-        <w:t>01:29:33.082 -&gt; Interval: 1000007, GPSMicros: 1761456573000175, Diff: -77221</w:t>
+        <w:t xml:space="preserve">01:29:33.082 -&gt; Interval: 1000007, </w:t>
+      </w:r>
+      <w:proofErr w:type="spellStart"/>
+      <w:r>
+        <w:t>GPSMicros</w:t>
+      </w:r>
+      <w:proofErr w:type="spellEnd"/>
+      <w:r>
+        <w:t>: 1761456573000175, Diff: -77221</w:t>
       </w:r>
     </w:p>
     <w:p>
@@ -1338,8 +2152,29 @@
     </w:p>
     <w:p>
       <w:r>
-        <w:t>01:29:33.745 -&gt; Sync: offset=1761456213836.715 ms, smoothed=1761456213836.272 ms, delay=19.253 ms</w:t>
-      </w:r>
+        <w:t xml:space="preserve">01:29:33.745 -&gt; Sync: offset=1761456213836.715 </w:t>
+      </w:r>
+      <w:proofErr w:type="spellStart"/>
+      <w:r>
+        <w:t>ms</w:t>
+      </w:r>
+      <w:proofErr w:type="spellEnd"/>
+      <w:r>
+        <w:t xml:space="preserve">, smoothed=1761456213836.272 </w:t>
+      </w:r>
+      <w:proofErr w:type="spellStart"/>
+      <w:r>
+        <w:t>ms</w:t>
+      </w:r>
+      <w:proofErr w:type="spellEnd"/>
+      <w:r>
+        <w:t xml:space="preserve">, delay=19.253 </w:t>
+      </w:r>
+      <w:proofErr w:type="spellStart"/>
+      <w:r>
+        <w:t>ms</w:t>
+      </w:r>
+      <w:proofErr w:type="spellEnd"/>
     </w:p>
     <w:p>
       <w:r>
@@ -1451,13 +2286,29 @@
     </w:p>
     <w:p>
       <w:r>
-        <w:t>Uses SPI to communicate, no MCU, Dual Band can transmit at sub GHz(915mHz) or 2.4Ghz</w:t>
+        <w:t xml:space="preserve">Uses SPI to communicate, no MCU, Dual Band can transmit at </w:t>
+      </w:r>
+      <w:proofErr w:type="gramStart"/>
+      <w:r>
+        <w:t>sub GHz</w:t>
+      </w:r>
+      <w:proofErr w:type="gramEnd"/>
+      <w:r>
+        <w:t>(915mHz) or 2.4Ghz</w:t>
       </w:r>
     </w:p>
     <w:p/>
     <w:p>
       <w:r>
-        <w:t>RYLR993_lite RYLR993 868/915MHz LoRaWAN® &amp; Proprietary Dual mode Transceiver antenna module long distance! FCC CE MIC NCC Certification</w:t>
+        <w:t xml:space="preserve">RYLR993_lite RYLR993 868/915MHz </w:t>
+      </w:r>
+      <w:proofErr w:type="spellStart"/>
+      <w:r>
+        <w:t>LoRaWAN</w:t>
+      </w:r>
+      <w:proofErr w:type="spellEnd"/>
+      <w:r>
+        <w:t>® &amp; Proprietary Dual mode Transceiver antenna module long distance! FCC CE MIC NCC Certification</w:t>
       </w:r>
     </w:p>
     <w:p>
@@ -1493,8 +2344,13 @@
     </w:p>
     <w:p>
       <w:r>
-        <w:t>MCU included, UART connection with AT messages, 915mhz only, included intenna</w:t>
-      </w:r>
+        <w:t xml:space="preserve">MCU included, UART connection with AT messages, 915mhz only, included </w:t>
+      </w:r>
+      <w:proofErr w:type="spellStart"/>
+      <w:r>
+        <w:t>intenna</w:t>
+      </w:r>
+      <w:proofErr w:type="spellEnd"/>
     </w:p>
     <w:p/>
     <w:p/>
@@ -1573,15 +2429,44 @@
     </w:p>
     <w:p>
       <w:r>
-        <w:t>RX: +RCV=1,12,SEQ=895=tttt,-17,14</w:t>
+        <w:t>RX: +RCV=1,</w:t>
+      </w:r>
+      <w:proofErr w:type="gramStart"/>
+      <w:r>
+        <w:t>12,SEQ</w:t>
+      </w:r>
+      <w:proofErr w:type="gramEnd"/>
+      <w:r>
+        <w:t>=895=</w:t>
+      </w:r>
+      <w:proofErr w:type="gramStart"/>
+      <w:r>
+        <w:t>tttt,-</w:t>
+      </w:r>
+      <w:proofErr w:type="gramEnd"/>
+      <w:r>
+        <w:t>17,14</w:t>
       </w:r>
     </w:p>
     <w:p>
       <w:r>
         <w:t xml:space="preserve">Settings: </w:t>
       </w:r>
-      <w:r>
-        <w:t>send_at("AT+PARAMETER=7,9,1,8")  # SF7, BW500k, CR4/5, preamble=8</w:t>
+      <w:proofErr w:type="spellStart"/>
+      <w:r>
+        <w:t>send_at</w:t>
+      </w:r>
+      <w:proofErr w:type="spellEnd"/>
+      <w:r>
+        <w:t>("AT+PARAMETER=7,9,1,8</w:t>
+      </w:r>
+      <w:proofErr w:type="gramStart"/>
+      <w:r>
+        <w:t>")  #</w:t>
+      </w:r>
+      <w:proofErr w:type="gramEnd"/>
+      <w:r>
+        <w:t xml:space="preserve"> SF7, BW500k, CR4/5, preamble=8</w:t>
       </w:r>
     </w:p>
     <w:p>
@@ -1637,12 +2522,25 @@
         <w:t xml:space="preserve">At 40 seconds switched from original message to </w:t>
       </w:r>
       <w:r>
-        <w:t>SEQ=985=TTTTTTTTTttttttttTTTTTTTTtttttttt</w:t>
-      </w:r>
-    </w:p>
-    <w:p>
-      <w:r>
-        <w:t>Aka ~40 byte message</w:t>
+        <w:t>SEQ=985=</w:t>
+      </w:r>
+      <w:proofErr w:type="spellStart"/>
+      <w:r>
+        <w:t>TTTTTTTTTttttttttTTTTTTTTtttttttt</w:t>
+      </w:r>
+      <w:proofErr w:type="spellEnd"/>
+    </w:p>
+    <w:p>
+      <w:r>
+        <w:t>Aka ~</w:t>
+      </w:r>
+      <w:proofErr w:type="gramStart"/>
+      <w:r>
+        <w:t>40 byte</w:t>
+      </w:r>
+      <w:proofErr w:type="gramEnd"/>
+      <w:r>
+        <w:t xml:space="preserve"> message</w:t>
       </w:r>
     </w:p>
     <w:p>
@@ -2143,7 +3041,23 @@
     <w:p>
       <w:r>
         <w:lastRenderedPageBreak/>
-        <w:t>First line is when my body got out of the sightline, second line is when it went around the corner at Jonas ave and lost all sightline bc of a truck, house, and hill</w:t>
+        <w:t xml:space="preserve">First line is when my body got out of the sightline, second line is when it went around the corner at Jonas </w:t>
+      </w:r>
+      <w:proofErr w:type="spellStart"/>
+      <w:r>
+        <w:t>ave</w:t>
+      </w:r>
+      <w:proofErr w:type="spellEnd"/>
+      <w:r>
+        <w:t xml:space="preserve"> and lost all sightline </w:t>
+      </w:r>
+      <w:proofErr w:type="spellStart"/>
+      <w:r>
+        <w:t>bc</w:t>
+      </w:r>
+      <w:proofErr w:type="spellEnd"/>
+      <w:r>
+        <w:t xml:space="preserve"> of a truck, house, and hill</w:t>
       </w:r>
     </w:p>
     <w:p/>
@@ -2169,7 +3083,15 @@
         <w:t>to reduce packet size</w:t>
       </w:r>
       <w:r>
-        <w:t>. After some implementation, I realized that I should instead send a channel ID, type, and value instead. The length can always be inferred from the type in my use case.</w:t>
+        <w:t xml:space="preserve">. After some implementation, I realized that I should instead send a channel ID, type, and value instead. The length can always be inferred from the type in </w:t>
+      </w:r>
+      <w:proofErr w:type="gramStart"/>
+      <w:r>
+        <w:t>my use</w:t>
+      </w:r>
+      <w:proofErr w:type="gramEnd"/>
+      <w:r>
+        <w:t xml:space="preserve"> case.</w:t>
       </w:r>
     </w:p>
     <w:p/>
@@ -2671,9 +3593,19 @@
             <w:hideMark/>
           </w:tcPr>
           <w:p>
-            <w:r>
-              <w:t>enum/cmd</w:t>
-            </w:r>
+            <w:proofErr w:type="spellStart"/>
+            <w:r>
+              <w:t>enum</w:t>
+            </w:r>
+            <w:proofErr w:type="spellEnd"/>
+            <w:r>
+              <w:t>/</w:t>
+            </w:r>
+            <w:proofErr w:type="spellStart"/>
+            <w:r>
+              <w:t>cmd</w:t>
+            </w:r>
+            <w:proofErr w:type="spellEnd"/>
           </w:p>
         </w:tc>
         <w:tc>
@@ -2882,8 +3814,13 @@
           </w:tcPr>
           <w:p>
             <w:r>
-              <w:t>Message type enum</w:t>
-            </w:r>
+              <w:t xml:space="preserve">Message type </w:t>
+            </w:r>
+            <w:proofErr w:type="spellStart"/>
+            <w:r>
+              <w:t>enum</w:t>
+            </w:r>
+            <w:proofErr w:type="spellEnd"/>
           </w:p>
         </w:tc>
         <w:tc>
@@ -3297,6 +4234,9 @@
     <w:p/>
     <w:p>
       <w:r>
+        <w:rPr>
+          <w:noProof/>
+        </w:rPr>
         <w:lastRenderedPageBreak/>
         <w:drawing>
           <wp:inline distT="0" distB="0" distL="0" distR="0" wp14:anchorId="6765E562" wp14:editId="7F8C2097">

</xml_diff>